<commit_message>
some work on Functional Requirements
</commit_message>
<xml_diff>
--- a/Technical Design Document v1.1.docx
+++ b/Technical Design Document v1.1.docx
@@ -402,8 +402,8 @@
           <w:b w:val="0"/>
           <w:bCs w:val="0"/>
           <w:color w:val="auto"/>
-          <w:sz w:val="22"/>
-          <w:szCs w:val="22"/>
+          <w:sz w:val="52"/>
+          <w:szCs w:val="52"/>
           <w:lang w:val="bg-BG" w:eastAsia="en-US"/>
         </w:rPr>
         <w:id w:val="2788523"/>
@@ -415,14 +415,26 @@
       <w:sdtEndPr>
         <w:rPr>
           <w:noProof/>
+          <w:sz w:val="22"/>
+          <w:szCs w:val="22"/>
         </w:rPr>
       </w:sdtEndPr>
       <w:sdtContent>
         <w:p>
           <w:pPr>
             <w:pStyle w:val="TOCHeading"/>
+            <w:rPr>
+              <w:rFonts w:asciiTheme="minorHAnsi" w:hAnsiTheme="minorHAnsi"/>
+              <w:sz w:val="52"/>
+              <w:szCs w:val="52"/>
+            </w:rPr>
           </w:pPr>
           <w:r>
+            <w:rPr>
+              <w:rFonts w:asciiTheme="minorHAnsi" w:hAnsiTheme="minorHAnsi"/>
+              <w:sz w:val="52"/>
+              <w:szCs w:val="52"/>
+            </w:rPr>
             <w:t>Table of Contents</w:t>
           </w:r>
         </w:p>
@@ -542,7 +554,10 @@
             </w:r>
             <w:r>
               <w:rPr>
-                <w:noProof/>
+                <w:rStyle w:val="Hyperlink"/>
+                <w:rFonts w:ascii="Times New Roman" w:hAnsi="Times New Roman" w:cs="Times New Roman"/>
+                <w:noProof/>
+                <w:lang w:val="en-US"/>
               </w:rPr>
               <w:tab/>
             </w:r>
@@ -628,6 +643,7 @@
             <w:r>
               <w:rPr>
                 <w:noProof/>
+                <w:lang w:val="en-US"/>
               </w:rPr>
               <w:tab/>
             </w:r>
@@ -707,7 +723,16 @@
                 <w:noProof/>
                 <w:lang w:val="en-US"/>
               </w:rPr>
-              <w:t>1.3 Document Organization</w:t>
+              <w:t xml:space="preserve">1.3       </w:t>
+            </w:r>
+            <w:r>
+              <w:rPr>
+                <w:rStyle w:val="Hyperlink"/>
+                <w:rFonts w:ascii="Times New Roman" w:hAnsi="Times New Roman" w:cs="Times New Roman"/>
+                <w:noProof/>
+                <w:lang w:val="en-US"/>
+              </w:rPr>
+              <w:t>Document Organization</w:t>
             </w:r>
             <w:r>
               <w:rPr>
@@ -861,7 +886,25 @@
                 <w:noProof/>
                 <w:lang w:val="en-US"/>
               </w:rPr>
-              <w:t>1.1 Web Site Appearance</w:t>
+              <w:t>1.1 Web Site Appeara</w:t>
+            </w:r>
+            <w:r>
+              <w:rPr>
+                <w:rStyle w:val="Hyperlink"/>
+                <w:rFonts w:ascii="Times New Roman" w:hAnsi="Times New Roman" w:cs="Times New Roman"/>
+                <w:noProof/>
+                <w:lang w:val="en-US"/>
+              </w:rPr>
+              <w:t>n</w:t>
+            </w:r>
+            <w:r>
+              <w:rPr>
+                <w:rStyle w:val="Hyperlink"/>
+                <w:rFonts w:ascii="Times New Roman" w:hAnsi="Times New Roman" w:cs="Times New Roman"/>
+                <w:noProof/>
+                <w:lang w:val="en-US"/>
+              </w:rPr>
+              <w:t>ce</w:t>
             </w:r>
             <w:r>
               <w:rPr>
@@ -942,14 +985,31 @@
               <w:tab/>
             </w:r>
             <w:r>
-              <w:rPr>
-                <w:rStyle w:val="Hyperlink"/>
-                <w:rFonts w:ascii="Times New Roman" w:hAnsi="Times New Roman" w:cs="Times New Roman"/>
-                <w:iCs/>
-                <w:noProof/>
-                <w:lang w:val="en-US"/>
-              </w:rPr>
-              <w:t>EXTERNAL INTERFACE REQUIREMENTS</w:t>
+              <w:t>E</w:t>
+            </w:r>
+            <w:r>
+              <w:t>xternal</w:t>
+            </w:r>
+            <w:r>
+              <w:t xml:space="preserve"> I</w:t>
+            </w:r>
+            <w:r>
+              <w:t>nterfac</w:t>
+            </w:r>
+            <w:r>
+              <w:t>e</w:t>
+            </w:r>
+            <w:r>
+              <w:t xml:space="preserve"> </w:t>
+            </w:r>
+            <w:r>
+              <w:t>Requirem</w:t>
+            </w:r>
+            <w:r>
+              <w:t>e</w:t>
+            </w:r>
+            <w:r>
+              <w:t>nts</w:t>
             </w:r>
             <w:r>
               <w:rPr>
@@ -1004,6 +1064,7 @@
         <w:p>
           <w:pPr>
             <w:rPr>
+              <w:rFonts w:ascii="Times New Roman" w:hAnsi="Times New Roman" w:cs="Times New Roman"/>
               <w:lang w:val="en-US"/>
             </w:rPr>
           </w:pPr>
@@ -1011,65 +1072,168 @@
             <w:rPr>
               <w:lang w:val="en-US"/>
             </w:rPr>
-            <w:t xml:space="preserve">   </w:t>
+            <w:t xml:space="preserve">  </w:t>
           </w:r>
           <w:r>
             <w:rPr>
+              <w:rFonts w:ascii="Times New Roman" w:hAnsi="Times New Roman" w:cs="Times New Roman"/>
               <w:lang w:val="en-US"/>
             </w:rPr>
-            <w:t xml:space="preserve">3.1 Home page  </w:t>
+            <w:t xml:space="preserve"> </w:t>
+          </w:r>
+          <w:r>
+            <w:t>3.1</w:t>
+          </w:r>
+          <w:r>
+            <w:rPr>
+              <w:rFonts w:ascii="Times New Roman" w:hAnsi="Times New Roman" w:cs="Times New Roman"/>
+              <w:lang w:val="en-US"/>
+            </w:rPr>
+            <w:tab/>
+          </w:r>
+          <w:hyperlink w:anchor="HomePage" w:history="1">
+            <w:r>
+              <w:rPr>
+                <w:rStyle w:val="Hyperlink"/>
+                <w:rFonts w:ascii="Times New Roman" w:hAnsi="Times New Roman" w:cs="Times New Roman"/>
+                <w:lang w:val="en-US"/>
+              </w:rPr>
+              <w:t xml:space="preserve">Home </w:t>
+            </w:r>
+            <w:r>
+              <w:rPr>
+                <w:rStyle w:val="Hyperlink"/>
+                <w:rFonts w:ascii="Times New Roman" w:hAnsi="Times New Roman" w:cs="Times New Roman"/>
+                <w:lang w:val="en-US"/>
+              </w:rPr>
+              <w:t>p</w:t>
+            </w:r>
+            <w:r>
+              <w:rPr>
+                <w:rStyle w:val="Hyperlink"/>
+                <w:rFonts w:ascii="Times New Roman" w:hAnsi="Times New Roman" w:cs="Times New Roman"/>
+                <w:lang w:val="en-US"/>
+              </w:rPr>
+              <w:t>age</w:t>
+            </w:r>
+          </w:hyperlink>
+          <w:r>
+            <w:rPr>
+              <w:rFonts w:ascii="Times New Roman" w:hAnsi="Times New Roman" w:cs="Times New Roman"/>
+              <w:lang w:val="en-US"/>
+            </w:rPr>
+            <w:t xml:space="preserve">  </w:t>
           </w:r>
         </w:p>
         <w:p>
           <w:pPr>
             <w:rPr>
+              <w:rFonts w:ascii="Times New Roman" w:hAnsi="Times New Roman" w:cs="Times New Roman"/>
               <w:lang w:val="en-US"/>
             </w:rPr>
           </w:pPr>
           <w:r>
             <w:rPr>
+              <w:rFonts w:ascii="Times New Roman" w:hAnsi="Times New Roman" w:cs="Times New Roman"/>
               <w:lang w:val="en-US"/>
             </w:rPr>
-            <w:t xml:space="preserve">   3.2 Products</w:t>
+            <w:t xml:space="preserve">   3.2</w:t>
           </w:r>
+          <w:r>
+            <w:rPr>
+              <w:rFonts w:ascii="Times New Roman" w:hAnsi="Times New Roman" w:cs="Times New Roman"/>
+              <w:lang w:val="en-US"/>
+            </w:rPr>
+            <w:tab/>
+          </w:r>
+          <w:hyperlink w:anchor="Products" w:history="1">
+            <w:r>
+              <w:rPr>
+                <w:rStyle w:val="Hyperlink"/>
+                <w:rFonts w:ascii="Times New Roman" w:hAnsi="Times New Roman" w:cs="Times New Roman"/>
+                <w:lang w:val="en-US"/>
+              </w:rPr>
+              <w:t>Products</w:t>
+            </w:r>
+          </w:hyperlink>
         </w:p>
         <w:p>
           <w:pPr>
             <w:rPr>
+              <w:rFonts w:ascii="Times New Roman" w:hAnsi="Times New Roman" w:cs="Times New Roman"/>
               <w:lang w:val="en-US"/>
             </w:rPr>
           </w:pPr>
           <w:r>
             <w:rPr>
+              <w:rFonts w:ascii="Times New Roman" w:hAnsi="Times New Roman" w:cs="Times New Roman"/>
               <w:lang w:val="en-US"/>
             </w:rPr>
             <w:t xml:space="preserve">   </w:t>
           </w:r>
           <w:r>
             <w:rPr>
+              <w:rFonts w:ascii="Times New Roman" w:hAnsi="Times New Roman" w:cs="Times New Roman"/>
               <w:lang w:val="en-US"/>
             </w:rPr>
-            <w:t>3.3 Terms of Delivery</w:t>
+            <w:t>3.3</w:t>
           </w:r>
+          <w:r>
+            <w:rPr>
+              <w:rFonts w:ascii="Times New Roman" w:hAnsi="Times New Roman" w:cs="Times New Roman"/>
+              <w:lang w:val="en-US"/>
+            </w:rPr>
+            <w:tab/>
+          </w:r>
+          <w:hyperlink w:anchor="TermsOfDelivery" w:history="1">
+            <w:r>
+              <w:rPr>
+                <w:rStyle w:val="Hyperlink"/>
+                <w:rFonts w:ascii="Times New Roman" w:hAnsi="Times New Roman" w:cs="Times New Roman"/>
+                <w:lang w:val="en-US"/>
+              </w:rPr>
+              <w:t>Terms of Delivery</w:t>
+            </w:r>
+          </w:hyperlink>
         </w:p>
         <w:p>
           <w:pPr>
             <w:rPr>
+              <w:rFonts w:ascii="Times New Roman" w:hAnsi="Times New Roman" w:cs="Times New Roman"/>
               <w:lang w:val="en-US"/>
             </w:rPr>
           </w:pPr>
           <w:r>
             <w:rPr>
+              <w:rFonts w:ascii="Times New Roman" w:hAnsi="Times New Roman" w:cs="Times New Roman"/>
               <w:lang w:val="en-US"/>
             </w:rPr>
             <w:t xml:space="preserve">   </w:t>
           </w:r>
           <w:r>
             <w:rPr>
+              <w:rFonts w:ascii="Times New Roman" w:hAnsi="Times New Roman" w:cs="Times New Roman"/>
               <w:lang w:val="en-US"/>
             </w:rPr>
-            <w:t>3.4 Contacts</w:t>
+            <w:t>3.4</w:t>
           </w:r>
+          <w:r>
+            <w:rPr>
+              <w:rFonts w:ascii="Times New Roman" w:hAnsi="Times New Roman" w:cs="Times New Roman"/>
+              <w:lang w:val="en-US"/>
+            </w:rPr>
+            <w:tab/>
+          </w:r>
+          <w:hyperlink w:anchor="Contacts" w:history="1">
+            <w:r>
+              <w:rPr>
+                <w:rStyle w:val="Hyperlink"/>
+                <w:rFonts w:ascii="Times New Roman" w:hAnsi="Times New Roman" w:cs="Times New Roman"/>
+                <w:lang w:val="en-US"/>
+              </w:rPr>
+              <w:t>Contacts</w:t>
+            </w:r>
+          </w:hyperlink>
         </w:p>
         <w:p>
           <w:pPr>
@@ -1105,7 +1269,25 @@
                 <w:noProof/>
                 <w:lang w:val="en-US"/>
               </w:rPr>
-              <w:t>FUNCTIONAL REQUIREMENTS</w:t>
+              <w:t>FUNCTIONAL REQU</w:t>
+            </w:r>
+            <w:r>
+              <w:rPr>
+                <w:rStyle w:val="Hyperlink"/>
+                <w:rFonts w:ascii="Times New Roman" w:hAnsi="Times New Roman" w:cs="Times New Roman"/>
+                <w:noProof/>
+                <w:lang w:val="en-US"/>
+              </w:rPr>
+              <w:t>I</w:t>
+            </w:r>
+            <w:r>
+              <w:rPr>
+                <w:rStyle w:val="Hyperlink"/>
+                <w:rFonts w:ascii="Times New Roman" w:hAnsi="Times New Roman" w:cs="Times New Roman"/>
+                <w:noProof/>
+                <w:lang w:val="en-US"/>
+              </w:rPr>
+              <w:t>REMENTS</w:t>
             </w:r>
             <w:r>
               <w:rPr>
@@ -1595,13 +1777,7 @@
           <w:lang w:val="en-US"/>
         </w:rPr>
       </w:pPr>
-    </w:p>
-    <w:p>
-      <w:pPr>
-        <w:autoSpaceDE w:val="0"/>
-        <w:autoSpaceDN w:val="0"/>
-        <w:adjustRightInd w:val="0"/>
-        <w:spacing w:before="120" w:after="0" w:line="240" w:lineRule="auto"/>
+      <w:r>
         <w:rPr>
           <w:rFonts w:ascii="Times New Roman" w:hAnsi="Times New Roman" w:cs="Times New Roman"/>
           <w:i/>
@@ -1611,14 +1787,10 @@
           <w:szCs w:val="18"/>
           <w:lang w:val="en-US"/>
         </w:rPr>
-      </w:pPr>
-    </w:p>
-    <w:p>
-      <w:pPr>
-        <w:autoSpaceDE w:val="0"/>
-        <w:autoSpaceDN w:val="0"/>
-        <w:adjustRightInd w:val="0"/>
-        <w:spacing w:before="120" w:after="0" w:line="240" w:lineRule="auto"/>
+        <w:lastRenderedPageBreak/>
+        <w:tab/>
+      </w:r>
+      <w:r>
         <w:rPr>
           <w:rFonts w:ascii="Times New Roman" w:hAnsi="Times New Roman" w:cs="Times New Roman"/>
           <w:i/>
@@ -1628,14 +1800,10 @@
           <w:szCs w:val="18"/>
           <w:lang w:val="en-US"/>
         </w:rPr>
-      </w:pPr>
-    </w:p>
-    <w:p>
-      <w:pPr>
-        <w:autoSpaceDE w:val="0"/>
-        <w:autoSpaceDN w:val="0"/>
-        <w:adjustRightInd w:val="0"/>
-        <w:spacing w:before="120" w:after="0" w:line="240" w:lineRule="auto"/>
+        <w:tab/>
+        <w:t xml:space="preserve">   </w:t>
+      </w:r>
+      <w:r>
         <w:rPr>
           <w:rFonts w:ascii="Times New Roman" w:hAnsi="Times New Roman" w:cs="Times New Roman"/>
           <w:i/>
@@ -1645,14 +1813,9 @@
           <w:szCs w:val="18"/>
           <w:lang w:val="en-US"/>
         </w:rPr>
-      </w:pPr>
-    </w:p>
-    <w:p>
-      <w:pPr>
-        <w:autoSpaceDE w:val="0"/>
-        <w:autoSpaceDN w:val="0"/>
-        <w:adjustRightInd w:val="0"/>
-        <w:spacing w:before="120" w:after="0" w:line="240" w:lineRule="auto"/>
+        <w:tab/>
+      </w:r>
+      <w:r>
         <w:rPr>
           <w:rFonts w:ascii="Times New Roman" w:hAnsi="Times New Roman" w:cs="Times New Roman"/>
           <w:i/>
@@ -1662,7 +1825,8 @@
           <w:szCs w:val="18"/>
           <w:lang w:val="en-US"/>
         </w:rPr>
-      </w:pPr>
+        <w:tab/>
+      </w:r>
       <w:r>
         <w:rPr>
           <w:rFonts w:ascii="Times New Roman" w:hAnsi="Times New Roman" w:cs="Times New Roman"/>
@@ -1686,7 +1850,6 @@
           <w:lang w:val="en-US"/>
         </w:rPr>
         <w:tab/>
-        <w:t xml:space="preserve">   </w:t>
       </w:r>
       <w:r>
         <w:rPr>
@@ -1700,7 +1863,13 @@
         </w:rPr>
         <w:tab/>
       </w:r>
-      <w:r>
+    </w:p>
+    <w:p>
+      <w:pPr>
+        <w:autoSpaceDE w:val="0"/>
+        <w:autoSpaceDN w:val="0"/>
+        <w:adjustRightInd w:val="0"/>
+        <w:spacing w:before="120" w:after="0" w:line="240" w:lineRule="auto"/>
         <w:rPr>
           <w:rFonts w:ascii="Times New Roman" w:hAnsi="Times New Roman" w:cs="Times New Roman"/>
           <w:i/>
@@ -1710,9 +1879,14 @@
           <w:szCs w:val="18"/>
           <w:lang w:val="en-US"/>
         </w:rPr>
-        <w:tab/>
-      </w:r>
-      <w:r>
+      </w:pPr>
+    </w:p>
+    <w:p>
+      <w:pPr>
+        <w:autoSpaceDE w:val="0"/>
+        <w:autoSpaceDN w:val="0"/>
+        <w:adjustRightInd w:val="0"/>
+        <w:spacing w:before="120" w:after="0" w:line="240" w:lineRule="auto"/>
         <w:rPr>
           <w:rFonts w:ascii="Times New Roman" w:hAnsi="Times New Roman" w:cs="Times New Roman"/>
           <w:i/>
@@ -1722,9 +1896,14 @@
           <w:szCs w:val="18"/>
           <w:lang w:val="en-US"/>
         </w:rPr>
-        <w:tab/>
-      </w:r>
-      <w:r>
+      </w:pPr>
+    </w:p>
+    <w:p>
+      <w:pPr>
+        <w:autoSpaceDE w:val="0"/>
+        <w:autoSpaceDN w:val="0"/>
+        <w:adjustRightInd w:val="0"/>
+        <w:spacing w:before="120" w:after="0" w:line="240" w:lineRule="auto"/>
         <w:rPr>
           <w:rFonts w:ascii="Times New Roman" w:hAnsi="Times New Roman" w:cs="Times New Roman"/>
           <w:i/>
@@ -1734,9 +1913,14 @@
           <w:szCs w:val="18"/>
           <w:lang w:val="en-US"/>
         </w:rPr>
-        <w:tab/>
-      </w:r>
-      <w:r>
+      </w:pPr>
+    </w:p>
+    <w:p>
+      <w:pPr>
+        <w:autoSpaceDE w:val="0"/>
+        <w:autoSpaceDN w:val="0"/>
+        <w:adjustRightInd w:val="0"/>
+        <w:spacing w:before="120" w:after="0" w:line="240" w:lineRule="auto"/>
         <w:rPr>
           <w:rFonts w:ascii="Times New Roman" w:hAnsi="Times New Roman" w:cs="Times New Roman"/>
           <w:i/>
@@ -1746,15 +1930,8 @@
           <w:szCs w:val="18"/>
           <w:lang w:val="en-US"/>
         </w:rPr>
-        <w:tab/>
-      </w:r>
-    </w:p>
-    <w:p>
-      <w:pPr>
-        <w:autoSpaceDE w:val="0"/>
-        <w:autoSpaceDN w:val="0"/>
-        <w:adjustRightInd w:val="0"/>
-        <w:spacing w:before="120" w:after="0" w:line="240" w:lineRule="auto"/>
+      </w:pPr>
+      <w:r>
         <w:rPr>
           <w:rFonts w:ascii="Times New Roman" w:hAnsi="Times New Roman" w:cs="Times New Roman"/>
           <w:i/>
@@ -1764,14 +1941,9 @@
           <w:szCs w:val="18"/>
           <w:lang w:val="en-US"/>
         </w:rPr>
-      </w:pPr>
-    </w:p>
-    <w:p>
-      <w:pPr>
-        <w:autoSpaceDE w:val="0"/>
-        <w:autoSpaceDN w:val="0"/>
-        <w:adjustRightInd w:val="0"/>
-        <w:spacing w:before="120" w:after="0" w:line="240" w:lineRule="auto"/>
+        <w:tab/>
+      </w:r>
+      <w:r>
         <w:rPr>
           <w:rFonts w:ascii="Times New Roman" w:hAnsi="Times New Roman" w:cs="Times New Roman"/>
           <w:i/>
@@ -1781,14 +1953,9 @@
           <w:szCs w:val="18"/>
           <w:lang w:val="en-US"/>
         </w:rPr>
-      </w:pPr>
-    </w:p>
-    <w:p>
-      <w:pPr>
-        <w:autoSpaceDE w:val="0"/>
-        <w:autoSpaceDN w:val="0"/>
-        <w:adjustRightInd w:val="0"/>
-        <w:spacing w:before="120" w:after="0" w:line="240" w:lineRule="auto"/>
+        <w:tab/>
+      </w:r>
+      <w:r>
         <w:rPr>
           <w:rFonts w:ascii="Times New Roman" w:hAnsi="Times New Roman" w:cs="Times New Roman"/>
           <w:i/>
@@ -1798,14 +1965,9 @@
           <w:szCs w:val="18"/>
           <w:lang w:val="en-US"/>
         </w:rPr>
-      </w:pPr>
-    </w:p>
-    <w:p>
-      <w:pPr>
-        <w:autoSpaceDE w:val="0"/>
-        <w:autoSpaceDN w:val="0"/>
-        <w:adjustRightInd w:val="0"/>
-        <w:spacing w:before="120" w:after="0" w:line="240" w:lineRule="auto"/>
+        <w:tab/>
+      </w:r>
+      <w:r>
         <w:rPr>
           <w:rFonts w:ascii="Times New Roman" w:hAnsi="Times New Roman" w:cs="Times New Roman"/>
           <w:i/>
@@ -1815,7 +1977,8 @@
           <w:szCs w:val="18"/>
           <w:lang w:val="en-US"/>
         </w:rPr>
-      </w:pPr>
+        <w:tab/>
+      </w:r>
       <w:r>
         <w:rPr>
           <w:rFonts w:ascii="Times New Roman" w:hAnsi="Times New Roman" w:cs="Times New Roman"/>
@@ -1935,54 +2098,6 @@
           <w:lang w:val="en-US"/>
         </w:rPr>
         <w:tab/>
-      </w:r>
-      <w:r>
-        <w:rPr>
-          <w:rFonts w:ascii="Times New Roman" w:hAnsi="Times New Roman" w:cs="Times New Roman"/>
-          <w:i/>
-          <w:iCs/>
-          <w:color w:val="000000"/>
-          <w:sz w:val="18"/>
-          <w:szCs w:val="18"/>
-          <w:lang w:val="en-US"/>
-        </w:rPr>
-        <w:tab/>
-      </w:r>
-      <w:r>
-        <w:rPr>
-          <w:rFonts w:ascii="Times New Roman" w:hAnsi="Times New Roman" w:cs="Times New Roman"/>
-          <w:i/>
-          <w:iCs/>
-          <w:color w:val="000000"/>
-          <w:sz w:val="18"/>
-          <w:szCs w:val="18"/>
-          <w:lang w:val="en-US"/>
-        </w:rPr>
-        <w:tab/>
-      </w:r>
-      <w:r>
-        <w:rPr>
-          <w:rFonts w:ascii="Times New Roman" w:hAnsi="Times New Roman" w:cs="Times New Roman"/>
-          <w:i/>
-          <w:iCs/>
-          <w:color w:val="000000"/>
-          <w:sz w:val="18"/>
-          <w:szCs w:val="18"/>
-          <w:lang w:val="en-US"/>
-        </w:rPr>
-        <w:tab/>
-      </w:r>
-      <w:r>
-        <w:rPr>
-          <w:rFonts w:ascii="Times New Roman" w:hAnsi="Times New Roman" w:cs="Times New Roman"/>
-          <w:i/>
-          <w:iCs/>
-          <w:color w:val="000000"/>
-          <w:sz w:val="18"/>
-          <w:szCs w:val="18"/>
-          <w:lang w:val="en-US"/>
-        </w:rPr>
-        <w:tab/>
         <w:t xml:space="preserve"> </w:t>
       </w:r>
     </w:p>
@@ -1990,12 +2105,12 @@
       <w:pPr>
         <w:pStyle w:val="IntenseQuote"/>
       </w:pPr>
-      <w:bookmarkStart w:id="1" w:name="_Toc448986986"/>
-      <w:bookmarkStart w:id="2" w:name="Introduction"/>
+      <w:bookmarkStart w:id="1" w:name="Introduction"/>
+      <w:bookmarkStart w:id="2" w:name="_Toc448986986"/>
       <w:r>
         <w:t>Introduction</w:t>
       </w:r>
-      <w:bookmarkEnd w:id="1"/>
+      <w:bookmarkEnd w:id="2"/>
     </w:p>
     <w:p>
       <w:pPr>
@@ -2018,7 +2133,7 @@
         </w:rPr>
       </w:pPr>
       <w:bookmarkStart w:id="3" w:name="_Toc448986987"/>
-      <w:bookmarkEnd w:id="2"/>
+      <w:bookmarkEnd w:id="1"/>
       <w:r>
         <w:rPr>
           <w:rStyle w:val="Heading2Char"/>
@@ -2419,7 +2534,7 @@
             </v:handles>
           </v:shapetype>
           <v:shape id="_x0000_s1028" type="#_x0000_t61" style="position:absolute;margin-left:209.65pt;margin-top:147.65pt;width:99.1pt;height:21.9pt;rotation:180;z-index:251660288" adj="9481,32054">
-            <v:textbox>
+            <v:textbox style="mso-next-textbox:#_x0000_s1028">
               <w:txbxContent>
                 <w:p>
                   <w:r>
@@ -2449,7 +2564,7 @@
         </w:rPr>
         <w:pict>
           <v:shape id="_x0000_s1029" type="#_x0000_t61" style="position:absolute;margin-left:334.1pt;margin-top:147.65pt;width:1in;height:21.9pt;rotation:180;z-index:251661312" adj="8430,31610">
-            <v:textbox>
+            <v:textbox style="mso-next-textbox:#_x0000_s1029">
               <w:txbxContent>
                 <w:p>
                   <w:pPr>
@@ -2478,7 +2593,7 @@
         </w:rPr>
         <w:pict>
           <v:shape id="_x0000_s1027" type="#_x0000_t61" style="position:absolute;margin-left:120.95pt;margin-top:147.65pt;width:1in;height:21.9pt;rotation:180;z-index:251659264" adj="13274,32695">
-            <v:textbox>
+            <v:textbox style="mso-next-textbox:#_x0000_s1027">
               <w:txbxContent>
                 <w:p>
                   <w:pPr>
@@ -2507,7 +2622,7 @@
         </w:rPr>
         <w:pict>
           <v:shape id="_x0000_s1026" type="#_x0000_t61" style="position:absolute;margin-left:13.25pt;margin-top:147.65pt;width:75.45pt;height:21.9pt;rotation:180;z-index:251658240" adj="5353,31758">
-            <v:textbox>
+            <v:textbox style="mso-next-textbox:#_x0000_s1026">
               <w:txbxContent>
                 <w:p>
                   <w:pPr>
@@ -2909,7 +3024,25 @@
       </w:pPr>
       <w:bookmarkStart w:id="10" w:name="_Toc448986992"/>
       <w:r>
-        <w:t>EXTERNAL INTERFACE EQUIREMENTS</w:t>
+        <w:t>E</w:t>
+      </w:r>
+      <w:r>
+        <w:t>xternal</w:t>
+      </w:r>
+      <w:r>
+        <w:t xml:space="preserve"> I</w:t>
+      </w:r>
+      <w:r>
+        <w:t>nterface</w:t>
+      </w:r>
+      <w:r>
+        <w:t xml:space="preserve"> </w:t>
+      </w:r>
+      <w:r>
+        <w:t>Re</w:t>
+      </w:r>
+      <w:r>
+        <w:t>quirements</w:t>
       </w:r>
       <w:bookmarkEnd w:id="10"/>
     </w:p>
@@ -3173,7 +3306,15 @@
           <w:b/>
           <w:lang w:val="en-US"/>
         </w:rPr>
-        <w:t xml:space="preserve"> Home </w:t>
+        <w:t xml:space="preserve"> </w:t>
+      </w:r>
+      <w:bookmarkStart w:id="11" w:name="HomePage"/>
+      <w:r>
+        <w:rPr>
+          <w:b/>
+          <w:lang w:val="en-US"/>
+        </w:rPr>
+        <w:t xml:space="preserve">Home </w:t>
       </w:r>
       <w:proofErr w:type="gramStart"/>
       <w:r>
@@ -3181,7 +3322,15 @@
           <w:b/>
           <w:lang w:val="en-US"/>
         </w:rPr>
-        <w:t>page  –</w:t>
+        <w:t>page</w:t>
+      </w:r>
+      <w:bookmarkEnd w:id="11"/>
+      <w:r>
+        <w:rPr>
+          <w:b/>
+          <w:lang w:val="en-US"/>
+        </w:rPr>
+        <w:t xml:space="preserve">  –</w:t>
       </w:r>
       <w:proofErr w:type="gramEnd"/>
       <w:r>
@@ -3266,13 +3415,22 @@
         </w:rPr>
         <w:t xml:space="preserve">3.2 </w:t>
       </w:r>
+      <w:bookmarkStart w:id="12" w:name="Products"/>
       <w:proofErr w:type="gramStart"/>
       <w:r>
         <w:rPr>
           <w:b/>
           <w:lang w:val="en-US"/>
         </w:rPr>
-        <w:t>Products :</w:t>
+        <w:t xml:space="preserve">Products </w:t>
+      </w:r>
+      <w:bookmarkEnd w:id="12"/>
+      <w:r>
+        <w:rPr>
+          <w:b/>
+          <w:lang w:val="en-US"/>
+        </w:rPr>
+        <w:t>:</w:t>
       </w:r>
       <w:proofErr w:type="gramEnd"/>
     </w:p>
@@ -3437,13 +3595,21 @@
           <w:b/>
           <w:lang w:val="en-US"/>
         </w:rPr>
-        <w:t>3.3 Terms of D</w:t>
-      </w:r>
+        <w:t xml:space="preserve">3.3 </w:t>
+      </w:r>
+      <w:bookmarkStart w:id="13" w:name="TermsOfDelivery"/>
       <w:r>
         <w:rPr>
           <w:b/>
           <w:lang w:val="en-US"/>
         </w:rPr>
+        <w:t>Terms of D</w:t>
+      </w:r>
+      <w:r>
+        <w:rPr>
+          <w:b/>
+          <w:lang w:val="en-US"/>
+        </w:rPr>
         <w:t>elivery</w:t>
       </w:r>
       <w:r>
@@ -3451,7 +3617,15 @@
           <w:b/>
           <w:lang w:val="en-US"/>
         </w:rPr>
-        <w:t xml:space="preserve"> - </w:t>
+        <w:t xml:space="preserve"> </w:t>
+      </w:r>
+      <w:bookmarkEnd w:id="13"/>
+      <w:r>
+        <w:rPr>
+          <w:b/>
+          <w:lang w:val="en-US"/>
+        </w:rPr>
+        <w:t xml:space="preserve">- </w:t>
       </w:r>
       <w:r>
         <w:rPr>
@@ -3477,7 +3651,23 @@
           <w:b/>
           <w:lang w:val="en-US"/>
         </w:rPr>
-        <w:t>3.4 Contacts -</w:t>
+        <w:t xml:space="preserve">3.4 </w:t>
+      </w:r>
+      <w:bookmarkStart w:id="14" w:name="Contacts"/>
+      <w:r>
+        <w:rPr>
+          <w:b/>
+          <w:lang w:val="en-US"/>
+        </w:rPr>
+        <w:t>Contacts</w:t>
+      </w:r>
+      <w:bookmarkEnd w:id="14"/>
+      <w:r>
+        <w:rPr>
+          <w:b/>
+          <w:lang w:val="en-US"/>
+        </w:rPr>
+        <w:t xml:space="preserve"> -</w:t>
       </w:r>
       <w:r>
         <w:rPr>
@@ -3527,6 +3717,192 @@
         <w:rPr>
           <w:rFonts w:ascii="Times New Roman" w:hAnsi="Times New Roman" w:cs="Times New Roman"/>
           <w:iCs/>
+          <w:sz w:val="28"/>
+          <w:szCs w:val="28"/>
+          <w:lang w:val="en-US"/>
+        </w:rPr>
+      </w:pPr>
+    </w:p>
+    <w:p>
+      <w:pPr>
+        <w:autoSpaceDE w:val="0"/>
+        <w:autoSpaceDN w:val="0"/>
+        <w:adjustRightInd w:val="0"/>
+        <w:spacing w:before="120" w:after="0" w:line="240" w:lineRule="auto"/>
+        <w:rPr>
+          <w:rFonts w:ascii="Times New Roman" w:hAnsi="Times New Roman" w:cs="Times New Roman"/>
+          <w:iCs/>
+          <w:sz w:val="28"/>
+          <w:szCs w:val="28"/>
+          <w:lang w:val="en-US"/>
+        </w:rPr>
+      </w:pPr>
+    </w:p>
+    <w:p>
+      <w:pPr>
+        <w:autoSpaceDE w:val="0"/>
+        <w:autoSpaceDN w:val="0"/>
+        <w:adjustRightInd w:val="0"/>
+        <w:spacing w:before="120" w:after="0" w:line="240" w:lineRule="auto"/>
+        <w:rPr>
+          <w:rFonts w:ascii="Times New Roman" w:hAnsi="Times New Roman" w:cs="Times New Roman"/>
+          <w:iCs/>
+          <w:sz w:val="28"/>
+          <w:szCs w:val="28"/>
+          <w:lang w:val="en-US"/>
+        </w:rPr>
+      </w:pPr>
+    </w:p>
+    <w:p>
+      <w:pPr>
+        <w:pStyle w:val="IntenseQuote"/>
+      </w:pPr>
+      <w:bookmarkStart w:id="15" w:name="_Toc448986993"/>
+      <w:bookmarkStart w:id="16" w:name="FunctionalRequirements"/>
+      <w:r>
+        <w:lastRenderedPageBreak/>
+        <w:t>F</w:t>
+      </w:r>
+      <w:r>
+        <w:t>unctional</w:t>
+      </w:r>
+      <w:r>
+        <w:t xml:space="preserve"> R</w:t>
+      </w:r>
+      <w:r>
+        <w:t>equirements</w:t>
+      </w:r>
+      <w:bookmarkEnd w:id="15"/>
+    </w:p>
+    <w:bookmarkEnd w:id="16"/>
+    <w:p>
+      <w:pPr>
+        <w:rPr>
+          <w:lang w:val="en-US"/>
+        </w:rPr>
+      </w:pPr>
+      <w:proofErr w:type="gramStart"/>
+      <w:r>
+        <w:rPr>
+          <w:b/>
+          <w:lang w:val="en-US"/>
+        </w:rPr>
+        <w:t>Provides effective product choice:</w:t>
+      </w:r>
+      <w:r>
+        <w:rPr>
+          <w:lang w:val="en-US"/>
+        </w:rPr>
+        <w:t xml:space="preserve"> gives to the customer opportunity easy to choice any product.</w:t>
+      </w:r>
+      <w:proofErr w:type="gramEnd"/>
+      <w:r>
+        <w:rPr>
+          <w:lang w:val="en-US"/>
+        </w:rPr>
+        <w:t xml:space="preserve"> The products are shown by name and image. The site keeps information about previous viewed products to facilitate the customer with the choosing.</w:t>
+      </w:r>
+      <w:r>
+        <w:rPr>
+          <w:lang w:val="en-US"/>
+        </w:rPr>
+        <w:t xml:space="preserve"> </w:t>
+      </w:r>
+    </w:p>
+    <w:p>
+      <w:pPr>
+        <w:rPr>
+          <w:lang w:val="en-US"/>
+        </w:rPr>
+      </w:pPr>
+      <w:r>
+        <w:rPr>
+          <w:b/>
+          <w:lang w:val="en-US"/>
+        </w:rPr>
+        <w:t>Click on product:</w:t>
+      </w:r>
+      <w:r>
+        <w:rPr>
+          <w:lang w:val="en-US"/>
+        </w:rPr>
+        <w:t xml:space="preserve"> after a choosing product the customer can easy open and get full information about it only by one click. The customer can see all possible colors and sizes of the product. It can see full size image by click on the small image. </w:t>
+      </w:r>
+      <w:proofErr w:type="gramStart"/>
+      <w:r>
+        <w:rPr>
+          <w:lang w:val="en-US"/>
+        </w:rPr>
+        <w:t>Provides detailed information about the price ordered by the product size.</w:t>
+      </w:r>
+      <w:proofErr w:type="gramEnd"/>
+    </w:p>
+    <w:p>
+      <w:pPr>
+        <w:rPr>
+          <w:lang w:val="en-US"/>
+        </w:rPr>
+      </w:pPr>
+      <w:r>
+        <w:rPr>
+          <w:b/>
+          <w:lang w:val="en-US"/>
+        </w:rPr>
+        <w:t>Choosing product details:</w:t>
+      </w:r>
+      <w:r>
+        <w:rPr>
+          <w:lang w:val="en-US"/>
+        </w:rPr>
+        <w:t xml:space="preserve"> the customer can choose from desired product details (color and size) and can order desired quantity. The site provides an opportunity to go to shopping cart tool and execute the order or leave the chosen product in shopping cart tool and continue shopping.</w:t>
+      </w:r>
+    </w:p>
+    <w:p>
+      <w:pPr>
+        <w:rPr>
+          <w:lang w:val="en-US"/>
+        </w:rPr>
+      </w:pPr>
+      <w:r>
+        <w:rPr>
+          <w:b/>
+          <w:lang w:val="en-US"/>
+        </w:rPr>
+        <w:t>S</w:t>
+      </w:r>
+      <w:r>
+        <w:rPr>
+          <w:b/>
+          <w:lang w:val="en-US"/>
+        </w:rPr>
+        <w:t>hopping cart:</w:t>
+      </w:r>
+      <w:r>
+        <w:rPr>
+          <w:lang w:val="en-US"/>
+        </w:rPr>
+        <w:t xml:space="preserve"> provide to the customer information about the order (pr</w:t>
+      </w:r>
+      <w:r>
+        <w:rPr>
+          <w:lang w:val="en-US"/>
+        </w:rPr>
+        <w:t>oduct name, price, quantity). Gi</w:t>
+      </w:r>
+      <w:r>
+        <w:rPr>
+          <w:lang w:val="en-US"/>
+        </w:rPr>
+        <w:t>ves the opportunity to change or remove products.</w:t>
+      </w:r>
+    </w:p>
+    <w:p>
+      <w:pPr>
+        <w:ind w:left="360"/>
+        <w:rPr>
+          <w:rFonts w:ascii="Times New Roman" w:hAnsi="Times New Roman" w:cs="Times New Roman"/>
+          <w:iCs/>
+          <w:color w:val="000000"/>
           <w:sz w:val="28"/>
           <w:szCs w:val="28"/>
           <w:lang w:val="en-US"/>
@@ -3546,20 +3922,23 @@
           <w:lang w:val="en-US"/>
         </w:rPr>
       </w:pPr>
-      <w:bookmarkStart w:id="11" w:name="_Toc448986993"/>
+      <w:bookmarkStart w:id="17" w:name="_Toc448986994"/>
       <w:r>
         <w:rPr>
           <w:rFonts w:ascii="Times New Roman" w:hAnsi="Times New Roman" w:cs="Times New Roman"/>
           <w:color w:val="auto"/>
           <w:lang w:val="en-US"/>
         </w:rPr>
-        <w:t>FUNCTIONAL REQUIREMENTS</w:t>
-      </w:r>
-      <w:bookmarkEnd w:id="11"/>
-    </w:p>
-    <w:p>
-      <w:pPr>
-        <w:ind w:left="360"/>
+        <w:t>USE CASES</w:t>
+      </w:r>
+      <w:bookmarkEnd w:id="17"/>
+    </w:p>
+    <w:p>
+      <w:pPr>
+        <w:autoSpaceDE w:val="0"/>
+        <w:autoSpaceDN w:val="0"/>
+        <w:adjustRightInd w:val="0"/>
+        <w:spacing w:before="120" w:after="0" w:line="240" w:lineRule="auto"/>
         <w:rPr>
           <w:rFonts w:ascii="Times New Roman" w:hAnsi="Times New Roman" w:cs="Times New Roman"/>
           <w:iCs/>
@@ -3583,57 +3962,16 @@
           <w:lang w:val="en-US"/>
         </w:rPr>
       </w:pPr>
-      <w:bookmarkStart w:id="12" w:name="_Toc448986994"/>
+      <w:bookmarkStart w:id="18" w:name="_Toc448986995"/>
       <w:r>
         <w:rPr>
           <w:rFonts w:ascii="Times New Roman" w:hAnsi="Times New Roman" w:cs="Times New Roman"/>
           <w:color w:val="auto"/>
           <w:lang w:val="en-US"/>
         </w:rPr>
-        <w:lastRenderedPageBreak/>
-        <w:t>USE CASES</w:t>
-      </w:r>
-      <w:bookmarkEnd w:id="12"/>
-    </w:p>
-    <w:p>
-      <w:pPr>
-        <w:autoSpaceDE w:val="0"/>
-        <w:autoSpaceDN w:val="0"/>
-        <w:adjustRightInd w:val="0"/>
-        <w:spacing w:before="120" w:after="0" w:line="240" w:lineRule="auto"/>
-        <w:rPr>
-          <w:rFonts w:ascii="Times New Roman" w:hAnsi="Times New Roman" w:cs="Times New Roman"/>
-          <w:iCs/>
-          <w:color w:val="000000"/>
-          <w:sz w:val="28"/>
-          <w:szCs w:val="28"/>
-          <w:lang w:val="en-US"/>
-        </w:rPr>
-      </w:pPr>
-    </w:p>
-    <w:p>
-      <w:pPr>
-        <w:pStyle w:val="Heading1"/>
-        <w:numPr>
-          <w:ilvl w:val="0"/>
-          <w:numId w:val="6"/>
-        </w:numPr>
-        <w:rPr>
-          <w:rFonts w:ascii="Times New Roman" w:hAnsi="Times New Roman" w:cs="Times New Roman"/>
-          <w:color w:val="auto"/>
-          <w:lang w:val="en-US"/>
-        </w:rPr>
-      </w:pPr>
-      <w:bookmarkStart w:id="13" w:name="_Toc448986995"/>
-      <w:r>
-        <w:rPr>
-          <w:rFonts w:ascii="Times New Roman" w:hAnsi="Times New Roman" w:cs="Times New Roman"/>
-          <w:color w:val="auto"/>
-          <w:lang w:val="en-US"/>
-        </w:rPr>
         <w:t>NON-FUNCTIONAL REQUIREMENTS</w:t>
       </w:r>
-      <w:bookmarkEnd w:id="13"/>
+      <w:bookmarkEnd w:id="18"/>
     </w:p>
     <w:p>
       <w:pPr>
@@ -3803,7 +4141,7 @@
               <w:sz w:val="32"/>
               <w:szCs w:val="32"/>
             </w:rPr>
-            <w:t>2</w:t>
+            <w:t>6</w:t>
           </w:r>
           <w:r>
             <w:rPr>
@@ -5467,7 +5805,6 @@
   <w:style w:type="character" w:default="1" w:styleId="DefaultParagraphFont">
     <w:name w:val="Default Paragraph Font"/>
     <w:uiPriority w:val="1"/>
-    <w:semiHidden/>
     <w:unhideWhenUsed/>
   </w:style>
   <w:style w:type="table" w:default="1" w:styleId="TableNormal">
@@ -6297,7 +6634,7 @@
 </file>
 
 <file path=customXml/itemProps2.xml><?xml version="1.0" encoding="utf-8"?>
-<ds:datastoreItem xmlns:ds="http://schemas.openxmlformats.org/officeDocument/2006/customXml" ds:itemID="{F1BC5432-9698-4398-B730-52E6CF443A67}">
+<ds:datastoreItem xmlns:ds="http://schemas.openxmlformats.org/officeDocument/2006/customXml" ds:itemID="{6ACC7FD7-BE48-46E8-A242-D0C24C7BA100}">
   <ds:schemaRefs>
     <ds:schemaRef ds:uri="http://schemas.openxmlformats.org/officeDocument/2006/bibliography"/>
   </ds:schemaRefs>

</xml_diff>

<commit_message>
some work on External Interface Requirements scheme
</commit_message>
<xml_diff>
--- a/Technical Design Document v1.1.docx
+++ b/Technical Design Document v1.1.docx
@@ -886,25 +886,7 @@
                 <w:noProof/>
                 <w:lang w:val="en-US"/>
               </w:rPr>
-              <w:t>1.1 Web Site Appeara</w:t>
-            </w:r>
-            <w:r>
-              <w:rPr>
-                <w:rStyle w:val="Hyperlink"/>
-                <w:rFonts w:ascii="Times New Roman" w:hAnsi="Times New Roman" w:cs="Times New Roman"/>
-                <w:noProof/>
-                <w:lang w:val="en-US"/>
-              </w:rPr>
-              <w:t>n</w:t>
-            </w:r>
-            <w:r>
-              <w:rPr>
-                <w:rStyle w:val="Hyperlink"/>
-                <w:rFonts w:ascii="Times New Roman" w:hAnsi="Times New Roman" w:cs="Times New Roman"/>
-                <w:noProof/>
-                <w:lang w:val="en-US"/>
-              </w:rPr>
-              <w:t>ce</w:t>
+              <w:t>1.1 Web Site Appearance</w:t>
             </w:r>
             <w:r>
               <w:rPr>
@@ -994,22 +976,13 @@
               <w:t xml:space="preserve"> I</w:t>
             </w:r>
             <w:r>
-              <w:t>nterfac</w:t>
-            </w:r>
-            <w:r>
-              <w:t>e</w:t>
+              <w:t>nterface</w:t>
             </w:r>
             <w:r>
               <w:t xml:space="preserve"> </w:t>
             </w:r>
             <w:r>
-              <w:t>Requirem</w:t>
-            </w:r>
-            <w:r>
-              <w:t>e</w:t>
-            </w:r>
-            <w:r>
-              <w:t>nts</w:t>
+              <w:t>Requirements</w:t>
             </w:r>
             <w:r>
               <w:rPr>
@@ -1098,23 +1071,7 @@
                 <w:rFonts w:ascii="Times New Roman" w:hAnsi="Times New Roman" w:cs="Times New Roman"/>
                 <w:lang w:val="en-US"/>
               </w:rPr>
-              <w:t xml:space="preserve">Home </w:t>
-            </w:r>
-            <w:r>
-              <w:rPr>
-                <w:rStyle w:val="Hyperlink"/>
-                <w:rFonts w:ascii="Times New Roman" w:hAnsi="Times New Roman" w:cs="Times New Roman"/>
-                <w:lang w:val="en-US"/>
-              </w:rPr>
-              <w:t>p</w:t>
-            </w:r>
-            <w:r>
-              <w:rPr>
-                <w:rStyle w:val="Hyperlink"/>
-                <w:rFonts w:ascii="Times New Roman" w:hAnsi="Times New Roman" w:cs="Times New Roman"/>
-                <w:lang w:val="en-US"/>
-              </w:rPr>
-              <w:t>age</w:t>
+              <w:t>Home page</w:t>
             </w:r>
           </w:hyperlink>
           <w:r>
@@ -1269,25 +1226,7 @@
                 <w:noProof/>
                 <w:lang w:val="en-US"/>
               </w:rPr>
-              <w:t>FUNCTIONAL REQU</w:t>
-            </w:r>
-            <w:r>
-              <w:rPr>
-                <w:rStyle w:val="Hyperlink"/>
-                <w:rFonts w:ascii="Times New Roman" w:hAnsi="Times New Roman" w:cs="Times New Roman"/>
-                <w:noProof/>
-                <w:lang w:val="en-US"/>
-              </w:rPr>
-              <w:t>I</w:t>
-            </w:r>
-            <w:r>
-              <w:rPr>
-                <w:rStyle w:val="Hyperlink"/>
-                <w:rFonts w:ascii="Times New Roman" w:hAnsi="Times New Roman" w:cs="Times New Roman"/>
-                <w:noProof/>
-                <w:lang w:val="en-US"/>
-              </w:rPr>
-              <w:t>REMENTS</w:t>
+              <w:t>FUNCTIONAL REQUIREMENTS</w:t>
             </w:r>
             <w:r>
               <w:rPr>
@@ -1787,7 +1726,6 @@
           <w:szCs w:val="18"/>
           <w:lang w:val="en-US"/>
         </w:rPr>
-        <w:lastRenderedPageBreak/>
         <w:tab/>
       </w:r>
       <w:r>
@@ -2105,12 +2043,12 @@
       <w:pPr>
         <w:pStyle w:val="IntenseQuote"/>
       </w:pPr>
-      <w:bookmarkStart w:id="1" w:name="Introduction"/>
-      <w:bookmarkStart w:id="2" w:name="_Toc448986986"/>
+      <w:bookmarkStart w:id="1" w:name="_Toc448986986"/>
+      <w:bookmarkStart w:id="2" w:name="Introduction"/>
       <w:r>
         <w:t>Introduction</w:t>
       </w:r>
-      <w:bookmarkEnd w:id="2"/>
+      <w:bookmarkEnd w:id="1"/>
     </w:p>
     <w:p>
       <w:pPr>
@@ -2133,7 +2071,7 @@
         </w:rPr>
       </w:pPr>
       <w:bookmarkStart w:id="3" w:name="_Toc448986987"/>
-      <w:bookmarkEnd w:id="1"/>
+      <w:bookmarkEnd w:id="2"/>
       <w:r>
         <w:rPr>
           <w:rStyle w:val="Heading2Char"/>
@@ -3895,6 +3833,822 @@
         </w:rPr>
         <w:t>ves the opportunity to change or remove products.</w:t>
       </w:r>
+    </w:p>
+    <w:p>
+      <w:pPr>
+        <w:ind w:left="360"/>
+        <w:rPr>
+          <w:rFonts w:ascii="Times New Roman" w:hAnsi="Times New Roman" w:cs="Times New Roman"/>
+          <w:iCs/>
+          <w:color w:val="000000"/>
+          <w:sz w:val="28"/>
+          <w:szCs w:val="28"/>
+          <w:lang w:val="en-US"/>
+        </w:rPr>
+      </w:pPr>
+      <w:r>
+        <w:rPr>
+          <w:rFonts w:ascii="Times New Roman" w:hAnsi="Times New Roman" w:cs="Times New Roman"/>
+          <w:iCs/>
+          <w:noProof/>
+          <w:color w:val="000000"/>
+          <w:sz w:val="28"/>
+          <w:szCs w:val="28"/>
+          <w:lang w:val="en-US" w:eastAsia="zh-TW"/>
+        </w:rPr>
+        <w:pict>
+          <v:shapetype id="_x0000_t202" coordsize="21600,21600" o:spt="202" path="m,l,21600r21600,l21600,xe">
+            <v:stroke joinstyle="miter"/>
+            <v:path gradientshapeok="t" o:connecttype="rect"/>
+          </v:shapetype>
+          <v:shape id="_x0000_s1053" type="#_x0000_t202" style="position:absolute;left:0;text-align:left;margin-left:375.45pt;margin-top:24.8pt;width:88.35pt;height:21.65pt;z-index:251691008;mso-width-relative:margin;mso-height-relative:margin">
+            <v:textbox>
+              <w:txbxContent>
+                <w:p>
+                  <w:pPr>
+                    <w:jc w:val="center"/>
+                  </w:pPr>
+                  <w:r>
+                    <w:rPr>
+                      <w:lang w:val="en-US"/>
+                    </w:rPr>
+                    <w:t>Product</w:t>
+                  </w:r>
+                </w:p>
+              </w:txbxContent>
+            </v:textbox>
+          </v:shape>
+        </w:pict>
+      </w:r>
+      <w:r>
+        <w:rPr>
+          <w:rFonts w:ascii="Times New Roman" w:hAnsi="Times New Roman" w:cs="Times New Roman"/>
+          <w:iCs/>
+          <w:noProof/>
+          <w:color w:val="000000"/>
+          <w:sz w:val="28"/>
+          <w:szCs w:val="28"/>
+          <w:lang w:eastAsia="bg-BG"/>
+        </w:rPr>
+        <w:pict>
+          <v:shapetype id="_x0000_t32" coordsize="21600,21600" o:spt="32" o:oned="t" path="m,l21600,21600e" filled="f">
+            <v:path arrowok="t" fillok="f" o:connecttype="none"/>
+            <o:lock v:ext="edit" shapetype="t"/>
+          </v:shapetype>
+          <v:shape id="_x0000_s1055" type="#_x0000_t32" style="position:absolute;left:0;text-align:left;margin-left:295.75pt;margin-top:24pt;width:79.7pt;height:10.5pt;z-index:251694080" o:connectortype="straight">
+            <v:stroke endarrow="block"/>
+          </v:shape>
+        </w:pict>
+      </w:r>
+      <w:r>
+        <w:rPr>
+          <w:rFonts w:ascii="Times New Roman" w:hAnsi="Times New Roman" w:cs="Times New Roman"/>
+          <w:iCs/>
+          <w:noProof/>
+          <w:color w:val="000000"/>
+          <w:sz w:val="28"/>
+          <w:szCs w:val="28"/>
+          <w:lang w:eastAsia="bg-BG"/>
+        </w:rPr>
+        <w:pict>
+          <v:shape id="_x0000_s1046" type="#_x0000_t32" style="position:absolute;left:0;text-align:left;margin-left:103.7pt;margin-top:24pt;width:53.35pt;height:84.05pt;flip:y;z-index:251682816" o:connectortype="straight">
+            <v:stroke endarrow="block"/>
+          </v:shape>
+        </w:pict>
+      </w:r>
+      <w:r>
+        <w:rPr>
+          <w:rFonts w:ascii="Times New Roman" w:hAnsi="Times New Roman" w:cs="Times New Roman"/>
+          <w:iCs/>
+          <w:noProof/>
+          <w:color w:val="000000"/>
+          <w:sz w:val="28"/>
+          <w:szCs w:val="28"/>
+          <w:lang w:val="en-US" w:eastAsia="zh-TW"/>
+        </w:rPr>
+        <w:pict>
+          <v:shape id="_x0000_s1040" type="#_x0000_t202" style="position:absolute;left:0;text-align:left;margin-left:157.5pt;margin-top:13.1pt;width:138.25pt;height:21.4pt;z-index:251671552;mso-width-relative:margin;mso-height-relative:margin">
+            <v:textbox>
+              <w:txbxContent>
+                <w:p>
+                  <w:pPr>
+                    <w:jc w:val="center"/>
+                    <w:rPr>
+                      <w:lang w:val="en-US"/>
+                    </w:rPr>
+                  </w:pPr>
+                  <w:r>
+                    <w:rPr>
+                      <w:lang w:val="en-US"/>
+                    </w:rPr>
+                    <w:t>Catalog</w:t>
+                  </w:r>
+                </w:p>
+              </w:txbxContent>
+            </v:textbox>
+          </v:shape>
+        </w:pict>
+      </w:r>
+    </w:p>
+    <w:p>
+      <w:pPr>
+        <w:ind w:left="360"/>
+        <w:rPr>
+          <w:rFonts w:ascii="Times New Roman" w:hAnsi="Times New Roman" w:cs="Times New Roman"/>
+          <w:iCs/>
+          <w:color w:val="000000"/>
+          <w:sz w:val="28"/>
+          <w:szCs w:val="28"/>
+          <w:lang w:val="en-US"/>
+        </w:rPr>
+      </w:pPr>
+      <w:r>
+        <w:rPr>
+          <w:rFonts w:ascii="Times New Roman" w:hAnsi="Times New Roman" w:cs="Times New Roman"/>
+          <w:iCs/>
+          <w:noProof/>
+          <w:color w:val="000000"/>
+          <w:sz w:val="28"/>
+          <w:szCs w:val="28"/>
+          <w:lang w:eastAsia="bg-BG"/>
+        </w:rPr>
+        <w:pict>
+          <v:shape id="_x0000_s1063" type="#_x0000_t32" style="position:absolute;left:0;text-align:left;margin-left:295.75pt;margin-top:6pt;width:79.7pt;height:219.15pt;flip:y;z-index:251702272" o:connectortype="straight">
+            <v:stroke endarrow="block"/>
+          </v:shape>
+        </w:pict>
+      </w:r>
+      <w:r>
+        <w:rPr>
+          <w:rFonts w:ascii="Times New Roman" w:hAnsi="Times New Roman" w:cs="Times New Roman"/>
+          <w:iCs/>
+          <w:noProof/>
+          <w:color w:val="000000"/>
+          <w:sz w:val="28"/>
+          <w:szCs w:val="28"/>
+          <w:lang w:eastAsia="bg-BG"/>
+        </w:rPr>
+        <w:pict>
+          <v:shape id="_x0000_s1060" type="#_x0000_t32" style="position:absolute;left:0;text-align:left;margin-left:421.7pt;margin-top:17.95pt;width:.55pt;height:34.3pt;z-index:251699200" o:connectortype="straight">
+            <v:stroke endarrow="block"/>
+          </v:shape>
+        </w:pict>
+      </w:r>
+      <w:r>
+        <w:rPr>
+          <w:rFonts w:ascii="Times New Roman" w:hAnsi="Times New Roman" w:cs="Times New Roman"/>
+          <w:iCs/>
+          <w:noProof/>
+          <w:color w:val="000000"/>
+          <w:sz w:val="28"/>
+          <w:szCs w:val="28"/>
+          <w:lang w:eastAsia="bg-BG"/>
+        </w:rPr>
+        <w:pict>
+          <v:shape id="_x0000_s1059" type="#_x0000_t32" style="position:absolute;left:0;text-align:left;margin-left:295.75pt;margin-top:6pt;width:79.7pt;height:176.05pt;flip:y;z-index:251698176" o:connectortype="straight">
+            <v:stroke endarrow="block"/>
+          </v:shape>
+        </w:pict>
+      </w:r>
+      <w:r>
+        <w:rPr>
+          <w:rFonts w:ascii="Times New Roman" w:hAnsi="Times New Roman" w:cs="Times New Roman"/>
+          <w:iCs/>
+          <w:noProof/>
+          <w:color w:val="000000"/>
+          <w:sz w:val="28"/>
+          <w:szCs w:val="28"/>
+          <w:lang w:eastAsia="bg-BG"/>
+        </w:rPr>
+        <w:pict>
+          <v:shape id="_x0000_s1058" type="#_x0000_t32" style="position:absolute;left:0;text-align:left;margin-left:295.75pt;margin-top:6pt;width:79.7pt;height:130.75pt;flip:y;z-index:251697152" o:connectortype="straight">
+            <v:stroke endarrow="block"/>
+          </v:shape>
+        </w:pict>
+      </w:r>
+      <w:r>
+        <w:rPr>
+          <w:rFonts w:ascii="Times New Roman" w:hAnsi="Times New Roman" w:cs="Times New Roman"/>
+          <w:iCs/>
+          <w:noProof/>
+          <w:color w:val="000000"/>
+          <w:sz w:val="28"/>
+          <w:szCs w:val="28"/>
+          <w:lang w:eastAsia="bg-BG"/>
+        </w:rPr>
+        <w:pict>
+          <v:shape id="_x0000_s1057" type="#_x0000_t32" style="position:absolute;left:0;text-align:left;margin-left:295.7pt;margin-top:6pt;width:79.75pt;height:84.4pt;flip:y;z-index:251696128" o:connectortype="straight">
+            <v:stroke endarrow="block"/>
+          </v:shape>
+        </w:pict>
+      </w:r>
+      <w:r>
+        <w:rPr>
+          <w:rFonts w:ascii="Times New Roman" w:hAnsi="Times New Roman" w:cs="Times New Roman"/>
+          <w:iCs/>
+          <w:noProof/>
+          <w:color w:val="000000"/>
+          <w:sz w:val="28"/>
+          <w:szCs w:val="28"/>
+          <w:lang w:eastAsia="bg-BG"/>
+        </w:rPr>
+        <w:pict>
+          <v:shape id="_x0000_s1056" type="#_x0000_t32" style="position:absolute;left:0;text-align:left;margin-left:295.75pt;margin-top:6pt;width:79.7pt;height:33.75pt;flip:y;z-index:251695104" o:connectortype="straight">
+            <v:stroke endarrow="block"/>
+          </v:shape>
+        </w:pict>
+      </w:r>
+      <w:r>
+        <w:rPr>
+          <w:rFonts w:ascii="Times New Roman" w:hAnsi="Times New Roman" w:cs="Times New Roman"/>
+          <w:iCs/>
+          <w:noProof/>
+          <w:color w:val="000000"/>
+          <w:sz w:val="28"/>
+          <w:szCs w:val="28"/>
+          <w:lang w:val="en-US" w:eastAsia="zh-TW"/>
+        </w:rPr>
+        <w:pict>
+          <v:shape id="_x0000_s1036" type="#_x0000_t202" style="position:absolute;left:0;text-align:left;margin-left:2.35pt;margin-top:17.95pt;width:101.35pt;height:21.8pt;z-index:251663360;mso-width-relative:margin;mso-height-relative:margin">
+            <v:textbox>
+              <w:txbxContent>
+                <w:p>
+                  <w:pPr>
+                    <w:jc w:val="center"/>
+                    <w:rPr>
+                      <w:lang w:val="en-US"/>
+                    </w:rPr>
+                  </w:pPr>
+                  <w:r>
+                    <w:rPr>
+                      <w:lang w:val="en-US"/>
+                    </w:rPr>
+                    <w:t>Home Page</w:t>
+                  </w:r>
+                </w:p>
+              </w:txbxContent>
+            </v:textbox>
+          </v:shape>
+        </w:pict>
+      </w:r>
+    </w:p>
+    <w:p>
+      <w:pPr>
+        <w:ind w:left="360"/>
+        <w:rPr>
+          <w:rFonts w:ascii="Times New Roman" w:hAnsi="Times New Roman" w:cs="Times New Roman"/>
+          <w:iCs/>
+          <w:color w:val="000000"/>
+          <w:sz w:val="28"/>
+          <w:szCs w:val="28"/>
+          <w:lang w:val="en-US"/>
+        </w:rPr>
+      </w:pPr>
+      <w:r>
+        <w:rPr>
+          <w:noProof/>
+          <w:lang w:val="en-US" w:eastAsia="zh-TW"/>
+        </w:rPr>
+        <w:pict>
+          <v:shape id="_x0000_s1051" type="#_x0000_t202" style="position:absolute;left:0;text-align:left;margin-left:375.45pt;margin-top:23.75pt;width:87.9pt;height:22.45pt;z-index:251688960;mso-width-relative:margin;mso-height-relative:margin">
+            <v:textbox>
+              <w:txbxContent>
+                <w:p>
+                  <w:pPr>
+                    <w:jc w:val="center"/>
+                  </w:pPr>
+                  <w:r>
+                    <w:rPr>
+                      <w:lang w:val="en-US"/>
+                    </w:rPr>
+                    <w:t>S</w:t>
+                  </w:r>
+                  <w:r>
+                    <w:rPr>
+                      <w:lang w:val="en-US"/>
+                    </w:rPr>
+                    <w:t>hopping cart</w:t>
+                  </w:r>
+                </w:p>
+              </w:txbxContent>
+            </v:textbox>
+          </v:shape>
+        </w:pict>
+      </w:r>
+      <w:r>
+        <w:rPr>
+          <w:rFonts w:ascii="Times New Roman" w:hAnsi="Times New Roman" w:cs="Times New Roman"/>
+          <w:iCs/>
+          <w:noProof/>
+          <w:color w:val="000000"/>
+          <w:sz w:val="28"/>
+          <w:szCs w:val="28"/>
+          <w:lang w:eastAsia="bg-BG"/>
+        </w:rPr>
+        <w:pict>
+          <v:shape id="_x0000_s1047" type="#_x0000_t32" style="position:absolute;left:0;text-align:left;margin-left:103.7pt;margin-top:11.25pt;width:53.35pt;height:39.8pt;flip:y;z-index:251683840" o:connectortype="straight">
+            <v:stroke endarrow="block"/>
+          </v:shape>
+        </w:pict>
+      </w:r>
+      <w:r>
+        <w:rPr>
+          <w:rFonts w:ascii="Times New Roman" w:hAnsi="Times New Roman" w:cs="Times New Roman"/>
+          <w:iCs/>
+          <w:noProof/>
+          <w:color w:val="000000"/>
+          <w:sz w:val="28"/>
+          <w:szCs w:val="28"/>
+          <w:lang w:val="en-US" w:eastAsia="zh-TW"/>
+        </w:rPr>
+        <w:pict>
+          <v:shape id="_x0000_s1041" type="#_x0000_t202" style="position:absolute;left:0;text-align:left;margin-left:157.5pt;margin-top:.4pt;width:138.2pt;height:20.6pt;z-index:251673600;mso-width-relative:margin;mso-height-relative:margin">
+            <v:textbox>
+              <w:txbxContent>
+                <w:p>
+                  <w:pPr>
+                    <w:jc w:val="center"/>
+                  </w:pPr>
+                  <w:r>
+                    <w:rPr>
+                      <w:lang w:val="en-US"/>
+                    </w:rPr>
+                    <w:t>Flowerpots</w:t>
+                  </w:r>
+                </w:p>
+              </w:txbxContent>
+            </v:textbox>
+          </v:shape>
+        </w:pict>
+      </w:r>
+    </w:p>
+    <w:p>
+      <w:pPr>
+        <w:ind w:left="360"/>
+        <w:rPr>
+          <w:rFonts w:ascii="Times New Roman" w:hAnsi="Times New Roman" w:cs="Times New Roman"/>
+          <w:iCs/>
+          <w:color w:val="000000"/>
+          <w:sz w:val="28"/>
+          <w:szCs w:val="28"/>
+          <w:lang w:val="en-US"/>
+        </w:rPr>
+      </w:pPr>
+      <w:r>
+        <w:rPr>
+          <w:rFonts w:ascii="Times New Roman" w:hAnsi="Times New Roman" w:cs="Times New Roman"/>
+          <w:iCs/>
+          <w:noProof/>
+          <w:color w:val="000000"/>
+          <w:sz w:val="28"/>
+          <w:szCs w:val="28"/>
+          <w:lang w:eastAsia="bg-BG"/>
+        </w:rPr>
+        <w:pict>
+          <v:shape id="_x0000_s1062" type="#_x0000_t32" style="position:absolute;left:0;text-align:left;margin-left:103.7pt;margin-top:22.5pt;width:53.35pt;height:145.6pt;z-index:251701248" o:connectortype="straight">
+            <v:stroke endarrow="block"/>
+          </v:shape>
+        </w:pict>
+      </w:r>
+      <w:r>
+        <w:rPr>
+          <w:rFonts w:ascii="Times New Roman" w:hAnsi="Times New Roman" w:cs="Times New Roman"/>
+          <w:iCs/>
+          <w:noProof/>
+          <w:color w:val="000000"/>
+          <w:sz w:val="28"/>
+          <w:szCs w:val="28"/>
+          <w:lang w:eastAsia="bg-BG"/>
+        </w:rPr>
+        <w:pict>
+          <v:shape id="_x0000_s1061" type="#_x0000_t32" style="position:absolute;left:0;text-align:left;margin-left:422.25pt;margin-top:17.65pt;width:0;height:36.55pt;z-index:251700224" o:connectortype="straight">
+            <v:stroke endarrow="block"/>
+          </v:shape>
+        </w:pict>
+      </w:r>
+      <w:r>
+        <w:rPr>
+          <w:rFonts w:ascii="Times New Roman" w:hAnsi="Times New Roman" w:cs="Times New Roman"/>
+          <w:iCs/>
+          <w:noProof/>
+          <w:color w:val="000000"/>
+          <w:sz w:val="28"/>
+          <w:szCs w:val="28"/>
+          <w:lang w:eastAsia="bg-BG"/>
+        </w:rPr>
+        <w:pict>
+          <v:shape id="_x0000_s1048" type="#_x0000_t32" style="position:absolute;left:0;text-align:left;margin-left:103.7pt;margin-top:22.5pt;width:53.35pt;height:10.85pt;z-index:251684864" o:connectortype="straight">
+            <v:stroke endarrow="block"/>
+          </v:shape>
+        </w:pict>
+      </w:r>
+      <w:r>
+        <w:rPr>
+          <w:rFonts w:ascii="Times New Roman" w:hAnsi="Times New Roman" w:cs="Times New Roman"/>
+          <w:iCs/>
+          <w:noProof/>
+          <w:color w:val="000000"/>
+          <w:sz w:val="28"/>
+          <w:szCs w:val="28"/>
+          <w:lang w:eastAsia="bg-BG"/>
+        </w:rPr>
+        <w:pict>
+          <v:shape id="_x0000_s1049" type="#_x0000_t32" style="position:absolute;left:0;text-align:left;margin-left:103.7pt;margin-top:22.5pt;width:53.35pt;height:57.2pt;z-index:251685888" o:connectortype="straight">
+            <v:stroke endarrow="block"/>
+          </v:shape>
+        </w:pict>
+      </w:r>
+      <w:r>
+        <w:rPr>
+          <w:rFonts w:ascii="Times New Roman" w:hAnsi="Times New Roman" w:cs="Times New Roman"/>
+          <w:iCs/>
+          <w:noProof/>
+          <w:color w:val="000000"/>
+          <w:sz w:val="28"/>
+          <w:szCs w:val="28"/>
+          <w:lang w:eastAsia="bg-BG"/>
+        </w:rPr>
+        <w:pict>
+          <v:shape id="_x0000_s1050" type="#_x0000_t32" style="position:absolute;left:0;text-align:left;margin-left:103.7pt;margin-top:22.5pt;width:53.35pt;height:102.5pt;z-index:251686912" o:connectortype="straight">
+            <v:stroke endarrow="block"/>
+          </v:shape>
+        </w:pict>
+      </w:r>
+      <w:r>
+        <w:rPr>
+          <w:rFonts w:ascii="Times New Roman" w:hAnsi="Times New Roman" w:cs="Times New Roman"/>
+          <w:iCs/>
+          <w:noProof/>
+          <w:color w:val="000000"/>
+          <w:sz w:val="28"/>
+          <w:szCs w:val="28"/>
+          <w:lang w:val="en-US" w:eastAsia="zh-TW"/>
+        </w:rPr>
+        <w:pict>
+          <v:shape id="_x0000_s1037" type="#_x0000_t202" style="position:absolute;left:0;text-align:left;margin-left:2.35pt;margin-top:12.75pt;width:101.35pt;height:20.6pt;z-index:251665408;mso-width-relative:margin;mso-height-relative:margin">
+            <v:textbox>
+              <w:txbxContent>
+                <w:p>
+                  <w:pPr>
+                    <w:jc w:val="center"/>
+                    <w:rPr>
+                      <w:lang w:val="en-US"/>
+                    </w:rPr>
+                  </w:pPr>
+                  <w:r>
+                    <w:rPr>
+                      <w:lang w:val="en-US"/>
+                    </w:rPr>
+                    <w:t>Products</w:t>
+                  </w:r>
+                </w:p>
+              </w:txbxContent>
+            </v:textbox>
+          </v:shape>
+        </w:pict>
+      </w:r>
+      <w:r>
+        <w:rPr>
+          <w:rFonts w:ascii="Times New Roman" w:hAnsi="Times New Roman" w:cs="Times New Roman"/>
+          <w:iCs/>
+          <w:noProof/>
+          <w:color w:val="000000"/>
+          <w:sz w:val="28"/>
+          <w:szCs w:val="28"/>
+          <w:lang w:val="en-US" w:eastAsia="zh-TW"/>
+        </w:rPr>
+        <w:pict>
+          <v:shape id="_x0000_s1042" type="#_x0000_t202" style="position:absolute;left:0;text-align:left;margin-left:157.05pt;margin-top:22.5pt;width:138.65pt;height:23pt;z-index:251675648;mso-width-relative:margin;mso-height-relative:margin">
+            <v:textbox>
+              <w:txbxContent>
+                <w:p>
+                  <w:pPr>
+                    <w:jc w:val="center"/>
+                  </w:pPr>
+                  <w:r>
+                    <w:rPr>
+                      <w:lang w:val="en-US"/>
+                    </w:rPr>
+                    <w:t>Pots with irrigation system</w:t>
+                  </w:r>
+                </w:p>
+              </w:txbxContent>
+            </v:textbox>
+          </v:shape>
+        </w:pict>
+      </w:r>
+    </w:p>
+    <w:p>
+      <w:pPr>
+        <w:rPr>
+          <w:rFonts w:ascii="Times New Roman" w:hAnsi="Times New Roman" w:cs="Times New Roman"/>
+          <w:iCs/>
+          <w:color w:val="000000"/>
+          <w:sz w:val="28"/>
+          <w:szCs w:val="28"/>
+          <w:lang w:val="en-US"/>
+        </w:rPr>
+      </w:pPr>
+      <w:r>
+        <w:rPr>
+          <w:rFonts w:ascii="Times New Roman" w:hAnsi="Times New Roman" w:cs="Times New Roman"/>
+          <w:iCs/>
+          <w:noProof/>
+          <w:color w:val="000000"/>
+          <w:sz w:val="28"/>
+          <w:szCs w:val="28"/>
+          <w:lang w:val="en-US" w:eastAsia="zh-TW"/>
+        </w:rPr>
+        <w:pict>
+          <v:shape id="_x0000_s1054" type="#_x0000_t202" style="position:absolute;margin-left:375.45pt;margin-top:25.7pt;width:92.7pt;height:20.05pt;z-index:251693056;mso-width-relative:margin;mso-height-relative:margin">
+            <v:textbox>
+              <w:txbxContent>
+                <w:p>
+                  <w:pPr>
+                    <w:jc w:val="center"/>
+                    <w:rPr>
+                      <w:lang w:val="en-US"/>
+                    </w:rPr>
+                  </w:pPr>
+                  <w:r>
+                    <w:rPr>
+                      <w:lang w:val="en-US"/>
+                    </w:rPr>
+                    <w:t>Send Order</w:t>
+                  </w:r>
+                </w:p>
+              </w:txbxContent>
+            </v:textbox>
+          </v:shape>
+        </w:pict>
+      </w:r>
+      <w:r>
+        <w:rPr>
+          <w:rFonts w:ascii="Times New Roman" w:hAnsi="Times New Roman" w:cs="Times New Roman"/>
+          <w:iCs/>
+          <w:color w:val="000000"/>
+          <w:sz w:val="28"/>
+          <w:szCs w:val="28"/>
+          <w:lang w:val="en-US"/>
+        </w:rPr>
+        <w:t xml:space="preserve">   </w:t>
+      </w:r>
+    </w:p>
+    <w:p>
+      <w:pPr>
+        <w:ind w:left="360"/>
+        <w:rPr>
+          <w:rFonts w:ascii="Times New Roman" w:hAnsi="Times New Roman" w:cs="Times New Roman"/>
+          <w:iCs/>
+          <w:color w:val="000000"/>
+          <w:sz w:val="28"/>
+          <w:szCs w:val="28"/>
+          <w:lang w:val="en-US"/>
+        </w:rPr>
+      </w:pPr>
+      <w:r>
+        <w:rPr>
+          <w:rFonts w:ascii="Times New Roman" w:hAnsi="Times New Roman" w:cs="Times New Roman"/>
+          <w:iCs/>
+          <w:noProof/>
+          <w:color w:val="000000"/>
+          <w:sz w:val="28"/>
+          <w:szCs w:val="28"/>
+          <w:lang w:val="en-US" w:eastAsia="zh-TW"/>
+        </w:rPr>
+        <w:pict>
+          <v:shape id="_x0000_s1038" type="#_x0000_t202" style="position:absolute;left:0;text-align:left;margin-left:2.35pt;margin-top:.65pt;width:101.35pt;height:22.05pt;z-index:251667456;mso-width-relative:margin;mso-height-relative:margin">
+            <v:textbox>
+              <w:txbxContent>
+                <w:p>
+                  <w:pPr>
+                    <w:jc w:val="center"/>
+                  </w:pPr>
+                  <w:r>
+                    <w:rPr>
+                      <w:lang w:val="en-US"/>
+                    </w:rPr>
+                    <w:t>Terms of Delivery</w:t>
+                  </w:r>
+                </w:p>
+              </w:txbxContent>
+            </v:textbox>
+          </v:shape>
+        </w:pict>
+      </w:r>
+      <w:r>
+        <w:rPr>
+          <w:rFonts w:ascii="Times New Roman" w:hAnsi="Times New Roman" w:cs="Times New Roman"/>
+          <w:iCs/>
+          <w:noProof/>
+          <w:sz w:val="28"/>
+          <w:szCs w:val="28"/>
+          <w:lang w:val="en-US" w:eastAsia="zh-TW"/>
+        </w:rPr>
+        <w:pict>
+          <v:shape id="_x0000_s1043" type="#_x0000_t202" style="position:absolute;left:0;text-align:left;margin-left:157.05pt;margin-top:12pt;width:138.7pt;height:20.1pt;z-index:251677696;mso-width-relative:margin;mso-height-relative:margin">
+            <v:textbox>
+              <w:txbxContent>
+                <w:p>
+                  <w:pPr>
+                    <w:jc w:val="center"/>
+                  </w:pPr>
+                  <w:r>
+                    <w:rPr>
+                      <w:lang w:val="en-US"/>
+                    </w:rPr>
+                    <w:t>Pots with lights</w:t>
+                  </w:r>
+                </w:p>
+              </w:txbxContent>
+            </v:textbox>
+          </v:shape>
+        </w:pict>
+      </w:r>
+    </w:p>
+    <w:p>
+      <w:pPr>
+        <w:ind w:left="360"/>
+        <w:rPr>
+          <w:rFonts w:ascii="Times New Roman" w:hAnsi="Times New Roman" w:cs="Times New Roman"/>
+          <w:iCs/>
+          <w:color w:val="000000"/>
+          <w:sz w:val="28"/>
+          <w:szCs w:val="28"/>
+          <w:lang w:val="en-US"/>
+        </w:rPr>
+      </w:pPr>
+      <w:r>
+        <w:rPr>
+          <w:rFonts w:ascii="Times New Roman" w:hAnsi="Times New Roman" w:cs="Times New Roman"/>
+          <w:iCs/>
+          <w:noProof/>
+          <w:color w:val="000000"/>
+          <w:sz w:val="28"/>
+          <w:szCs w:val="28"/>
+          <w:lang w:val="en-US" w:eastAsia="zh-TW"/>
+        </w:rPr>
+        <w:pict>
+          <v:shape id="_x0000_s1039" type="#_x0000_t202" style="position:absolute;left:0;text-align:left;margin-left:2.35pt;margin-top:18.95pt;width:101.35pt;height:20.55pt;z-index:251669504;mso-width-relative:margin;mso-height-relative:margin">
+            <v:textbox>
+              <w:txbxContent>
+                <w:p>
+                  <w:pPr>
+                    <w:jc w:val="center"/>
+                    <w:rPr>
+                      <w:lang w:val="en-US"/>
+                    </w:rPr>
+                  </w:pPr>
+                  <w:r>
+                    <w:rPr>
+                      <w:lang w:val="en-US"/>
+                    </w:rPr>
+                    <w:t>Contacts</w:t>
+                  </w:r>
+                </w:p>
+              </w:txbxContent>
+            </v:textbox>
+          </v:shape>
+        </w:pict>
+      </w:r>
+      <w:r>
+        <w:rPr>
+          <w:rFonts w:ascii="Times New Roman" w:hAnsi="Times New Roman" w:cs="Times New Roman"/>
+          <w:iCs/>
+          <w:noProof/>
+          <w:color w:val="000000"/>
+          <w:sz w:val="28"/>
+          <w:szCs w:val="28"/>
+          <w:lang w:val="en-US" w:eastAsia="zh-TW"/>
+        </w:rPr>
+        <w:pict>
+          <v:shape id="_x0000_s1044" type="#_x0000_t202" style="position:absolute;left:0;text-align:left;margin-left:157.5pt;margin-top:27.75pt;width:138.2pt;height:20.05pt;z-index:251679744;mso-width-relative:margin;mso-height-relative:margin">
+            <v:textbox>
+              <w:txbxContent>
+                <w:p>
+                  <w:pPr>
+                    <w:jc w:val="center"/>
+                  </w:pPr>
+                  <w:r>
+                    <w:rPr>
+                      <w:lang w:val="en-US"/>
+                    </w:rPr>
+                    <w:t>Other pots</w:t>
+                  </w:r>
+                </w:p>
+              </w:txbxContent>
+            </v:textbox>
+          </v:shape>
+        </w:pict>
+      </w:r>
+    </w:p>
+    <w:p>
+      <w:pPr>
+        <w:ind w:left="360"/>
+        <w:rPr>
+          <w:rFonts w:ascii="Times New Roman" w:hAnsi="Times New Roman" w:cs="Times New Roman"/>
+          <w:iCs/>
+          <w:color w:val="000000"/>
+          <w:sz w:val="28"/>
+          <w:szCs w:val="28"/>
+          <w:lang w:val="en-US"/>
+        </w:rPr>
+      </w:pPr>
+    </w:p>
+    <w:p>
+      <w:pPr>
+        <w:ind w:left="360"/>
+        <w:rPr>
+          <w:rFonts w:ascii="Times New Roman" w:hAnsi="Times New Roman" w:cs="Times New Roman"/>
+          <w:iCs/>
+          <w:color w:val="000000"/>
+          <w:sz w:val="28"/>
+          <w:szCs w:val="28"/>
+          <w:lang w:val="en-US"/>
+        </w:rPr>
+      </w:pPr>
+      <w:r>
+        <w:rPr>
+          <w:rFonts w:ascii="Times New Roman" w:hAnsi="Times New Roman" w:cs="Times New Roman"/>
+          <w:iCs/>
+          <w:noProof/>
+          <w:color w:val="000000"/>
+          <w:sz w:val="28"/>
+          <w:szCs w:val="28"/>
+          <w:lang w:val="en-US" w:eastAsia="zh-TW"/>
+        </w:rPr>
+        <w:pict>
+          <v:shape id="_x0000_s1045" type="#_x0000_t202" style="position:absolute;left:0;text-align:left;margin-left:157.5pt;margin-top:13.95pt;width:138.2pt;height:19.85pt;z-index:251681792;mso-width-relative:margin;mso-height-relative:margin">
+            <v:textbox>
+              <w:txbxContent>
+                <w:p>
+                  <w:pPr>
+                    <w:jc w:val="center"/>
+                  </w:pPr>
+                  <w:r>
+                    <w:rPr>
+                      <w:lang w:val="en-US"/>
+                    </w:rPr>
+                    <w:t>Accessory</w:t>
+                  </w:r>
+                </w:p>
+              </w:txbxContent>
+            </v:textbox>
+          </v:shape>
+        </w:pict>
+      </w:r>
+    </w:p>
+    <w:p>
+      <w:pPr>
+        <w:ind w:left="360"/>
+        <w:rPr>
+          <w:rFonts w:ascii="Times New Roman" w:hAnsi="Times New Roman" w:cs="Times New Roman"/>
+          <w:iCs/>
+          <w:color w:val="000000"/>
+          <w:sz w:val="28"/>
+          <w:szCs w:val="28"/>
+          <w:lang w:val="en-US"/>
+        </w:rPr>
+      </w:pPr>
+    </w:p>
+    <w:p>
+      <w:pPr>
+        <w:ind w:left="360"/>
+        <w:rPr>
+          <w:rFonts w:ascii="Times New Roman" w:hAnsi="Times New Roman" w:cs="Times New Roman"/>
+          <w:iCs/>
+          <w:color w:val="000000"/>
+          <w:sz w:val="28"/>
+          <w:szCs w:val="28"/>
+          <w:lang w:val="en-US"/>
+        </w:rPr>
+      </w:pPr>
+    </w:p>
+    <w:p>
+      <w:pPr>
+        <w:ind w:left="360"/>
+        <w:rPr>
+          <w:rFonts w:ascii="Times New Roman" w:hAnsi="Times New Roman" w:cs="Times New Roman"/>
+          <w:iCs/>
+          <w:color w:val="000000"/>
+          <w:sz w:val="28"/>
+          <w:szCs w:val="28"/>
+          <w:lang w:val="en-US"/>
+        </w:rPr>
+      </w:pPr>
+    </w:p>
+    <w:p>
+      <w:pPr>
+        <w:ind w:left="360"/>
+        <w:rPr>
+          <w:rFonts w:ascii="Times New Roman" w:hAnsi="Times New Roman" w:cs="Times New Roman"/>
+          <w:iCs/>
+          <w:color w:val="000000"/>
+          <w:sz w:val="28"/>
+          <w:szCs w:val="28"/>
+          <w:lang w:val="en-US"/>
+        </w:rPr>
+      </w:pPr>
     </w:p>
     <w:p>
       <w:pPr>
@@ -5805,6 +6559,7 @@
   <w:style w:type="character" w:default="1" w:styleId="DefaultParagraphFont">
     <w:name w:val="Default Paragraph Font"/>
     <w:uiPriority w:val="1"/>
+    <w:semiHidden/>
     <w:unhideWhenUsed/>
   </w:style>
   <w:style w:type="table" w:default="1" w:styleId="TableNormal">
@@ -6327,6 +7082,365 @@
 </w:styles>
 </file>
 
+<file path=word/glossary/document.xml><?xml version="1.0" encoding="utf-8"?>
+<w:glossaryDocument xmlns:ve="http://schemas.openxmlformats.org/markup-compatibility/2006" xmlns:o="urn:schemas-microsoft-com:office:office" xmlns:r="http://schemas.openxmlformats.org/officeDocument/2006/relationships" xmlns:m="http://schemas.openxmlformats.org/officeDocument/2006/math" xmlns:v="urn:schemas-microsoft-com:vml" xmlns:wp="http://schemas.openxmlformats.org/drawingml/2006/wordprocessingDrawing" xmlns:w10="urn:schemas-microsoft-com:office:word" xmlns:w="http://schemas.openxmlformats.org/wordprocessingml/2006/main" xmlns:wne="http://schemas.microsoft.com/office/word/2006/wordml">
+  <w:docParts/>
+</w:glossaryDocument>
+</file>
+
+<file path=word/glossary/fontTable.xml><?xml version="1.0" encoding="utf-8"?>
+<w:fonts xmlns:r="http://schemas.openxmlformats.org/officeDocument/2006/relationships" xmlns:w="http://schemas.openxmlformats.org/wordprocessingml/2006/main">
+  <w:font w:name="Symbol">
+    <w:panose1 w:val="05050102010706020507"/>
+    <w:charset w:val="02"/>
+    <w:family w:val="roman"/>
+    <w:pitch w:val="variable"/>
+    <w:sig w:usb0="00000000" w:usb1="10000000" w:usb2="00000000" w:usb3="00000000" w:csb0="80000000" w:csb1="00000000"/>
+  </w:font>
+  <w:font w:name="Times New Roman">
+    <w:panose1 w:val="02020603050405020304"/>
+    <w:charset w:val="CC"/>
+    <w:family w:val="roman"/>
+    <w:pitch w:val="variable"/>
+    <w:sig w:usb0="E0002AFF" w:usb1="C0007841" w:usb2="00000009" w:usb3="00000000" w:csb0="000001FF" w:csb1="00000000"/>
+  </w:font>
+  <w:font w:name="Courier New">
+    <w:panose1 w:val="02070309020205020404"/>
+    <w:charset w:val="CC"/>
+    <w:family w:val="modern"/>
+    <w:pitch w:val="fixed"/>
+    <w:sig w:usb0="E0002AFF" w:usb1="C0007843" w:usb2="00000009" w:usb3="00000000" w:csb0="000001FF" w:csb1="00000000"/>
+  </w:font>
+  <w:font w:name="Wingdings">
+    <w:panose1 w:val="05000000000000000000"/>
+    <w:charset w:val="02"/>
+    <w:family w:val="auto"/>
+    <w:pitch w:val="variable"/>
+    <w:sig w:usb0="00000000" w:usb1="10000000" w:usb2="00000000" w:usb3="00000000" w:csb0="80000000" w:csb1="00000000"/>
+  </w:font>
+  <w:font w:name="Calibri">
+    <w:panose1 w:val="020F0502020204030204"/>
+    <w:charset w:val="CC"/>
+    <w:family w:val="swiss"/>
+    <w:pitch w:val="variable"/>
+    <w:sig w:usb0="E00002FF" w:usb1="4000ACFF" w:usb2="00000001" w:usb3="00000000" w:csb0="0000019F" w:csb1="00000000"/>
+  </w:font>
+  <w:font w:name="Cambria">
+    <w:panose1 w:val="02040503050406030204"/>
+    <w:charset w:val="CC"/>
+    <w:family w:val="roman"/>
+    <w:pitch w:val="variable"/>
+    <w:sig w:usb0="E00002FF" w:usb1="400004FF" w:usb2="00000000" w:usb3="00000000" w:csb0="0000019F" w:csb1="00000000"/>
+  </w:font>
+  <w:font w:name="Arial">
+    <w:panose1 w:val="020B0604020202020204"/>
+    <w:charset w:val="CC"/>
+    <w:family w:val="swiss"/>
+    <w:pitch w:val="variable"/>
+    <w:sig w:usb0="E0002AFF" w:usb1="C0007843" w:usb2="00000009" w:usb3="00000000" w:csb0="000001FF" w:csb1="00000000"/>
+  </w:font>
+  <w:font w:name="Tahoma">
+    <w:panose1 w:val="020B0604030504040204"/>
+    <w:charset w:val="CC"/>
+    <w:family w:val="swiss"/>
+    <w:pitch w:val="variable"/>
+    <w:sig w:usb0="E1002EFF" w:usb1="C000605B" w:usb2="00000029" w:usb3="00000000" w:csb0="000101FF" w:csb1="00000000"/>
+  </w:font>
+  <w:font w:name="Batang">
+    <w:altName w:val="바탕"/>
+    <w:panose1 w:val="02030600000101010101"/>
+    <w:charset w:val="81"/>
+    <w:family w:val="auto"/>
+    <w:notTrueType/>
+    <w:pitch w:val="fixed"/>
+    <w:sig w:usb0="00000001" w:usb1="09060000" w:usb2="00000010" w:usb3="00000000" w:csb0="00080000" w:csb1="00000000"/>
+  </w:font>
+</w:fonts>
+</file>
+
+<file path=word/glossary/settings.xml><?xml version="1.0" encoding="utf-8"?>
+<w:settings xmlns:o="urn:schemas-microsoft-com:office:office" xmlns:r="http://schemas.openxmlformats.org/officeDocument/2006/relationships" xmlns:m="http://schemas.openxmlformats.org/officeDocument/2006/math" xmlns:v="urn:schemas-microsoft-com:vml" xmlns:w10="urn:schemas-microsoft-com:office:word" xmlns:w="http://schemas.openxmlformats.org/wordprocessingml/2006/main" xmlns:sl="http://schemas.openxmlformats.org/schemaLibrary/2006/main">
+  <w:view w:val="normal"/>
+  <w:defaultTabStop w:val="708"/>
+  <w:hyphenationZone w:val="425"/>
+  <w:characterSpacingControl w:val="doNotCompress"/>
+  <w:compat>
+    <w:useFELayout/>
+  </w:compat>
+  <w:rsids>
+    <w:rsidRoot w:val="00CE10C1"/>
+    <w:rsid w:val="00142208"/>
+    <w:rsid w:val="00CE10C1"/>
+  </w:rsids>
+  <m:mathPr>
+    <m:mathFont m:val="Cambria Math"/>
+    <m:brkBin m:val="before"/>
+    <m:brkBinSub m:val="--"/>
+    <m:smallFrac m:val="off"/>
+    <m:dispDef/>
+    <m:lMargin m:val="0"/>
+    <m:rMargin m:val="0"/>
+    <m:defJc m:val="centerGroup"/>
+    <m:wrapIndent m:val="1440"/>
+    <m:intLim m:val="subSup"/>
+    <m:naryLim m:val="undOvr"/>
+  </m:mathPr>
+  <w:themeFontLang w:val="bg-BG"/>
+  <w:clrSchemeMapping w:bg1="light1" w:t1="dark1" w:bg2="light2" w:t2="dark2" w:accent1="accent1" w:accent2="accent2" w:accent3="accent3" w:accent4="accent4" w:accent5="accent5" w:accent6="accent6" w:hyperlink="hyperlink" w:followedHyperlink="followedHyperlink"/>
+  <w:decimalSymbol w:val="."/>
+  <w:listSeparator w:val=","/>
+</w:settings>
+</file>
+
+<file path=word/glossary/styles.xml><?xml version="1.0" encoding="utf-8"?>
+<w:styles xmlns:r="http://schemas.openxmlformats.org/officeDocument/2006/relationships" xmlns:w="http://schemas.openxmlformats.org/wordprocessingml/2006/main">
+  <w:docDefaults>
+    <w:rPrDefault>
+      <w:rPr>
+        <w:rFonts w:asciiTheme="minorHAnsi" w:eastAsiaTheme="minorEastAsia" w:hAnsiTheme="minorHAnsi" w:cstheme="minorBidi"/>
+        <w:sz w:val="22"/>
+        <w:szCs w:val="22"/>
+        <w:lang w:val="bg-BG" w:eastAsia="bg-BG" w:bidi="ar-SA"/>
+      </w:rPr>
+    </w:rPrDefault>
+    <w:pPrDefault>
+      <w:pPr>
+        <w:spacing w:after="200" w:line="276" w:lineRule="auto"/>
+      </w:pPr>
+    </w:pPrDefault>
+  </w:docDefaults>
+  <w:latentStyles w:defLockedState="0" w:defUIPriority="99" w:defSemiHidden="1" w:defUnhideWhenUsed="1" w:defQFormat="0" w:count="267">
+    <w:lsdException w:name="Normal" w:semiHidden="0" w:uiPriority="0" w:unhideWhenUsed="0" w:qFormat="1"/>
+    <w:lsdException w:name="heading 1" w:semiHidden="0" w:uiPriority="9" w:unhideWhenUsed="0" w:qFormat="1"/>
+    <w:lsdException w:name="heading 2" w:uiPriority="9" w:qFormat="1"/>
+    <w:lsdException w:name="heading 3" w:uiPriority="9" w:qFormat="1"/>
+    <w:lsdException w:name="heading 4" w:uiPriority="9" w:qFormat="1"/>
+    <w:lsdException w:name="heading 5" w:uiPriority="9" w:qFormat="1"/>
+    <w:lsdException w:name="heading 6" w:uiPriority="9" w:qFormat="1"/>
+    <w:lsdException w:name="heading 7" w:uiPriority="9" w:qFormat="1"/>
+    <w:lsdException w:name="heading 8" w:uiPriority="9" w:qFormat="1"/>
+    <w:lsdException w:name="heading 9" w:uiPriority="9" w:qFormat="1"/>
+    <w:lsdException w:name="toc 1" w:uiPriority="39"/>
+    <w:lsdException w:name="toc 2" w:uiPriority="39"/>
+    <w:lsdException w:name="toc 3" w:uiPriority="39"/>
+    <w:lsdException w:name="toc 4" w:uiPriority="39"/>
+    <w:lsdException w:name="toc 5" w:uiPriority="39"/>
+    <w:lsdException w:name="toc 6" w:uiPriority="39"/>
+    <w:lsdException w:name="toc 7" w:uiPriority="39"/>
+    <w:lsdException w:name="toc 8" w:uiPriority="39"/>
+    <w:lsdException w:name="toc 9" w:uiPriority="39"/>
+    <w:lsdException w:name="caption" w:uiPriority="35" w:qFormat="1"/>
+    <w:lsdException w:name="Title" w:semiHidden="0" w:uiPriority="10" w:unhideWhenUsed="0" w:qFormat="1"/>
+    <w:lsdException w:name="Default Paragraph Font" w:uiPriority="1"/>
+    <w:lsdException w:name="Subtitle" w:semiHidden="0" w:uiPriority="11" w:unhideWhenUsed="0" w:qFormat="1"/>
+    <w:lsdException w:name="Strong" w:semiHidden="0" w:uiPriority="22" w:unhideWhenUsed="0" w:qFormat="1"/>
+    <w:lsdException w:name="Emphasis" w:semiHidden="0" w:uiPriority="20" w:unhideWhenUsed="0" w:qFormat="1"/>
+    <w:lsdException w:name="Table Grid" w:semiHidden="0" w:uiPriority="59" w:unhideWhenUsed="0"/>
+    <w:lsdException w:name="Placeholder Text" w:unhideWhenUsed="0"/>
+    <w:lsdException w:name="No Spacing" w:semiHidden="0" w:uiPriority="1" w:unhideWhenUsed="0" w:qFormat="1"/>
+    <w:lsdException w:name="Light Shading" w:semiHidden="0" w:uiPriority="60" w:unhideWhenUsed="0"/>
+    <w:lsdException w:name="Light List" w:semiHidden="0" w:uiPriority="61" w:unhideWhenUsed="0"/>
+    <w:lsdException w:name="Light Grid" w:semiHidden="0" w:uiPriority="62" w:unhideWhenUsed="0"/>
+    <w:lsdException w:name="Medium Shading 1" w:semiHidden="0" w:uiPriority="63" w:unhideWhenUsed="0"/>
+    <w:lsdException w:name="Medium Shading 2" w:semiHidden="0" w:uiPriority="64" w:unhideWhenUsed="0"/>
+    <w:lsdException w:name="Medium List 1" w:semiHidden="0" w:uiPriority="65" w:unhideWhenUsed="0"/>
+    <w:lsdException w:name="Medium List 2" w:semiHidden="0" w:uiPriority="66" w:unhideWhenUsed="0"/>
+    <w:lsdException w:name="Medium Grid 1" w:semiHidden="0" w:uiPriority="67" w:unhideWhenUsed="0"/>
+    <w:lsdException w:name="Medium Grid 2" w:semiHidden="0" w:uiPriority="68" w:unhideWhenUsed="0"/>
+    <w:lsdException w:name="Medium Grid 3" w:semiHidden="0" w:uiPriority="69" w:unhideWhenUsed="0"/>
+    <w:lsdException w:name="Dark List" w:semiHidden="0" w:uiPriority="70" w:unhideWhenUsed="0"/>
+    <w:lsdException w:name="Colorful Shading" w:semiHidden="0" w:uiPriority="71" w:unhideWhenUsed="0"/>
+    <w:lsdException w:name="Colorful List" w:semiHidden="0" w:uiPriority="72" w:unhideWhenUsed="0"/>
+    <w:lsdException w:name="Colorful Grid" w:semiHidden="0" w:uiPriority="73" w:unhideWhenUsed="0"/>
+    <w:lsdException w:name="Light Shading Accent 1" w:semiHidden="0" w:uiPriority="60" w:unhideWhenUsed="0"/>
+    <w:lsdException w:name="Light List Accent 1" w:semiHidden="0" w:uiPriority="61" w:unhideWhenUsed="0"/>
+    <w:lsdException w:name="Light Grid Accent 1" w:semiHidden="0" w:uiPriority="62" w:unhideWhenUsed="0"/>
+    <w:lsdException w:name="Medium Shading 1 Accent 1" w:semiHidden="0" w:uiPriority="63" w:unhideWhenUsed="0"/>
+    <w:lsdException w:name="Medium Shading 2 Accent 1" w:semiHidden="0" w:uiPriority="64" w:unhideWhenUsed="0"/>
+    <w:lsdException w:name="Medium List 1 Accent 1" w:semiHidden="0" w:uiPriority="65" w:unhideWhenUsed="0"/>
+    <w:lsdException w:name="Revision" w:unhideWhenUsed="0"/>
+    <w:lsdException w:name="List Paragraph" w:semiHidden="0" w:uiPriority="34" w:unhideWhenUsed="0" w:qFormat="1"/>
+    <w:lsdException w:name="Quote" w:semiHidden="0" w:uiPriority="29" w:unhideWhenUsed="0" w:qFormat="1"/>
+    <w:lsdException w:name="Intense Quote" w:semiHidden="0" w:uiPriority="30" w:unhideWhenUsed="0" w:qFormat="1"/>
+    <w:lsdException w:name="Medium List 2 Accent 1" w:semiHidden="0" w:uiPriority="66" w:unhideWhenUsed="0"/>
+    <w:lsdException w:name="Medium Grid 1 Accent 1" w:semiHidden="0" w:uiPriority="67" w:unhideWhenUsed="0"/>
+    <w:lsdException w:name="Medium Grid 2 Accent 1" w:semiHidden="0" w:uiPriority="68" w:unhideWhenUsed="0"/>
+    <w:lsdException w:name="Medium Grid 3 Accent 1" w:semiHidden="0" w:uiPriority="69" w:unhideWhenUsed="0"/>
+    <w:lsdException w:name="Dark List Accent 1" w:semiHidden="0" w:uiPriority="70" w:unhideWhenUsed="0"/>
+    <w:lsdException w:name="Colorful Shading Accent 1" w:semiHidden="0" w:uiPriority="71" w:unhideWhenUsed="0"/>
+    <w:lsdException w:name="Colorful List Accent 1" w:semiHidden="0" w:uiPriority="72" w:unhideWhenUsed="0"/>
+    <w:lsdException w:name="Colorful Grid Accent 1" w:semiHidden="0" w:uiPriority="73" w:unhideWhenUsed="0"/>
+    <w:lsdException w:name="Light Shading Accent 2" w:semiHidden="0" w:uiPriority="60" w:unhideWhenUsed="0"/>
+    <w:lsdException w:name="Light List Accent 2" w:semiHidden="0" w:uiPriority="61" w:unhideWhenUsed="0"/>
+    <w:lsdException w:name="Light Grid Accent 2" w:semiHidden="0" w:uiPriority="62" w:unhideWhenUsed="0"/>
+    <w:lsdException w:name="Medium Shading 1 Accent 2" w:semiHidden="0" w:uiPriority="63" w:unhideWhenUsed="0"/>
+    <w:lsdException w:name="Medium Shading 2 Accent 2" w:semiHidden="0" w:uiPriority="64" w:unhideWhenUsed="0"/>
+    <w:lsdException w:name="Medium List 1 Accent 2" w:semiHidden="0" w:uiPriority="65" w:unhideWhenUsed="0"/>
+    <w:lsdException w:name="Medium List 2 Accent 2" w:semiHidden="0" w:uiPriority="66" w:unhideWhenUsed="0"/>
+    <w:lsdException w:name="Medium Grid 1 Accent 2" w:semiHidden="0" w:uiPriority="67" w:unhideWhenUsed="0"/>
+    <w:lsdException w:name="Medium Grid 2 Accent 2" w:semiHidden="0" w:uiPriority="68" w:unhideWhenUsed="0"/>
+    <w:lsdException w:name="Medium Grid 3 Accent 2" w:semiHidden="0" w:uiPriority="69" w:unhideWhenUsed="0"/>
+    <w:lsdException w:name="Dark List Accent 2" w:semiHidden="0" w:uiPriority="70" w:unhideWhenUsed="0"/>
+    <w:lsdException w:name="Colorful Shading Accent 2" w:semiHidden="0" w:uiPriority="71" w:unhideWhenUsed="0"/>
+    <w:lsdException w:name="Colorful List Accent 2" w:semiHidden="0" w:uiPriority="72" w:unhideWhenUsed="0"/>
+    <w:lsdException w:name="Colorful Grid Accent 2" w:semiHidden="0" w:uiPriority="73" w:unhideWhenUsed="0"/>
+    <w:lsdException w:name="Light Shading Accent 3" w:semiHidden="0" w:uiPriority="60" w:unhideWhenUsed="0"/>
+    <w:lsdException w:name="Light List Accent 3" w:semiHidden="0" w:uiPriority="61" w:unhideWhenUsed="0"/>
+    <w:lsdException w:name="Light Grid Accent 3" w:semiHidden="0" w:uiPriority="62" w:unhideWhenUsed="0"/>
+    <w:lsdException w:name="Medium Shading 1 Accent 3" w:semiHidden="0" w:uiPriority="63" w:unhideWhenUsed="0"/>
+    <w:lsdException w:name="Medium Shading 2 Accent 3" w:semiHidden="0" w:uiPriority="64" w:unhideWhenUsed="0"/>
+    <w:lsdException w:name="Medium List 1 Accent 3" w:semiHidden="0" w:uiPriority="65" w:unhideWhenUsed="0"/>
+    <w:lsdException w:name="Medium List 2 Accent 3" w:semiHidden="0" w:uiPriority="66" w:unhideWhenUsed="0"/>
+    <w:lsdException w:name="Medium Grid 1 Accent 3" w:semiHidden="0" w:uiPriority="67" w:unhideWhenUsed="0"/>
+    <w:lsdException w:name="Medium Grid 2 Accent 3" w:semiHidden="0" w:uiPriority="68" w:unhideWhenUsed="0"/>
+    <w:lsdException w:name="Medium Grid 3 Accent 3" w:semiHidden="0" w:uiPriority="69" w:unhideWhenUsed="0"/>
+    <w:lsdException w:name="Dark List Accent 3" w:semiHidden="0" w:uiPriority="70" w:unhideWhenUsed="0"/>
+    <w:lsdException w:name="Colorful Shading Accent 3" w:semiHidden="0" w:uiPriority="71" w:unhideWhenUsed="0"/>
+    <w:lsdException w:name="Colorful List Accent 3" w:semiHidden="0" w:uiPriority="72" w:unhideWhenUsed="0"/>
+    <w:lsdException w:name="Colorful Grid Accent 3" w:semiHidden="0" w:uiPriority="73" w:unhideWhenUsed="0"/>
+    <w:lsdException w:name="Light Shading Accent 4" w:semiHidden="0" w:uiPriority="60" w:unhideWhenUsed="0"/>
+    <w:lsdException w:name="Light List Accent 4" w:semiHidden="0" w:uiPriority="61" w:unhideWhenUsed="0"/>
+    <w:lsdException w:name="Light Grid Accent 4" w:semiHidden="0" w:uiPriority="62" w:unhideWhenUsed="0"/>
+    <w:lsdException w:name="Medium Shading 1 Accent 4" w:semiHidden="0" w:uiPriority="63" w:unhideWhenUsed="0"/>
+    <w:lsdException w:name="Medium Shading 2 Accent 4" w:semiHidden="0" w:uiPriority="64" w:unhideWhenUsed="0"/>
+    <w:lsdException w:name="Medium List 1 Accent 4" w:semiHidden="0" w:uiPriority="65" w:unhideWhenUsed="0"/>
+    <w:lsdException w:name="Medium List 2 Accent 4" w:semiHidden="0" w:uiPriority="66" w:unhideWhenUsed="0"/>
+    <w:lsdException w:name="Medium Grid 1 Accent 4" w:semiHidden="0" w:uiPriority="67" w:unhideWhenUsed="0"/>
+    <w:lsdException w:name="Medium Grid 2 Accent 4" w:semiHidden="0" w:uiPriority="68" w:unhideWhenUsed="0"/>
+    <w:lsdException w:name="Medium Grid 3 Accent 4" w:semiHidden="0" w:uiPriority="69" w:unhideWhenUsed="0"/>
+    <w:lsdException w:name="Dark List Accent 4" w:semiHidden="0" w:uiPriority="70" w:unhideWhenUsed="0"/>
+    <w:lsdException w:name="Colorful Shading Accent 4" w:semiHidden="0" w:uiPriority="71" w:unhideWhenUsed="0"/>
+    <w:lsdException w:name="Colorful List Accent 4" w:semiHidden="0" w:uiPriority="72" w:unhideWhenUsed="0"/>
+    <w:lsdException w:name="Colorful Grid Accent 4" w:semiHidden="0" w:uiPriority="73" w:unhideWhenUsed="0"/>
+    <w:lsdException w:name="Light Shading Accent 5" w:semiHidden="0" w:uiPriority="60" w:unhideWhenUsed="0"/>
+    <w:lsdException w:name="Light List Accent 5" w:semiHidden="0" w:uiPriority="61" w:unhideWhenUsed="0"/>
+    <w:lsdException w:name="Light Grid Accent 5" w:semiHidden="0" w:uiPriority="62" w:unhideWhenUsed="0"/>
+    <w:lsdException w:name="Medium Shading 1 Accent 5" w:semiHidden="0" w:uiPriority="63" w:unhideWhenUsed="0"/>
+    <w:lsdException w:name="Medium Shading 2 Accent 5" w:semiHidden="0" w:uiPriority="64" w:unhideWhenUsed="0"/>
+    <w:lsdException w:name="Medium List 1 Accent 5" w:semiHidden="0" w:uiPriority="65" w:unhideWhenUsed="0"/>
+    <w:lsdException w:name="Medium List 2 Accent 5" w:semiHidden="0" w:uiPriority="66" w:unhideWhenUsed="0"/>
+    <w:lsdException w:name="Medium Grid 1 Accent 5" w:semiHidden="0" w:uiPriority="67" w:unhideWhenUsed="0"/>
+    <w:lsdException w:name="Medium Grid 2 Accent 5" w:semiHidden="0" w:uiPriority="68" w:unhideWhenUsed="0"/>
+    <w:lsdException w:name="Medium Grid 3 Accent 5" w:semiHidden="0" w:uiPriority="69" w:unhideWhenUsed="0"/>
+    <w:lsdException w:name="Dark List Accent 5" w:semiHidden="0" w:uiPriority="70" w:unhideWhenUsed="0"/>
+    <w:lsdException w:name="Colorful Shading Accent 5" w:semiHidden="0" w:uiPriority="71" w:unhideWhenUsed="0"/>
+    <w:lsdException w:name="Colorful List Accent 5" w:semiHidden="0" w:uiPriority="72" w:unhideWhenUsed="0"/>
+    <w:lsdException w:name="Colorful Grid Accent 5" w:semiHidden="0" w:uiPriority="73" w:unhideWhenUsed="0"/>
+    <w:lsdException w:name="Light Shading Accent 6" w:semiHidden="0" w:uiPriority="60" w:unhideWhenUsed="0"/>
+    <w:lsdException w:name="Light List Accent 6" w:semiHidden="0" w:uiPriority="61" w:unhideWhenUsed="0"/>
+    <w:lsdException w:name="Light Grid Accent 6" w:semiHidden="0" w:uiPriority="62" w:unhideWhenUsed="0"/>
+    <w:lsdException w:name="Medium Shading 1 Accent 6" w:semiHidden="0" w:uiPriority="63" w:unhideWhenUsed="0"/>
+    <w:lsdException w:name="Medium Shading 2 Accent 6" w:semiHidden="0" w:uiPriority="64" w:unhideWhenUsed="0"/>
+    <w:lsdException w:name="Medium List 1 Accent 6" w:semiHidden="0" w:uiPriority="65" w:unhideWhenUsed="0"/>
+    <w:lsdException w:name="Medium List 2 Accent 6" w:semiHidden="0" w:uiPriority="66" w:unhideWhenUsed="0"/>
+    <w:lsdException w:name="Medium Grid 1 Accent 6" w:semiHidden="0" w:uiPriority="67" w:unhideWhenUsed="0"/>
+    <w:lsdException w:name="Medium Grid 2 Accent 6" w:semiHidden="0" w:uiPriority="68" w:unhideWhenUsed="0"/>
+    <w:lsdException w:name="Medium Grid 3 Accent 6" w:semiHidden="0" w:uiPriority="69" w:unhideWhenUsed="0"/>
+    <w:lsdException w:name="Dark List Accent 6" w:semiHidden="0" w:uiPriority="70" w:unhideWhenUsed="0"/>
+    <w:lsdException w:name="Colorful Shading Accent 6" w:semiHidden="0" w:uiPriority="71" w:unhideWhenUsed="0"/>
+    <w:lsdException w:name="Colorful List Accent 6" w:semiHidden="0" w:uiPriority="72" w:unhideWhenUsed="0"/>
+    <w:lsdException w:name="Colorful Grid Accent 6" w:semiHidden="0" w:uiPriority="73" w:unhideWhenUsed="0"/>
+    <w:lsdException w:name="Subtle Emphasis" w:semiHidden="0" w:uiPriority="19" w:unhideWhenUsed="0" w:qFormat="1"/>
+    <w:lsdException w:name="Intense Emphasis" w:semiHidden="0" w:uiPriority="21" w:unhideWhenUsed="0" w:qFormat="1"/>
+    <w:lsdException w:name="Subtle Reference" w:semiHidden="0" w:uiPriority="31" w:unhideWhenUsed="0" w:qFormat="1"/>
+    <w:lsdException w:name="Intense Reference" w:semiHidden="0" w:uiPriority="32" w:unhideWhenUsed="0" w:qFormat="1"/>
+    <w:lsdException w:name="Book Title" w:semiHidden="0" w:uiPriority="33" w:unhideWhenUsed="0" w:qFormat="1"/>
+    <w:lsdException w:name="Bibliography" w:uiPriority="37"/>
+    <w:lsdException w:name="TOC Heading" w:uiPriority="39" w:qFormat="1"/>
+  </w:latentStyles>
+  <w:style w:type="paragraph" w:default="1" w:styleId="Normal">
+    <w:name w:val="Normal"/>
+    <w:qFormat/>
+  </w:style>
+  <w:style w:type="character" w:default="1" w:styleId="DefaultParagraphFont">
+    <w:name w:val="Default Paragraph Font"/>
+    <w:uiPriority w:val="1"/>
+    <w:semiHidden/>
+    <w:unhideWhenUsed/>
+  </w:style>
+  <w:style w:type="table" w:default="1" w:styleId="TableNormal">
+    <w:name w:val="Normal Table"/>
+    <w:uiPriority w:val="99"/>
+    <w:semiHidden/>
+    <w:unhideWhenUsed/>
+    <w:qFormat/>
+    <w:tblPr>
+      <w:tblInd w:w="0" w:type="dxa"/>
+      <w:tblCellMar>
+        <w:top w:w="0" w:type="dxa"/>
+        <w:left w:w="108" w:type="dxa"/>
+        <w:bottom w:w="0" w:type="dxa"/>
+        <w:right w:w="108" w:type="dxa"/>
+      </w:tblCellMar>
+    </w:tblPr>
+  </w:style>
+  <w:style w:type="numbering" w:default="1" w:styleId="NoList">
+    <w:name w:val="No List"/>
+    <w:uiPriority w:val="99"/>
+    <w:semiHidden/>
+    <w:unhideWhenUsed/>
+  </w:style>
+  <w:style w:type="paragraph" w:customStyle="1" w:styleId="C8DCF195B26A45698E085D852FEF88C4">
+    <w:name w:val="C8DCF195B26A45698E085D852FEF88C4"/>
+    <w:rsid w:val="00CE10C1"/>
+  </w:style>
+  <w:style w:type="paragraph" w:customStyle="1" w:styleId="18901A8DDC3747C8B01CAF79EEE516A3">
+    <w:name w:val="18901A8DDC3747C8B01CAF79EEE516A3"/>
+    <w:rsid w:val="00CE10C1"/>
+  </w:style>
+  <w:style w:type="paragraph" w:customStyle="1" w:styleId="E250A8CFF25E436997FE332C35BB5E5C">
+    <w:name w:val="E250A8CFF25E436997FE332C35BB5E5C"/>
+    <w:rsid w:val="00CE10C1"/>
+  </w:style>
+  <w:style w:type="paragraph" w:customStyle="1" w:styleId="189EB7BAC5424ABAB6E7E65E6FAE74B2">
+    <w:name w:val="189EB7BAC5424ABAB6E7E65E6FAE74B2"/>
+    <w:rsid w:val="00CE10C1"/>
+  </w:style>
+  <w:style w:type="paragraph" w:customStyle="1" w:styleId="D994C9B316E14EC78AD681B240F43BBC">
+    <w:name w:val="D994C9B316E14EC78AD681B240F43BBC"/>
+    <w:rsid w:val="00CE10C1"/>
+  </w:style>
+  <w:style w:type="paragraph" w:customStyle="1" w:styleId="DCBD8FAACC0944F4A86CA6597F8AEB0A">
+    <w:name w:val="DCBD8FAACC0944F4A86CA6597F8AEB0A"/>
+    <w:rsid w:val="00CE10C1"/>
+  </w:style>
+  <w:style w:type="paragraph" w:customStyle="1" w:styleId="A0842A759C954DBBA461CE977492B98B">
+    <w:name w:val="A0842A759C954DBBA461CE977492B98B"/>
+    <w:rsid w:val="00CE10C1"/>
+  </w:style>
+  <w:style w:type="paragraph" w:customStyle="1" w:styleId="CD0D98FD1C054980AD4144C164D43FAA">
+    <w:name w:val="CD0D98FD1C054980AD4144C164D43FAA"/>
+    <w:rsid w:val="00CE10C1"/>
+  </w:style>
+  <w:style w:type="paragraph" w:customStyle="1" w:styleId="7C6D5231397443D18CD9BAF9BAE47F83">
+    <w:name w:val="7C6D5231397443D18CD9BAF9BAE47F83"/>
+    <w:rsid w:val="00CE10C1"/>
+  </w:style>
+  <w:style w:type="paragraph" w:customStyle="1" w:styleId="50869C169D4543D89F617600E392C51F">
+    <w:name w:val="50869C169D4543D89F617600E392C51F"/>
+    <w:rsid w:val="00CE10C1"/>
+  </w:style>
+  <w:style w:type="paragraph" w:customStyle="1" w:styleId="D812051D13444DE1AD6A7CDCD0BF0CC2">
+    <w:name w:val="D812051D13444DE1AD6A7CDCD0BF0CC2"/>
+    <w:rsid w:val="00CE10C1"/>
+  </w:style>
+  <w:style w:type="paragraph" w:customStyle="1" w:styleId="420446A819E5424FBB9FB4467731E6EF">
+    <w:name w:val="420446A819E5424FBB9FB4467731E6EF"/>
+    <w:rsid w:val="00CE10C1"/>
+  </w:style>
+  <w:style w:type="paragraph" w:customStyle="1" w:styleId="FF6208AC7D30405982E0186E11C4A473">
+    <w:name w:val="FF6208AC7D30405982E0186E11C4A473"/>
+    <w:rsid w:val="00CE10C1"/>
+  </w:style>
+</w:styles>
+</file>
+
+<file path=word/glossary/webSettings.xml><?xml version="1.0" encoding="utf-8"?>
+<w:webSettings xmlns:r="http://schemas.openxmlformats.org/officeDocument/2006/relationships" xmlns:w="http://schemas.openxmlformats.org/wordprocessingml/2006/main">
+  <w:optimizeForBrowser/>
+</w:webSettings>
+</file>
+
 <file path=word/theme/theme1.xml><?xml version="1.0" encoding="utf-8"?>
 <a:theme xmlns:a="http://schemas.openxmlformats.org/drawingml/2006/main" name="Office Theme">
   <a:themeElements>
@@ -6634,7 +7748,7 @@
 </file>
 
 <file path=customXml/itemProps2.xml><?xml version="1.0" encoding="utf-8"?>
-<ds:datastoreItem xmlns:ds="http://schemas.openxmlformats.org/officeDocument/2006/customXml" ds:itemID="{6ACC7FD7-BE48-46E8-A242-D0C24C7BA100}">
+<ds:datastoreItem xmlns:ds="http://schemas.openxmlformats.org/officeDocument/2006/customXml" ds:itemID="{6B3AD329-4A83-480E-AB92-79466181A0B9}">
   <ds:schemaRefs>
     <ds:schemaRef ds:uri="http://schemas.openxmlformats.org/officeDocument/2006/bibliography"/>
   </ds:schemaRefs>

</xml_diff>

<commit_message>
added all pages module description; added non-functional specification points;
</commit_message>
<xml_diff>
--- a/Technical Design Document v1.1.docx
+++ b/Technical Design Document v1.1.docx
@@ -1,6 +1,6 @@
 
 <file path=word/document.xml><?xml version="1.0" encoding="utf-8"?>
-<w:document xmlns:ve="http://schemas.openxmlformats.org/markup-compatibility/2006" xmlns:o="urn:schemas-microsoft-com:office:office" xmlns:r="http://schemas.openxmlformats.org/officeDocument/2006/relationships" xmlns:m="http://schemas.openxmlformats.org/officeDocument/2006/math" xmlns:v="urn:schemas-microsoft-com:vml" xmlns:wp="http://schemas.openxmlformats.org/drawingml/2006/wordprocessingDrawing" xmlns:w10="urn:schemas-microsoft-com:office:word" xmlns:w="http://schemas.openxmlformats.org/wordprocessingml/2006/main" xmlns:wne="http://schemas.microsoft.com/office/word/2006/wordml">
+<w:document xmlns:wpc="http://schemas.microsoft.com/office/word/2010/wordprocessingCanvas" xmlns:mc="http://schemas.openxmlformats.org/markup-compatibility/2006" xmlns:o="urn:schemas-microsoft-com:office:office" xmlns:r="http://schemas.openxmlformats.org/officeDocument/2006/relationships" xmlns:m="http://schemas.openxmlformats.org/officeDocument/2006/math" xmlns:v="urn:schemas-microsoft-com:vml" xmlns:wp14="http://schemas.microsoft.com/office/word/2010/wordprocessingDrawing" xmlns:wp="http://schemas.openxmlformats.org/drawingml/2006/wordprocessingDrawing" xmlns:w10="urn:schemas-microsoft-com:office:word" xmlns:w="http://schemas.openxmlformats.org/wordprocessingml/2006/main" xmlns:w14="http://schemas.microsoft.com/office/word/2010/wordml" xmlns:wpg="http://schemas.microsoft.com/office/word/2010/wordprocessingGroup" xmlns:wpi="http://schemas.microsoft.com/office/word/2010/wordprocessingInk" xmlns:wne="http://schemas.microsoft.com/office/word/2006/wordml" xmlns:wps="http://schemas.microsoft.com/office/word/2010/wordprocessingShape" mc:Ignorable="w14 wp14">
   <w:body>
     <w:p>
       <w:pPr>
@@ -2585,7 +2585,7 @@
           <w:rFonts w:ascii="Times New Roman" w:hAnsi="Times New Roman" w:cs="Times New Roman"/>
           <w:b/>
           <w:noProof/>
-          <w:lang w:eastAsia="bg-BG"/>
+          <w:lang w:val="en-US"/>
         </w:rPr>
         <w:drawing>
           <wp:inline distT="0" distB="0" distL="0" distR="0">
@@ -2603,7 +2603,7 @@
                     <pic:cNvPicPr/>
                   </pic:nvPicPr>
                   <pic:blipFill>
-                    <a:blip r:embed="rId9" cstate="print"/>
+                    <a:blip r:embed="rId10" cstate="print"/>
                     <a:stretch>
                       <a:fillRect/>
                     </a:stretch>
@@ -2953,39 +2953,37 @@
         </w:rPr>
         <w:t>nces</w:t>
       </w:r>
-      <w:bookmarkStart w:id="9" w:name="_GoBack"/>
+    </w:p>
+    <w:p>
+      <w:pPr>
+        <w:pStyle w:val="IntenseQuote"/>
+      </w:pPr>
+      <w:bookmarkStart w:id="9" w:name="_Toc448986992"/>
+      <w:r>
+        <w:t>E</w:t>
+      </w:r>
+      <w:r>
+        <w:t>xternal</w:t>
+      </w:r>
+      <w:r>
+        <w:t xml:space="preserve"> I</w:t>
+      </w:r>
+      <w:r>
+        <w:t>nterface</w:t>
+      </w:r>
+      <w:r>
+        <w:t xml:space="preserve"> </w:t>
+      </w:r>
+      <w:r>
+        <w:t>Re</w:t>
+      </w:r>
+      <w:r>
+        <w:t>quirements</w:t>
+      </w:r>
       <w:bookmarkEnd w:id="9"/>
     </w:p>
     <w:p>
       <w:pPr>
-        <w:pStyle w:val="IntenseQuote"/>
-      </w:pPr>
-      <w:bookmarkStart w:id="10" w:name="_Toc448986992"/>
-      <w:r>
-        <w:t>E</w:t>
-      </w:r>
-      <w:r>
-        <w:t>xternal</w:t>
-      </w:r>
-      <w:r>
-        <w:t xml:space="preserve"> I</w:t>
-      </w:r>
-      <w:r>
-        <w:t>nterface</w:t>
-      </w:r>
-      <w:r>
-        <w:t xml:space="preserve"> </w:t>
-      </w:r>
-      <w:r>
-        <w:t>Re</w:t>
-      </w:r>
-      <w:r>
-        <w:t>quirements</w:t>
-      </w:r>
-      <w:bookmarkEnd w:id="10"/>
-    </w:p>
-    <w:p>
-      <w:pPr>
         <w:rPr>
           <w:b/>
           <w:lang w:val="en-US"/>
@@ -3007,6 +3005,62 @@
         <w:t>should :</w:t>
       </w:r>
       <w:proofErr w:type="gramEnd"/>
+    </w:p>
+    <w:p>
+      <w:pPr>
+        <w:pStyle w:val="ListParagraph"/>
+        <w:numPr>
+          <w:ilvl w:val="0"/>
+          <w:numId w:val="11"/>
+        </w:numPr>
+        <w:rPr>
+          <w:lang w:val="en-US"/>
+        </w:rPr>
+      </w:pPr>
+      <w:r>
+        <w:rPr>
+          <w:lang w:val="en-US"/>
+        </w:rPr>
+        <w:t>s</w:t>
+      </w:r>
+      <w:r>
+        <w:rPr>
+          <w:lang w:val="en-US"/>
+        </w:rPr>
+        <w:t>ub menu with quick links for product categories</w:t>
+      </w:r>
+    </w:p>
+    <w:p>
+      <w:pPr>
+        <w:pStyle w:val="ListParagraph"/>
+        <w:numPr>
+          <w:ilvl w:val="1"/>
+          <w:numId w:val="11"/>
+        </w:numPr>
+        <w:rPr>
+          <w:lang w:val="en-US"/>
+        </w:rPr>
+      </w:pPr>
+      <w:r>
+        <w:rPr>
+          <w:lang w:val="en-US"/>
+        </w:rPr>
+        <w:t xml:space="preserve">Links should be clear and </w:t>
+      </w:r>
+      <w:proofErr w:type="gramStart"/>
+      <w:r>
+        <w:rPr>
+          <w:lang w:val="en-US"/>
+        </w:rPr>
+        <w:t>indicated,</w:t>
+      </w:r>
+      <w:proofErr w:type="gramEnd"/>
+      <w:r>
+        <w:rPr>
+          <w:lang w:val="en-US"/>
+        </w:rPr>
+        <w:t xml:space="preserve"> when user hovers over them.</w:t>
+      </w:r>
     </w:p>
     <w:p>
       <w:pPr>
@@ -3063,21 +3117,7 @@
         <w:rPr>
           <w:lang w:val="en-US"/>
         </w:rPr>
-        <w:t xml:space="preserve"> to the </w:t>
-      </w:r>
-      <w:proofErr w:type="spellStart"/>
-      <w:r>
-        <w:rPr>
-          <w:lang w:val="en-US"/>
-        </w:rPr>
-        <w:t>costumer</w:t>
-      </w:r>
-      <w:proofErr w:type="spellEnd"/>
-      <w:r>
-        <w:rPr>
-          <w:lang w:val="en-US"/>
-        </w:rPr>
-        <w:t xml:space="preserve"> information about current promotions.</w:t>
+        <w:t xml:space="preserve"> to the costumer information about current promotions.</w:t>
       </w:r>
     </w:p>
     <w:p>
@@ -3246,7 +3286,7 @@
         </w:rPr>
         <w:t xml:space="preserve"> </w:t>
       </w:r>
-      <w:bookmarkStart w:id="11" w:name="HomePage"/>
+      <w:bookmarkStart w:id="10" w:name="HomePage"/>
       <w:r>
         <w:rPr>
           <w:b/>
@@ -3262,107 +3302,107 @@
         </w:rPr>
         <w:t>page</w:t>
       </w:r>
+      <w:bookmarkEnd w:id="10"/>
+      <w:r>
+        <w:rPr>
+          <w:b/>
+          <w:lang w:val="en-US"/>
+        </w:rPr>
+        <w:t xml:space="preserve">  –</w:t>
+      </w:r>
+      <w:proofErr w:type="gramEnd"/>
+      <w:r>
+        <w:rPr>
+          <w:b/>
+          <w:lang w:val="en-US"/>
+        </w:rPr>
+        <w:t xml:space="preserve"> </w:t>
+      </w:r>
+      <w:r>
+        <w:rPr>
+          <w:lang w:val="en-US"/>
+        </w:rPr>
+        <w:t>at the home page the cu</w:t>
+      </w:r>
+      <w:r>
+        <w:rPr>
+          <w:lang w:val="en-US"/>
+        </w:rPr>
+        <w:t>sto</w:t>
+      </w:r>
+      <w:r>
+        <w:rPr>
+          <w:lang w:val="en-US"/>
+        </w:rPr>
+        <w:t>mer should f</w:t>
+      </w:r>
+      <w:r>
+        <w:rPr>
+          <w:lang w:val="en-US"/>
+        </w:rPr>
+        <w:t>ind a in</w:t>
+      </w:r>
+      <w:r>
+        <w:rPr>
+          <w:lang w:val="en-US"/>
+        </w:rPr>
+        <w:t xml:space="preserve">formation about the company and </w:t>
+      </w:r>
+      <w:r>
+        <w:rPr>
+          <w:lang w:val="en-US"/>
+        </w:rPr>
+        <w:tab/>
+      </w:r>
+      <w:r>
+        <w:rPr>
+          <w:lang w:val="en-US"/>
+        </w:rPr>
+        <w:t>its activities</w:t>
+      </w:r>
+      <w:r>
+        <w:rPr>
+          <w:lang w:val="en-US"/>
+        </w:rPr>
+        <w:t>, current offers</w:t>
+      </w:r>
+      <w:r>
+        <w:rPr>
+          <w:lang w:val="en-US"/>
+        </w:rPr>
+        <w:t xml:space="preserve"> and newest products</w:t>
+      </w:r>
+      <w:r>
+        <w:rPr>
+          <w:lang w:val="en-US"/>
+        </w:rPr>
+        <w:t>.</w:t>
+      </w:r>
+    </w:p>
+    <w:p>
+      <w:pPr>
+        <w:rPr>
+          <w:b/>
+          <w:lang w:val="en-US"/>
+        </w:rPr>
+      </w:pPr>
+      <w:r>
+        <w:rPr>
+          <w:b/>
+          <w:lang w:val="en-US"/>
+        </w:rPr>
+        <w:t xml:space="preserve">3.2 </w:t>
+      </w:r>
+      <w:bookmarkStart w:id="11" w:name="Products"/>
+      <w:proofErr w:type="gramStart"/>
+      <w:r>
+        <w:rPr>
+          <w:b/>
+          <w:lang w:val="en-US"/>
+        </w:rPr>
+        <w:t xml:space="preserve">Products </w:t>
+      </w:r>
       <w:bookmarkEnd w:id="11"/>
-      <w:r>
-        <w:rPr>
-          <w:b/>
-          <w:lang w:val="en-US"/>
-        </w:rPr>
-        <w:t xml:space="preserve">  –</w:t>
-      </w:r>
-      <w:proofErr w:type="gramEnd"/>
-      <w:r>
-        <w:rPr>
-          <w:b/>
-          <w:lang w:val="en-US"/>
-        </w:rPr>
-        <w:t xml:space="preserve"> </w:t>
-      </w:r>
-      <w:r>
-        <w:rPr>
-          <w:lang w:val="en-US"/>
-        </w:rPr>
-        <w:t>at the home page the cu</w:t>
-      </w:r>
-      <w:r>
-        <w:rPr>
-          <w:lang w:val="en-US"/>
-        </w:rPr>
-        <w:t>sto</w:t>
-      </w:r>
-      <w:r>
-        <w:rPr>
-          <w:lang w:val="en-US"/>
-        </w:rPr>
-        <w:t>mer should f</w:t>
-      </w:r>
-      <w:r>
-        <w:rPr>
-          <w:lang w:val="en-US"/>
-        </w:rPr>
-        <w:t>ind a in</w:t>
-      </w:r>
-      <w:r>
-        <w:rPr>
-          <w:lang w:val="en-US"/>
-        </w:rPr>
-        <w:t xml:space="preserve">formation about the company and </w:t>
-      </w:r>
-      <w:r>
-        <w:rPr>
-          <w:lang w:val="en-US"/>
-        </w:rPr>
-        <w:tab/>
-      </w:r>
-      <w:r>
-        <w:rPr>
-          <w:lang w:val="en-US"/>
-        </w:rPr>
-        <w:t>its activities</w:t>
-      </w:r>
-      <w:r>
-        <w:rPr>
-          <w:lang w:val="en-US"/>
-        </w:rPr>
-        <w:t>, current offers</w:t>
-      </w:r>
-      <w:r>
-        <w:rPr>
-          <w:lang w:val="en-US"/>
-        </w:rPr>
-        <w:t xml:space="preserve"> and newest products</w:t>
-      </w:r>
-      <w:r>
-        <w:rPr>
-          <w:lang w:val="en-US"/>
-        </w:rPr>
-        <w:t>.</w:t>
-      </w:r>
-    </w:p>
-    <w:p>
-      <w:pPr>
-        <w:rPr>
-          <w:b/>
-          <w:lang w:val="en-US"/>
-        </w:rPr>
-      </w:pPr>
-      <w:r>
-        <w:rPr>
-          <w:b/>
-          <w:lang w:val="en-US"/>
-        </w:rPr>
-        <w:t xml:space="preserve">3.2 </w:t>
-      </w:r>
-      <w:bookmarkStart w:id="12" w:name="Products"/>
-      <w:proofErr w:type="gramStart"/>
-      <w:r>
-        <w:rPr>
-          <w:b/>
-          <w:lang w:val="en-US"/>
-        </w:rPr>
-        <w:t xml:space="preserve">Products </w:t>
-      </w:r>
-      <w:bookmarkEnd w:id="12"/>
       <w:r>
         <w:rPr>
           <w:b/>
@@ -3535,7 +3575,7 @@
         </w:rPr>
         <w:t xml:space="preserve">3.3 </w:t>
       </w:r>
-      <w:bookmarkStart w:id="13" w:name="TermsOfDelivery"/>
+      <w:bookmarkStart w:id="12" w:name="TermsOfDelivery"/>
       <w:r>
         <w:rPr>
           <w:b/>
@@ -3557,49 +3597,49 @@
         </w:rPr>
         <w:t xml:space="preserve"> </w:t>
       </w:r>
+      <w:bookmarkEnd w:id="12"/>
+      <w:r>
+        <w:rPr>
+          <w:b/>
+          <w:lang w:val="en-US"/>
+        </w:rPr>
+        <w:t xml:space="preserve">- </w:t>
+      </w:r>
+      <w:r>
+        <w:rPr>
+          <w:lang w:val="en-US"/>
+        </w:rPr>
+        <w:t>the costumer should find all the steps and conditions for the delivery so the costumer and the seller be satisfied</w:t>
+      </w:r>
+      <w:r>
+        <w:rPr>
+          <w:lang w:val="en-US"/>
+        </w:rPr>
+        <w:t>.</w:t>
+      </w:r>
+    </w:p>
+    <w:p>
+      <w:pPr>
+        <w:rPr>
+          <w:lang w:val="en-US"/>
+        </w:rPr>
+      </w:pPr>
+      <w:r>
+        <w:rPr>
+          <w:b/>
+          <w:lang w:val="en-US"/>
+        </w:rPr>
+        <w:t xml:space="preserve">3.4 </w:t>
+      </w:r>
+      <w:bookmarkStart w:id="13" w:name="Contacts"/>
+      <w:r>
+        <w:rPr>
+          <w:b/>
+          <w:lang w:val="en-US"/>
+        </w:rPr>
+        <w:t>Contacts</w:t>
+      </w:r>
       <w:bookmarkEnd w:id="13"/>
-      <w:r>
-        <w:rPr>
-          <w:b/>
-          <w:lang w:val="en-US"/>
-        </w:rPr>
-        <w:t xml:space="preserve">- </w:t>
-      </w:r>
-      <w:r>
-        <w:rPr>
-          <w:lang w:val="en-US"/>
-        </w:rPr>
-        <w:t>the costumer should find all the steps and conditions for the delivery so the costumer and the seller be satisfied</w:t>
-      </w:r>
-      <w:r>
-        <w:rPr>
-          <w:lang w:val="en-US"/>
-        </w:rPr>
-        <w:t>.</w:t>
-      </w:r>
-    </w:p>
-    <w:p>
-      <w:pPr>
-        <w:rPr>
-          <w:lang w:val="en-US"/>
-        </w:rPr>
-      </w:pPr>
-      <w:r>
-        <w:rPr>
-          <w:b/>
-          <w:lang w:val="en-US"/>
-        </w:rPr>
-        <w:t xml:space="preserve">3.4 </w:t>
-      </w:r>
-      <w:bookmarkStart w:id="14" w:name="Contacts"/>
-      <w:r>
-        <w:rPr>
-          <w:b/>
-          <w:lang w:val="en-US"/>
-        </w:rPr>
-        <w:t>Contacts</w:t>
-      </w:r>
-      <w:bookmarkEnd w:id="14"/>
       <w:r>
         <w:rPr>
           <w:b/>
@@ -3662,6 +3702,342 @@
       </w:pPr>
     </w:p>
     <w:p>
+      <w:r>
+        <w:t xml:space="preserve">3.5 </w:t>
+      </w:r>
+      <w:r>
+        <w:rPr>
+          <w:lang w:val="en-US"/>
+        </w:rPr>
+        <w:t>All pages - Counter</w:t>
+      </w:r>
+      <w:r>
+        <w:t xml:space="preserve"> below the site, showing the amount of entries in </w:t>
+      </w:r>
+      <w:r>
+        <w:rPr>
+          <w:lang w:val="en-US"/>
+        </w:rPr>
+        <w:t>website</w:t>
+      </w:r>
+      <w:r>
+        <w:t>.</w:t>
+      </w:r>
+      <w:r>
+        <w:rPr>
+          <w:lang w:val="en-US"/>
+        </w:rPr>
+        <w:t xml:space="preserve"> This counter should be present on every page</w:t>
+      </w:r>
+      <w:r>
+        <w:t>.</w:t>
+      </w:r>
+    </w:p>
+    <w:p>
+      <w:r>
+        <w:lastRenderedPageBreak/>
+        <w:t>3.6</w:t>
+      </w:r>
+      <w:r>
+        <w:rPr>
+          <w:lang w:val="en-US"/>
+        </w:rPr>
+        <w:t xml:space="preserve"> All pages - R</w:t>
+      </w:r>
+      <w:r>
+        <w:t xml:space="preserve">ight column </w:t>
+      </w:r>
+      <w:r>
+        <w:rPr>
+          <w:lang w:val="en-US"/>
+        </w:rPr>
+        <w:t xml:space="preserve">with shopping </w:t>
+      </w:r>
+      <w:r>
+        <w:t xml:space="preserve">cart and </w:t>
+      </w:r>
+      <w:r>
+        <w:rPr>
+          <w:lang w:val="en-US"/>
+        </w:rPr>
+        <w:t>last</w:t>
+      </w:r>
+      <w:r>
+        <w:t xml:space="preserve"> products to be </w:t>
+      </w:r>
+      <w:r>
+        <w:rPr>
+          <w:lang w:val="en-US"/>
+        </w:rPr>
+        <w:t>present</w:t>
+      </w:r>
+      <w:r>
+        <w:t xml:space="preserve"> on every page and </w:t>
+      </w:r>
+      <w:r>
+        <w:rPr>
+          <w:lang w:val="en-US"/>
+        </w:rPr>
+        <w:t>to link to the appropriate product page</w:t>
+      </w:r>
+      <w:r>
+        <w:t>.</w:t>
+      </w:r>
+    </w:p>
+    <w:p>
+      <w:pPr>
+        <w:ind w:left="360"/>
+        <w:rPr>
+          <w:rFonts w:ascii="Times New Roman" w:hAnsi="Times New Roman" w:cs="Times New Roman"/>
+          <w:iCs/>
+          <w:color w:val="000000"/>
+          <w:sz w:val="28"/>
+          <w:szCs w:val="28"/>
+          <w:lang w:val="en-US"/>
+        </w:rPr>
+      </w:pPr>
+      <w:r>
+        <w:rPr>
+          <w:rFonts w:ascii="Times New Roman" w:hAnsi="Times New Roman" w:cs="Times New Roman"/>
+          <w:iCs/>
+          <w:noProof/>
+          <w:color w:val="000000"/>
+          <w:sz w:val="28"/>
+          <w:szCs w:val="28"/>
+          <w:lang w:val="en-US"/>
+        </w:rPr>
+        <w:drawing>
+          <wp:inline distT="0" distB="0" distL="0" distR="0" wp14:anchorId="448ABFA2" wp14:editId="19E68963">
+            <wp:extent cx="5534660" cy="1683385"/>
+            <wp:effectExtent l="0" t="0" r="0" b="0"/>
+            <wp:docPr id="1" name="Picture 1" descr="C:\Users\bistra\Desktop\WebUni\6\meter.JPG"/>
+            <wp:cNvGraphicFramePr>
+              <a:graphicFrameLocks xmlns:a="http://schemas.openxmlformats.org/drawingml/2006/main" noChangeAspect="1"/>
+            </wp:cNvGraphicFramePr>
+            <a:graphic xmlns:a="http://schemas.openxmlformats.org/drawingml/2006/main">
+              <a:graphicData uri="http://schemas.openxmlformats.org/drawingml/2006/picture">
+                <pic:pic xmlns:pic="http://schemas.openxmlformats.org/drawingml/2006/picture">
+                  <pic:nvPicPr>
+                    <pic:cNvPr id="0" name="Picture 1" descr="C:\Users\bistra\Desktop\WebUni\6\meter.JPG"/>
+                    <pic:cNvPicPr>
+                      <a:picLocks noChangeAspect="1" noChangeArrowheads="1"/>
+                    </pic:cNvPicPr>
+                  </pic:nvPicPr>
+                  <pic:blipFill>
+                    <a:blip r:embed="rId11">
+                      <a:extLst>
+                        <a:ext uri="{28A0092B-C50C-407E-A947-70E740481C1C}">
+                          <a14:useLocalDpi xmlns:a14="http://schemas.microsoft.com/office/drawing/2010/main" val="0"/>
+                        </a:ext>
+                      </a:extLst>
+                    </a:blip>
+                    <a:srcRect/>
+                    <a:stretch>
+                      <a:fillRect/>
+                    </a:stretch>
+                  </pic:blipFill>
+                  <pic:spPr bwMode="auto">
+                    <a:xfrm>
+                      <a:off x="0" y="0"/>
+                      <a:ext cx="5534660" cy="1683385"/>
+                    </a:xfrm>
+                    <a:prstGeom prst="rect">
+                      <a:avLst/>
+                    </a:prstGeom>
+                    <a:noFill/>
+                    <a:ln>
+                      <a:noFill/>
+                    </a:ln>
+                  </pic:spPr>
+                </pic:pic>
+              </a:graphicData>
+            </a:graphic>
+          </wp:inline>
+        </w:drawing>
+      </w:r>
+    </w:p>
+    <w:p>
+      <w:pPr>
+        <w:ind w:left="360"/>
+        <w:rPr>
+          <w:rFonts w:ascii="Times New Roman" w:hAnsi="Times New Roman" w:cs="Times New Roman"/>
+          <w:iCs/>
+          <w:color w:val="000000"/>
+          <w:sz w:val="28"/>
+          <w:szCs w:val="28"/>
+          <w:lang w:val="en-US"/>
+        </w:rPr>
+      </w:pPr>
+      <w:proofErr w:type="gramStart"/>
+      <w:r>
+        <w:rPr>
+          <w:rFonts w:ascii="Times New Roman" w:hAnsi="Times New Roman" w:cs="Times New Roman"/>
+          <w:iCs/>
+          <w:color w:val="000000"/>
+          <w:sz w:val="28"/>
+          <w:szCs w:val="28"/>
+          <w:lang w:val="en-US"/>
+        </w:rPr>
+        <w:t>counter</w:t>
+      </w:r>
+      <w:proofErr w:type="gramEnd"/>
+    </w:p>
+    <w:p>
+      <w:pPr>
+        <w:ind w:left="360"/>
+        <w:rPr>
+          <w:rFonts w:ascii="Times New Roman" w:hAnsi="Times New Roman" w:cs="Times New Roman"/>
+          <w:iCs/>
+          <w:color w:val="000000"/>
+          <w:sz w:val="28"/>
+          <w:szCs w:val="28"/>
+          <w:lang w:val="en-US"/>
+        </w:rPr>
+      </w:pPr>
+      <w:r>
+        <w:rPr>
+          <w:rFonts w:ascii="Times New Roman" w:hAnsi="Times New Roman" w:cs="Times New Roman"/>
+          <w:iCs/>
+          <w:noProof/>
+          <w:color w:val="000000"/>
+          <w:sz w:val="28"/>
+          <w:szCs w:val="28"/>
+          <w:lang w:val="en-US"/>
+        </w:rPr>
+        <w:lastRenderedPageBreak/>
+        <w:drawing>
+          <wp:inline distT="0" distB="0" distL="0" distR="0" wp14:anchorId="3C316525" wp14:editId="4E020F89">
+            <wp:extent cx="2126615" cy="6885940"/>
+            <wp:effectExtent l="0" t="0" r="0" b="0"/>
+            <wp:docPr id="4" name="Picture 4" descr="C:\Users\bistra\Desktop\WebUni\6\rright_column.JPG"/>
+            <wp:cNvGraphicFramePr>
+              <a:graphicFrameLocks xmlns:a="http://schemas.openxmlformats.org/drawingml/2006/main" noChangeAspect="1"/>
+            </wp:cNvGraphicFramePr>
+            <a:graphic xmlns:a="http://schemas.openxmlformats.org/drawingml/2006/main">
+              <a:graphicData uri="http://schemas.openxmlformats.org/drawingml/2006/picture">
+                <pic:pic xmlns:pic="http://schemas.openxmlformats.org/drawingml/2006/picture">
+                  <pic:nvPicPr>
+                    <pic:cNvPr id="0" name="Picture 4" descr="C:\Users\bistra\Desktop\WebUni\6\rright_column.JPG"/>
+                    <pic:cNvPicPr>
+                      <a:picLocks noChangeAspect="1" noChangeArrowheads="1"/>
+                    </pic:cNvPicPr>
+                  </pic:nvPicPr>
+                  <pic:blipFill>
+                    <a:blip r:embed="rId12">
+                      <a:extLst>
+                        <a:ext uri="{28A0092B-C50C-407E-A947-70E740481C1C}">
+                          <a14:useLocalDpi xmlns:a14="http://schemas.microsoft.com/office/drawing/2010/main" val="0"/>
+                        </a:ext>
+                      </a:extLst>
+                    </a:blip>
+                    <a:srcRect/>
+                    <a:stretch>
+                      <a:fillRect/>
+                    </a:stretch>
+                  </pic:blipFill>
+                  <pic:spPr bwMode="auto">
+                    <a:xfrm>
+                      <a:off x="0" y="0"/>
+                      <a:ext cx="2126615" cy="6885940"/>
+                    </a:xfrm>
+                    <a:prstGeom prst="rect">
+                      <a:avLst/>
+                    </a:prstGeom>
+                    <a:noFill/>
+                    <a:ln>
+                      <a:noFill/>
+                    </a:ln>
+                  </pic:spPr>
+                </pic:pic>
+              </a:graphicData>
+            </a:graphic>
+          </wp:inline>
+        </w:drawing>
+      </w:r>
+    </w:p>
+    <w:p>
+      <w:pPr>
+        <w:ind w:left="360"/>
+        <w:rPr>
+          <w:rFonts w:ascii="Times New Roman" w:hAnsi="Times New Roman" w:cs="Times New Roman"/>
+          <w:iCs/>
+          <w:color w:val="000000"/>
+          <w:sz w:val="28"/>
+          <w:szCs w:val="28"/>
+          <w:lang w:val="en-US"/>
+        </w:rPr>
+      </w:pPr>
+      <w:r>
+        <w:rPr>
+          <w:rFonts w:ascii="Times New Roman" w:hAnsi="Times New Roman" w:cs="Times New Roman"/>
+          <w:iCs/>
+          <w:color w:val="000000"/>
+          <w:sz w:val="28"/>
+          <w:szCs w:val="28"/>
+          <w:lang w:val="en-US"/>
+        </w:rPr>
+        <w:t>Right column -</w:t>
+      </w:r>
+      <w:r>
+        <w:t xml:space="preserve"> </w:t>
+      </w:r>
+      <w:r>
+        <w:rPr>
+          <w:rFonts w:ascii="Times New Roman" w:hAnsi="Times New Roman" w:cs="Times New Roman"/>
+          <w:iCs/>
+          <w:color w:val="000000"/>
+          <w:sz w:val="28"/>
+          <w:szCs w:val="28"/>
+          <w:lang w:val="en-US"/>
+        </w:rPr>
+        <w:t xml:space="preserve">to </w:t>
+      </w:r>
+      <w:r>
+        <w:rPr>
+          <w:rFonts w:ascii="Times New Roman" w:hAnsi="Times New Roman" w:cs="Times New Roman"/>
+          <w:iCs/>
+          <w:color w:val="000000"/>
+          <w:sz w:val="28"/>
+          <w:szCs w:val="28"/>
+          <w:lang w:val="en-US"/>
+        </w:rPr>
+        <w:t>be present on</w:t>
+      </w:r>
+      <w:r>
+        <w:rPr>
+          <w:rFonts w:ascii="Times New Roman" w:hAnsi="Times New Roman" w:cs="Times New Roman"/>
+          <w:iCs/>
+          <w:color w:val="000000"/>
+          <w:sz w:val="28"/>
+          <w:szCs w:val="28"/>
+          <w:lang w:val="en-US"/>
+        </w:rPr>
+        <w:t xml:space="preserve"> </w:t>
+      </w:r>
+      <w:r>
+        <w:rPr>
+          <w:rFonts w:ascii="Times New Roman" w:hAnsi="Times New Roman" w:cs="Times New Roman"/>
+          <w:iCs/>
+          <w:color w:val="000000"/>
+          <w:sz w:val="28"/>
+          <w:szCs w:val="28"/>
+          <w:lang w:val="en-US"/>
+        </w:rPr>
+        <w:t>every</w:t>
+      </w:r>
+      <w:r>
+        <w:rPr>
+          <w:rFonts w:ascii="Times New Roman" w:hAnsi="Times New Roman" w:cs="Times New Roman"/>
+          <w:iCs/>
+          <w:color w:val="000000"/>
+          <w:sz w:val="28"/>
+          <w:szCs w:val="28"/>
+          <w:lang w:val="en-US"/>
+        </w:rPr>
+        <w:t xml:space="preserve"> page of the site</w:t>
+      </w:r>
+    </w:p>
+    <w:p>
       <w:pPr>
         <w:autoSpaceDE w:val="0"/>
         <w:autoSpaceDN w:val="0"/>
@@ -3678,53 +4054,38 @@
     </w:p>
     <w:p>
       <w:pPr>
-        <w:autoSpaceDE w:val="0"/>
-        <w:autoSpaceDN w:val="0"/>
-        <w:adjustRightInd w:val="0"/>
-        <w:spacing w:before="120" w:after="0" w:line="240" w:lineRule="auto"/>
-        <w:rPr>
-          <w:rFonts w:ascii="Times New Roman" w:hAnsi="Times New Roman" w:cs="Times New Roman"/>
-          <w:iCs/>
-          <w:sz w:val="28"/>
-          <w:szCs w:val="28"/>
-          <w:lang w:val="en-US"/>
-        </w:rPr>
-      </w:pPr>
-    </w:p>
-    <w:p>
-      <w:pPr>
         <w:pStyle w:val="IntenseQuote"/>
       </w:pPr>
-      <w:bookmarkStart w:id="15" w:name="_Toc448986993"/>
-      <w:bookmarkStart w:id="16" w:name="FunctionalRequirements"/>
-      <w:r>
+      <w:bookmarkStart w:id="14" w:name="_Toc448986993"/>
+      <w:bookmarkStart w:id="15" w:name="FunctionalRequirements"/>
+      <w:r>
+        <w:t>F</w:t>
+      </w:r>
+      <w:r>
+        <w:t>unctional</w:t>
+      </w:r>
+      <w:r>
+        <w:t xml:space="preserve"> R</w:t>
+      </w:r>
+      <w:r>
+        <w:t>equirements</w:t>
+      </w:r>
+      <w:bookmarkEnd w:id="14"/>
+    </w:p>
+    <w:bookmarkEnd w:id="15"/>
+    <w:p>
+      <w:pPr>
+        <w:rPr>
+          <w:lang w:val="en-US"/>
+        </w:rPr>
+      </w:pPr>
+      <w:proofErr w:type="gramStart"/>
+      <w:r>
+        <w:rPr>
+          <w:b/>
+          <w:lang w:val="en-US"/>
+        </w:rPr>
         <w:lastRenderedPageBreak/>
-        <w:t>F</w:t>
-      </w:r>
-      <w:r>
-        <w:t>unctional</w:t>
-      </w:r>
-      <w:r>
-        <w:t xml:space="preserve"> R</w:t>
-      </w:r>
-      <w:r>
-        <w:t>equirements</w:t>
-      </w:r>
-      <w:bookmarkEnd w:id="15"/>
-    </w:p>
-    <w:bookmarkEnd w:id="16"/>
-    <w:p>
-      <w:pPr>
-        <w:rPr>
-          <w:lang w:val="en-US"/>
-        </w:rPr>
-      </w:pPr>
-      <w:proofErr w:type="gramStart"/>
-      <w:r>
-        <w:rPr>
-          <w:b/>
-          <w:lang w:val="en-US"/>
-        </w:rPr>
         <w:t>Provides effective product choice:</w:t>
       </w:r>
       <w:r>
@@ -4676,16 +5037,17 @@
           <w:lang w:val="en-US"/>
         </w:rPr>
       </w:pPr>
-      <w:bookmarkStart w:id="17" w:name="_Toc448986994"/>
+      <w:bookmarkStart w:id="16" w:name="_Toc448986994"/>
       <w:r>
         <w:rPr>
           <w:rFonts w:ascii="Times New Roman" w:hAnsi="Times New Roman" w:cs="Times New Roman"/>
           <w:color w:val="auto"/>
           <w:lang w:val="en-US"/>
         </w:rPr>
+        <w:lastRenderedPageBreak/>
         <w:t>USE CASES</w:t>
       </w:r>
-      <w:bookmarkEnd w:id="17"/>
+      <w:bookmarkEnd w:id="16"/>
     </w:p>
     <w:p>
       <w:pPr>
@@ -4716,7 +5078,7 @@
           <w:lang w:val="en-US"/>
         </w:rPr>
       </w:pPr>
-      <w:bookmarkStart w:id="18" w:name="_Toc448986995"/>
+      <w:bookmarkStart w:id="17" w:name="_Toc448986995"/>
       <w:r>
         <w:rPr>
           <w:rFonts w:ascii="Times New Roman" w:hAnsi="Times New Roman" w:cs="Times New Roman"/>
@@ -4725,7 +5087,7 @@
         </w:rPr>
         <w:t>NON-FUNCTIONAL REQUIREMENTS</w:t>
       </w:r>
-      <w:bookmarkEnd w:id="18"/>
+      <w:bookmarkEnd w:id="17"/>
     </w:p>
     <w:p>
       <w:pPr>
@@ -4735,6 +5097,103 @@
           <w:lang w:val="en-US"/>
         </w:rPr>
       </w:pPr>
+      <w:r>
+        <w:rPr>
+          <w:lang w:val="en-US"/>
+        </w:rPr>
+        <w:t xml:space="preserve">  </w:t>
+      </w:r>
+    </w:p>
+    <w:p>
+      <w:pPr>
+        <w:pStyle w:val="ListParagraph"/>
+        <w:numPr>
+          <w:ilvl w:val="0"/>
+          <w:numId w:val="12"/>
+        </w:numPr>
+        <w:rPr>
+          <w:lang w:val="en-US"/>
+        </w:rPr>
+      </w:pPr>
+      <w:r>
+        <w:rPr>
+          <w:lang w:val="en-US"/>
+        </w:rPr>
+        <w:t>All pages to be accessible from the Homepage</w:t>
+      </w:r>
+    </w:p>
+    <w:p>
+      <w:pPr>
+        <w:pStyle w:val="ListParagraph"/>
+        <w:numPr>
+          <w:ilvl w:val="0"/>
+          <w:numId w:val="12"/>
+        </w:numPr>
+        <w:rPr>
+          <w:lang w:val="en-US"/>
+        </w:rPr>
+      </w:pPr>
+      <w:r>
+        <w:rPr>
+          <w:lang w:val="en-US"/>
+        </w:rPr>
+        <w:t xml:space="preserve">All pages should </w:t>
+      </w:r>
+      <w:proofErr w:type="gramStart"/>
+      <w:r>
+        <w:rPr>
+          <w:lang w:val="en-US"/>
+        </w:rPr>
+        <w:t>be  accessible</w:t>
+      </w:r>
+      <w:proofErr w:type="gramEnd"/>
+      <w:r>
+        <w:rPr>
+          <w:lang w:val="en-US"/>
+        </w:rPr>
+        <w:t xml:space="preserve"> on modern browsers (Chrome, Firefox, IE9+, Safari, Vivaldi), as </w:t>
+      </w:r>
+      <w:proofErr w:type="spellStart"/>
+      <w:r>
+        <w:rPr>
+          <w:lang w:val="en-US"/>
+        </w:rPr>
+        <w:t>wel</w:t>
+      </w:r>
+      <w:proofErr w:type="spellEnd"/>
+      <w:r>
+        <w:rPr>
+          <w:lang w:val="en-US"/>
+        </w:rPr>
+        <w:t xml:space="preserve"> as on touch devices (tablets and mobile phones). Site should be tested on mobile OSs - Android, iOS and Windows Mobile.</w:t>
+      </w:r>
+    </w:p>
+    <w:p>
+      <w:pPr>
+        <w:pStyle w:val="ListParagraph"/>
+        <w:numPr>
+          <w:ilvl w:val="0"/>
+          <w:numId w:val="12"/>
+        </w:numPr>
+        <w:spacing w:before="240"/>
+        <w:rPr>
+          <w:lang w:val="en-US"/>
+        </w:rPr>
+      </w:pPr>
+      <w:r>
+        <w:rPr>
+          <w:lang w:val="en-US"/>
+        </w:rPr>
+        <w:t>Site should be optimized for fast loadi</w:t>
+      </w:r>
+      <w:bookmarkStart w:id="18" w:name="_GoBack"/>
+      <w:bookmarkEnd w:id="18"/>
+      <w:r>
+        <w:rPr>
+          <w:lang w:val="en-US"/>
+        </w:rPr>
+        <w:t>ng times</w:t>
+      </w:r>
     </w:p>
     <w:p>
       <w:pPr>
@@ -4809,8 +5268,8 @@
       </w:r>
     </w:p>
     <w:sectPr>
-      <w:headerReference w:type="default" r:id="rId10"/>
-      <w:footerReference w:type="default" r:id="rId11"/>
+      <w:headerReference w:type="default" r:id="rId13"/>
+      <w:footerReference w:type="default" r:id="rId14"/>
       <w:pgSz w:w="11906" w:h="16838"/>
       <w:pgMar w:top="1417" w:right="1417" w:bottom="1417" w:left="1417" w:header="708" w:footer="708" w:gutter="0"/>
       <w:cols w:space="708"/>
@@ -4821,7 +5280,7 @@
 </file>
 
 <file path=word/endnotes.xml><?xml version="1.0" encoding="utf-8"?>
-<w:endnotes xmlns:ve="http://schemas.openxmlformats.org/markup-compatibility/2006" xmlns:o="urn:schemas-microsoft-com:office:office" xmlns:r="http://schemas.openxmlformats.org/officeDocument/2006/relationships" xmlns:m="http://schemas.openxmlformats.org/officeDocument/2006/math" xmlns:v="urn:schemas-microsoft-com:vml" xmlns:wp="http://schemas.openxmlformats.org/drawingml/2006/wordprocessingDrawing" xmlns:w10="urn:schemas-microsoft-com:office:word" xmlns:w="http://schemas.openxmlformats.org/wordprocessingml/2006/main" xmlns:wne="http://schemas.microsoft.com/office/word/2006/wordml">
+<w:endnotes xmlns:wpc="http://schemas.microsoft.com/office/word/2010/wordprocessingCanvas" xmlns:mc="http://schemas.openxmlformats.org/markup-compatibility/2006" xmlns:o="urn:schemas-microsoft-com:office:office" xmlns:r="http://schemas.openxmlformats.org/officeDocument/2006/relationships" xmlns:m="http://schemas.openxmlformats.org/officeDocument/2006/math" xmlns:v="urn:schemas-microsoft-com:vml" xmlns:wp14="http://schemas.microsoft.com/office/word/2010/wordprocessingDrawing" xmlns:wp="http://schemas.openxmlformats.org/drawingml/2006/wordprocessingDrawing" xmlns:w10="urn:schemas-microsoft-com:office:word" xmlns:w="http://schemas.openxmlformats.org/wordprocessingml/2006/main" xmlns:w14="http://schemas.microsoft.com/office/word/2010/wordml" xmlns:wpg="http://schemas.microsoft.com/office/word/2010/wordprocessingGroup" xmlns:wpi="http://schemas.microsoft.com/office/word/2010/wordprocessingInk" xmlns:wne="http://schemas.microsoft.com/office/word/2006/wordml" xmlns:wps="http://schemas.microsoft.com/office/word/2010/wordprocessingShape" mc:Ignorable="w14 wp14">
   <w:endnote w:type="separator" w:id="-1">
     <w:p>
       <w:pPr>
@@ -4846,7 +5305,7 @@
 </file>
 
 <file path=word/footer1.xml><?xml version="1.0" encoding="utf-8"?>
-<w:ftr xmlns:ve="http://schemas.openxmlformats.org/markup-compatibility/2006" xmlns:o="urn:schemas-microsoft-com:office:office" xmlns:r="http://schemas.openxmlformats.org/officeDocument/2006/relationships" xmlns:m="http://schemas.openxmlformats.org/officeDocument/2006/math" xmlns:v="urn:schemas-microsoft-com:vml" xmlns:wp="http://schemas.openxmlformats.org/drawingml/2006/wordprocessingDrawing" xmlns:w10="urn:schemas-microsoft-com:office:word" xmlns:w="http://schemas.openxmlformats.org/wordprocessingml/2006/main" xmlns:wne="http://schemas.microsoft.com/office/word/2006/wordml">
+<w:ftr xmlns:wpc="http://schemas.microsoft.com/office/word/2010/wordprocessingCanvas" xmlns:mc="http://schemas.openxmlformats.org/markup-compatibility/2006" xmlns:o="urn:schemas-microsoft-com:office:office" xmlns:r="http://schemas.openxmlformats.org/officeDocument/2006/relationships" xmlns:m="http://schemas.openxmlformats.org/officeDocument/2006/math" xmlns:v="urn:schemas-microsoft-com:vml" xmlns:wp14="http://schemas.microsoft.com/office/word/2010/wordprocessingDrawing" xmlns:wp="http://schemas.openxmlformats.org/drawingml/2006/wordprocessingDrawing" xmlns:w10="urn:schemas-microsoft-com:office:word" xmlns:w="http://schemas.openxmlformats.org/wordprocessingml/2006/main" xmlns:w14="http://schemas.microsoft.com/office/word/2010/wordml" xmlns:wpg="http://schemas.microsoft.com/office/word/2010/wordprocessingGroup" xmlns:wpi="http://schemas.microsoft.com/office/word/2010/wordprocessingInk" xmlns:wne="http://schemas.microsoft.com/office/word/2006/wordml" xmlns:wps="http://schemas.microsoft.com/office/word/2010/wordprocessingShape" mc:Ignorable="w14 wp14">
   <w:tbl>
     <w:tblPr>
       <w:tblW w:w="5000" w:type="pct"/>
@@ -4854,7 +5313,7 @@
         <w:top w:val="single" w:sz="18" w:space="0" w:color="808080" w:themeColor="background1" w:themeShade="80"/>
         <w:insideV w:val="single" w:sz="18" w:space="0" w:color="808080" w:themeColor="background1" w:themeShade="80"/>
       </w:tblBorders>
-      <w:tblLook w:val="04A0"/>
+      <w:tblLook w:val="04A0" w:firstRow="1" w:lastRow="0" w:firstColumn="1" w:lastColumn="0" w:noHBand="0" w:noVBand="1"/>
     </w:tblPr>
     <w:tblGrid>
       <w:gridCol w:w="963"/>
@@ -4895,7 +5354,7 @@
               <w:sz w:val="32"/>
               <w:szCs w:val="32"/>
             </w:rPr>
-            <w:t>6</w:t>
+            <w:t>9</w:t>
           </w:r>
           <w:r>
             <w:rPr>
@@ -4931,7 +5390,7 @@
             <w:rPr>
               <w:noProof/>
               <w:szCs w:val="18"/>
-              <w:lang w:eastAsia="bg-BG"/>
+              <w:lang w:val="en-US"/>
             </w:rPr>
             <w:drawing>
               <wp:inline distT="0" distB="0" distL="0" distR="0">
@@ -4982,7 +5441,7 @@
 </file>
 
 <file path=word/footnotes.xml><?xml version="1.0" encoding="utf-8"?>
-<w:footnotes xmlns:ve="http://schemas.openxmlformats.org/markup-compatibility/2006" xmlns:o="urn:schemas-microsoft-com:office:office" xmlns:r="http://schemas.openxmlformats.org/officeDocument/2006/relationships" xmlns:m="http://schemas.openxmlformats.org/officeDocument/2006/math" xmlns:v="urn:schemas-microsoft-com:vml" xmlns:wp="http://schemas.openxmlformats.org/drawingml/2006/wordprocessingDrawing" xmlns:w10="urn:schemas-microsoft-com:office:word" xmlns:w="http://schemas.openxmlformats.org/wordprocessingml/2006/main" xmlns:wne="http://schemas.microsoft.com/office/word/2006/wordml">
+<w:footnotes xmlns:wpc="http://schemas.microsoft.com/office/word/2010/wordprocessingCanvas" xmlns:mc="http://schemas.openxmlformats.org/markup-compatibility/2006" xmlns:o="urn:schemas-microsoft-com:office:office" xmlns:r="http://schemas.openxmlformats.org/officeDocument/2006/relationships" xmlns:m="http://schemas.openxmlformats.org/officeDocument/2006/math" xmlns:v="urn:schemas-microsoft-com:vml" xmlns:wp14="http://schemas.microsoft.com/office/word/2010/wordprocessingDrawing" xmlns:wp="http://schemas.openxmlformats.org/drawingml/2006/wordprocessingDrawing" xmlns:w10="urn:schemas-microsoft-com:office:word" xmlns:w="http://schemas.openxmlformats.org/wordprocessingml/2006/main" xmlns:w14="http://schemas.microsoft.com/office/word/2010/wordml" xmlns:wpg="http://schemas.microsoft.com/office/word/2010/wordprocessingGroup" xmlns:wpi="http://schemas.microsoft.com/office/word/2010/wordprocessingInk" xmlns:wne="http://schemas.microsoft.com/office/word/2006/wordml" xmlns:wps="http://schemas.microsoft.com/office/word/2010/wordprocessingShape" mc:Ignorable="w14 wp14">
   <w:footnote w:type="separator" w:id="-1">
     <w:p>
       <w:pPr>
@@ -5007,7 +5466,7 @@
 </file>
 
 <file path=word/header1.xml><?xml version="1.0" encoding="utf-8"?>
-<w:hdr xmlns:ve="http://schemas.openxmlformats.org/markup-compatibility/2006" xmlns:o="urn:schemas-microsoft-com:office:office" xmlns:r="http://schemas.openxmlformats.org/officeDocument/2006/relationships" xmlns:m="http://schemas.openxmlformats.org/officeDocument/2006/math" xmlns:v="urn:schemas-microsoft-com:vml" xmlns:wp="http://schemas.openxmlformats.org/drawingml/2006/wordprocessingDrawing" xmlns:w10="urn:schemas-microsoft-com:office:word" xmlns:w="http://schemas.openxmlformats.org/wordprocessingml/2006/main" xmlns:wne="http://schemas.microsoft.com/office/word/2006/wordml">
+<w:hdr xmlns:wpc="http://schemas.microsoft.com/office/word/2010/wordprocessingCanvas" xmlns:mc="http://schemas.openxmlformats.org/markup-compatibility/2006" xmlns:o="urn:schemas-microsoft-com:office:office" xmlns:r="http://schemas.openxmlformats.org/officeDocument/2006/relationships" xmlns:m="http://schemas.openxmlformats.org/officeDocument/2006/math" xmlns:v="urn:schemas-microsoft-com:vml" xmlns:wp14="http://schemas.microsoft.com/office/word/2010/wordprocessingDrawing" xmlns:wp="http://schemas.openxmlformats.org/drawingml/2006/wordprocessingDrawing" xmlns:w10="urn:schemas-microsoft-com:office:word" xmlns:w="http://schemas.openxmlformats.org/wordprocessingml/2006/main" xmlns:w14="http://schemas.microsoft.com/office/word/2010/wordml" xmlns:wpg="http://schemas.microsoft.com/office/word/2010/wordprocessingGroup" xmlns:wpi="http://schemas.microsoft.com/office/word/2010/wordprocessingInk" xmlns:wne="http://schemas.microsoft.com/office/word/2006/wordml" xmlns:wps="http://schemas.microsoft.com/office/word/2010/wordprocessingShape" mc:Ignorable="w14 wp14">
   <w:tbl>
     <w:tblPr>
       <w:tblW w:w="5000" w:type="pct"/>
@@ -5021,7 +5480,7 @@
         <w:bottom w:w="72" w:type="dxa"/>
         <w:right w:w="115" w:type="dxa"/>
       </w:tblCellMar>
-      <w:tblLook w:val="04A0"/>
+      <w:tblLook w:val="04A0" w:firstRow="1" w:lastRow="0" w:firstColumn="1" w:lastColumn="0" w:noHBand="0" w:noVBand="1"/>
     </w:tblPr>
     <w:tblGrid>
       <w:gridCol w:w="8143"/>
@@ -5049,7 +5508,7 @@
             <w:rPr>
               <w:noProof/>
               <w:szCs w:val="18"/>
-              <w:lang w:eastAsia="bg-BG"/>
+              <w:lang w:val="en-US"/>
             </w:rPr>
             <w:drawing>
               <wp:inline distT="0" distB="0" distL="0" distR="0">
@@ -5109,6 +5568,7 @@
             <w:calendar w:val="gregorian"/>
           </w:date>
         </w:sdtPr>
+        <w:sdtEndPr/>
         <w:sdtContent>
           <w:tc>
             <w:tcPr>
@@ -5153,8 +5613,121 @@
 </file>
 
 <file path=word/numbering.xml><?xml version="1.0" encoding="utf-8"?>
-<w:numbering xmlns:ve="http://schemas.openxmlformats.org/markup-compatibility/2006" xmlns:o="urn:schemas-microsoft-com:office:office" xmlns:r="http://schemas.openxmlformats.org/officeDocument/2006/relationships" xmlns:m="http://schemas.openxmlformats.org/officeDocument/2006/math" xmlns:v="urn:schemas-microsoft-com:vml" xmlns:wp="http://schemas.openxmlformats.org/drawingml/2006/wordprocessingDrawing" xmlns:w10="urn:schemas-microsoft-com:office:word" xmlns:w="http://schemas.openxmlformats.org/wordprocessingml/2006/main" xmlns:wne="http://schemas.microsoft.com/office/word/2006/wordml">
+<w:numbering xmlns:wpc="http://schemas.microsoft.com/office/word/2010/wordprocessingCanvas" xmlns:mc="http://schemas.openxmlformats.org/markup-compatibility/2006" xmlns:o="urn:schemas-microsoft-com:office:office" xmlns:r="http://schemas.openxmlformats.org/officeDocument/2006/relationships" xmlns:m="http://schemas.openxmlformats.org/officeDocument/2006/math" xmlns:v="urn:schemas-microsoft-com:vml" xmlns:wp14="http://schemas.microsoft.com/office/word/2010/wordprocessingDrawing" xmlns:wp="http://schemas.openxmlformats.org/drawingml/2006/wordprocessingDrawing" xmlns:w10="urn:schemas-microsoft-com:office:word" xmlns:w="http://schemas.openxmlformats.org/wordprocessingml/2006/main" xmlns:w14="http://schemas.microsoft.com/office/word/2010/wordml" xmlns:wpg="http://schemas.microsoft.com/office/word/2010/wordprocessingGroup" xmlns:wpi="http://schemas.microsoft.com/office/word/2010/wordprocessingInk" xmlns:wne="http://schemas.microsoft.com/office/word/2006/wordml" xmlns:wps="http://schemas.microsoft.com/office/word/2010/wordprocessingShape" mc:Ignorable="w14 wp14">
   <w:abstractNum w:abstractNumId="0">
+    <w:nsid w:val="0A615218"/>
+    <w:multiLevelType w:val="hybridMultilevel"/>
+    <w:tmpl w:val="13621D6C"/>
+    <w:lvl w:ilvl="0" w:tplc="22DCBD1A">
+      <w:start w:val="3"/>
+      <w:numFmt w:val="bullet"/>
+      <w:lvlText w:val="-"/>
+      <w:lvlJc w:val="left"/>
+      <w:pPr>
+        <w:ind w:left="720" w:hanging="360"/>
+      </w:pPr>
+      <w:rPr>
+        <w:rFonts w:ascii="Calibri" w:eastAsiaTheme="minorHAnsi" w:hAnsi="Calibri" w:cs="Calibri" w:hint="default"/>
+      </w:rPr>
+    </w:lvl>
+    <w:lvl w:ilvl="1" w:tplc="04090003" w:tentative="1">
+      <w:start w:val="1"/>
+      <w:numFmt w:val="bullet"/>
+      <w:lvlText w:val="o"/>
+      <w:lvlJc w:val="left"/>
+      <w:pPr>
+        <w:ind w:left="1440" w:hanging="360"/>
+      </w:pPr>
+      <w:rPr>
+        <w:rFonts w:ascii="Courier New" w:hAnsi="Courier New" w:cs="Courier New" w:hint="default"/>
+      </w:rPr>
+    </w:lvl>
+    <w:lvl w:ilvl="2" w:tplc="04090005" w:tentative="1">
+      <w:start w:val="1"/>
+      <w:numFmt w:val="bullet"/>
+      <w:lvlText w:val=""/>
+      <w:lvlJc w:val="left"/>
+      <w:pPr>
+        <w:ind w:left="2160" w:hanging="360"/>
+      </w:pPr>
+      <w:rPr>
+        <w:rFonts w:ascii="Wingdings" w:hAnsi="Wingdings" w:hint="default"/>
+      </w:rPr>
+    </w:lvl>
+    <w:lvl w:ilvl="3" w:tplc="04090001" w:tentative="1">
+      <w:start w:val="1"/>
+      <w:numFmt w:val="bullet"/>
+      <w:lvlText w:val=""/>
+      <w:lvlJc w:val="left"/>
+      <w:pPr>
+        <w:ind w:left="2880" w:hanging="360"/>
+      </w:pPr>
+      <w:rPr>
+        <w:rFonts w:ascii="Symbol" w:hAnsi="Symbol" w:hint="default"/>
+      </w:rPr>
+    </w:lvl>
+    <w:lvl w:ilvl="4" w:tplc="04090003" w:tentative="1">
+      <w:start w:val="1"/>
+      <w:numFmt w:val="bullet"/>
+      <w:lvlText w:val="o"/>
+      <w:lvlJc w:val="left"/>
+      <w:pPr>
+        <w:ind w:left="3600" w:hanging="360"/>
+      </w:pPr>
+      <w:rPr>
+        <w:rFonts w:ascii="Courier New" w:hAnsi="Courier New" w:cs="Courier New" w:hint="default"/>
+      </w:rPr>
+    </w:lvl>
+    <w:lvl w:ilvl="5" w:tplc="04090005" w:tentative="1">
+      <w:start w:val="1"/>
+      <w:numFmt w:val="bullet"/>
+      <w:lvlText w:val=""/>
+      <w:lvlJc w:val="left"/>
+      <w:pPr>
+        <w:ind w:left="4320" w:hanging="360"/>
+      </w:pPr>
+      <w:rPr>
+        <w:rFonts w:ascii="Wingdings" w:hAnsi="Wingdings" w:hint="default"/>
+      </w:rPr>
+    </w:lvl>
+    <w:lvl w:ilvl="6" w:tplc="04090001" w:tentative="1">
+      <w:start w:val="1"/>
+      <w:numFmt w:val="bullet"/>
+      <w:lvlText w:val=""/>
+      <w:lvlJc w:val="left"/>
+      <w:pPr>
+        <w:ind w:left="5040" w:hanging="360"/>
+      </w:pPr>
+      <w:rPr>
+        <w:rFonts w:ascii="Symbol" w:hAnsi="Symbol" w:hint="default"/>
+      </w:rPr>
+    </w:lvl>
+    <w:lvl w:ilvl="7" w:tplc="04090003" w:tentative="1">
+      <w:start w:val="1"/>
+      <w:numFmt w:val="bullet"/>
+      <w:lvlText w:val="o"/>
+      <w:lvlJc w:val="left"/>
+      <w:pPr>
+        <w:ind w:left="5760" w:hanging="360"/>
+      </w:pPr>
+      <w:rPr>
+        <w:rFonts w:ascii="Courier New" w:hAnsi="Courier New" w:cs="Courier New" w:hint="default"/>
+      </w:rPr>
+    </w:lvl>
+    <w:lvl w:ilvl="8" w:tplc="04090005" w:tentative="1">
+      <w:start w:val="1"/>
+      <w:numFmt w:val="bullet"/>
+      <w:lvlText w:val=""/>
+      <w:lvlJc w:val="left"/>
+      <w:pPr>
+        <w:ind w:left="6480" w:hanging="360"/>
+      </w:pPr>
+      <w:rPr>
+        <w:rFonts w:ascii="Wingdings" w:hAnsi="Wingdings" w:hint="default"/>
+      </w:rPr>
+    </w:lvl>
+  </w:abstractNum>
+  <w:abstractNum w:abstractNumId="1">
     <w:nsid w:val="15342B56"/>
     <w:multiLevelType w:val="hybridMultilevel"/>
     <w:tmpl w:val="6F9625E6"/>
@@ -5170,7 +5743,7 @@
         <w:rFonts w:ascii="Symbol" w:hAnsi="Symbol" w:hint="default"/>
       </w:rPr>
     </w:lvl>
-    <w:lvl w:ilvl="1" w:tplc="04020003" w:tentative="1">
+    <w:lvl w:ilvl="1" w:tplc="04020003">
       <w:start w:val="1"/>
       <w:numFmt w:val="bullet"/>
       <w:lvlText w:val="o"/>
@@ -5267,7 +5840,7 @@
       </w:rPr>
     </w:lvl>
   </w:abstractNum>
-  <w:abstractNum w:abstractNumId="1">
+  <w:abstractNum w:abstractNumId="2">
     <w:nsid w:val="1C4008E0"/>
     <w:multiLevelType w:val="hybridMultilevel"/>
     <w:tmpl w:val="E482C9E4"/>
@@ -5356,7 +5929,7 @@
       </w:pPr>
     </w:lvl>
   </w:abstractNum>
-  <w:abstractNum w:abstractNumId="2">
+  <w:abstractNum w:abstractNumId="3">
     <w:nsid w:val="1E8A3D04"/>
     <w:multiLevelType w:val="multilevel"/>
     <w:tmpl w:val="0EA4F6B0"/>
@@ -5470,7 +6043,7 @@
       </w:rPr>
     </w:lvl>
   </w:abstractNum>
-  <w:abstractNum w:abstractNumId="3">
+  <w:abstractNum w:abstractNumId="4">
     <w:nsid w:val="20C31763"/>
     <w:multiLevelType w:val="multilevel"/>
     <w:tmpl w:val="D362E58C"/>
@@ -5583,7 +6156,7 @@
       </w:rPr>
     </w:lvl>
   </w:abstractNum>
-  <w:abstractNum w:abstractNumId="4">
+  <w:abstractNum w:abstractNumId="5">
     <w:nsid w:val="20DB2AFF"/>
     <w:multiLevelType w:val="hybridMultilevel"/>
     <w:tmpl w:val="830CFBE2"/>
@@ -5696,7 +6269,7 @@
       </w:rPr>
     </w:lvl>
   </w:abstractNum>
-  <w:abstractNum w:abstractNumId="5">
+  <w:abstractNum w:abstractNumId="6">
     <w:nsid w:val="2287436B"/>
     <w:multiLevelType w:val="multilevel"/>
     <w:tmpl w:val="0409001F"/>
@@ -5782,7 +6355,7 @@
       </w:pPr>
     </w:lvl>
   </w:abstractNum>
-  <w:abstractNum w:abstractNumId="6">
+  <w:abstractNum w:abstractNumId="7">
     <w:nsid w:val="34333E1B"/>
     <w:multiLevelType w:val="hybridMultilevel"/>
     <w:tmpl w:val="9CB2C810"/>
@@ -5868,7 +6441,7 @@
       </w:pPr>
     </w:lvl>
   </w:abstractNum>
-  <w:abstractNum w:abstractNumId="7">
+  <w:abstractNum w:abstractNumId="8">
     <w:nsid w:val="4FA65EAF"/>
     <w:multiLevelType w:val="hybridMultilevel"/>
     <w:tmpl w:val="7A881794"/>
@@ -5981,7 +6554,7 @@
       </w:rPr>
     </w:lvl>
   </w:abstractNum>
-  <w:abstractNum w:abstractNumId="8">
+  <w:abstractNum w:abstractNumId="9">
     <w:nsid w:val="50132110"/>
     <w:multiLevelType w:val="multilevel"/>
     <w:tmpl w:val="0409001F"/>
@@ -6067,7 +6640,7 @@
       </w:pPr>
     </w:lvl>
   </w:abstractNum>
-  <w:abstractNum w:abstractNumId="9">
+  <w:abstractNum w:abstractNumId="10">
     <w:nsid w:val="74C61758"/>
     <w:multiLevelType w:val="hybridMultilevel"/>
     <w:tmpl w:val="7F6611B8"/>
@@ -6180,7 +6753,7 @@
       </w:rPr>
     </w:lvl>
   </w:abstractNum>
-  <w:abstractNum w:abstractNumId="10">
+  <w:abstractNum w:abstractNumId="11">
     <w:nsid w:val="7FD97A0B"/>
     <w:multiLevelType w:val="multilevel"/>
     <w:tmpl w:val="0409001F"/>
@@ -6267,43 +6840,46 @@
     </w:lvl>
   </w:abstractNum>
   <w:num w:numId="1">
+    <w:abstractNumId w:val="3"/>
+  </w:num>
+  <w:num w:numId="2">
+    <w:abstractNumId w:val="10"/>
+  </w:num>
+  <w:num w:numId="3">
+    <w:abstractNumId w:val="4"/>
+  </w:num>
+  <w:num w:numId="4">
+    <w:abstractNumId w:val="8"/>
+  </w:num>
+  <w:num w:numId="5">
+    <w:abstractNumId w:val="7"/>
+  </w:num>
+  <w:num w:numId="6">
     <w:abstractNumId w:val="2"/>
   </w:num>
-  <w:num w:numId="2">
+  <w:num w:numId="7">
+    <w:abstractNumId w:val="11"/>
+  </w:num>
+  <w:num w:numId="8">
     <w:abstractNumId w:val="9"/>
   </w:num>
-  <w:num w:numId="3">
-    <w:abstractNumId w:val="3"/>
-  </w:num>
-  <w:num w:numId="4">
-    <w:abstractNumId w:val="7"/>
-  </w:num>
-  <w:num w:numId="5">
+  <w:num w:numId="9">
     <w:abstractNumId w:val="6"/>
   </w:num>
-  <w:num w:numId="6">
+  <w:num w:numId="10">
+    <w:abstractNumId w:val="5"/>
+  </w:num>
+  <w:num w:numId="11">
     <w:abstractNumId w:val="1"/>
   </w:num>
-  <w:num w:numId="7">
-    <w:abstractNumId w:val="10"/>
-  </w:num>
-  <w:num w:numId="8">
-    <w:abstractNumId w:val="8"/>
-  </w:num>
-  <w:num w:numId="9">
-    <w:abstractNumId w:val="5"/>
-  </w:num>
-  <w:num w:numId="10">
-    <w:abstractNumId w:val="4"/>
-  </w:num>
-  <w:num w:numId="11">
+  <w:num w:numId="12">
     <w:abstractNumId w:val="0"/>
   </w:num>
 </w:numbering>
 </file>
 
 <file path=word/styles.xml><?xml version="1.0" encoding="utf-8"?>
-<w:styles xmlns:r="http://schemas.openxmlformats.org/officeDocument/2006/relationships" xmlns:w="http://schemas.openxmlformats.org/wordprocessingml/2006/main">
+<w:styles xmlns:mc="http://schemas.openxmlformats.org/markup-compatibility/2006" xmlns:r="http://schemas.openxmlformats.org/officeDocument/2006/relationships" xmlns:w="http://schemas.openxmlformats.org/wordprocessingml/2006/main" xmlns:w14="http://schemas.microsoft.com/office/word/2010/wordml" mc:Ignorable="w14">
   <w:docDefaults>
     <w:rPrDefault>
       <w:rPr>
@@ -6567,7 +7143,6 @@
     <w:uiPriority w:val="99"/>
     <w:semiHidden/>
     <w:unhideWhenUsed/>
-    <w:qFormat/>
     <w:tblPr>
       <w:tblInd w:w="0" w:type="dxa"/>
       <w:tblCellMar>
@@ -7082,365 +7657,6 @@
 </w:styles>
 </file>
 
-<file path=word/glossary/document.xml><?xml version="1.0" encoding="utf-8"?>
-<w:glossaryDocument xmlns:ve="http://schemas.openxmlformats.org/markup-compatibility/2006" xmlns:o="urn:schemas-microsoft-com:office:office" xmlns:r="http://schemas.openxmlformats.org/officeDocument/2006/relationships" xmlns:m="http://schemas.openxmlformats.org/officeDocument/2006/math" xmlns:v="urn:schemas-microsoft-com:vml" xmlns:wp="http://schemas.openxmlformats.org/drawingml/2006/wordprocessingDrawing" xmlns:w10="urn:schemas-microsoft-com:office:word" xmlns:w="http://schemas.openxmlformats.org/wordprocessingml/2006/main" xmlns:wne="http://schemas.microsoft.com/office/word/2006/wordml">
-  <w:docParts/>
-</w:glossaryDocument>
-</file>
-
-<file path=word/glossary/fontTable.xml><?xml version="1.0" encoding="utf-8"?>
-<w:fonts xmlns:r="http://schemas.openxmlformats.org/officeDocument/2006/relationships" xmlns:w="http://schemas.openxmlformats.org/wordprocessingml/2006/main">
-  <w:font w:name="Symbol">
-    <w:panose1 w:val="05050102010706020507"/>
-    <w:charset w:val="02"/>
-    <w:family w:val="roman"/>
-    <w:pitch w:val="variable"/>
-    <w:sig w:usb0="00000000" w:usb1="10000000" w:usb2="00000000" w:usb3="00000000" w:csb0="80000000" w:csb1="00000000"/>
-  </w:font>
-  <w:font w:name="Times New Roman">
-    <w:panose1 w:val="02020603050405020304"/>
-    <w:charset w:val="CC"/>
-    <w:family w:val="roman"/>
-    <w:pitch w:val="variable"/>
-    <w:sig w:usb0="E0002AFF" w:usb1="C0007841" w:usb2="00000009" w:usb3="00000000" w:csb0="000001FF" w:csb1="00000000"/>
-  </w:font>
-  <w:font w:name="Courier New">
-    <w:panose1 w:val="02070309020205020404"/>
-    <w:charset w:val="CC"/>
-    <w:family w:val="modern"/>
-    <w:pitch w:val="fixed"/>
-    <w:sig w:usb0="E0002AFF" w:usb1="C0007843" w:usb2="00000009" w:usb3="00000000" w:csb0="000001FF" w:csb1="00000000"/>
-  </w:font>
-  <w:font w:name="Wingdings">
-    <w:panose1 w:val="05000000000000000000"/>
-    <w:charset w:val="02"/>
-    <w:family w:val="auto"/>
-    <w:pitch w:val="variable"/>
-    <w:sig w:usb0="00000000" w:usb1="10000000" w:usb2="00000000" w:usb3="00000000" w:csb0="80000000" w:csb1="00000000"/>
-  </w:font>
-  <w:font w:name="Calibri">
-    <w:panose1 w:val="020F0502020204030204"/>
-    <w:charset w:val="CC"/>
-    <w:family w:val="swiss"/>
-    <w:pitch w:val="variable"/>
-    <w:sig w:usb0="E00002FF" w:usb1="4000ACFF" w:usb2="00000001" w:usb3="00000000" w:csb0="0000019F" w:csb1="00000000"/>
-  </w:font>
-  <w:font w:name="Cambria">
-    <w:panose1 w:val="02040503050406030204"/>
-    <w:charset w:val="CC"/>
-    <w:family w:val="roman"/>
-    <w:pitch w:val="variable"/>
-    <w:sig w:usb0="E00002FF" w:usb1="400004FF" w:usb2="00000000" w:usb3="00000000" w:csb0="0000019F" w:csb1="00000000"/>
-  </w:font>
-  <w:font w:name="Arial">
-    <w:panose1 w:val="020B0604020202020204"/>
-    <w:charset w:val="CC"/>
-    <w:family w:val="swiss"/>
-    <w:pitch w:val="variable"/>
-    <w:sig w:usb0="E0002AFF" w:usb1="C0007843" w:usb2="00000009" w:usb3="00000000" w:csb0="000001FF" w:csb1="00000000"/>
-  </w:font>
-  <w:font w:name="Tahoma">
-    <w:panose1 w:val="020B0604030504040204"/>
-    <w:charset w:val="CC"/>
-    <w:family w:val="swiss"/>
-    <w:pitch w:val="variable"/>
-    <w:sig w:usb0="E1002EFF" w:usb1="C000605B" w:usb2="00000029" w:usb3="00000000" w:csb0="000101FF" w:csb1="00000000"/>
-  </w:font>
-  <w:font w:name="Batang">
-    <w:altName w:val="바탕"/>
-    <w:panose1 w:val="02030600000101010101"/>
-    <w:charset w:val="81"/>
-    <w:family w:val="auto"/>
-    <w:notTrueType/>
-    <w:pitch w:val="fixed"/>
-    <w:sig w:usb0="00000001" w:usb1="09060000" w:usb2="00000010" w:usb3="00000000" w:csb0="00080000" w:csb1="00000000"/>
-  </w:font>
-</w:fonts>
-</file>
-
-<file path=word/glossary/settings.xml><?xml version="1.0" encoding="utf-8"?>
-<w:settings xmlns:o="urn:schemas-microsoft-com:office:office" xmlns:r="http://schemas.openxmlformats.org/officeDocument/2006/relationships" xmlns:m="http://schemas.openxmlformats.org/officeDocument/2006/math" xmlns:v="urn:schemas-microsoft-com:vml" xmlns:w10="urn:schemas-microsoft-com:office:word" xmlns:w="http://schemas.openxmlformats.org/wordprocessingml/2006/main" xmlns:sl="http://schemas.openxmlformats.org/schemaLibrary/2006/main">
-  <w:view w:val="normal"/>
-  <w:defaultTabStop w:val="708"/>
-  <w:hyphenationZone w:val="425"/>
-  <w:characterSpacingControl w:val="doNotCompress"/>
-  <w:compat>
-    <w:useFELayout/>
-  </w:compat>
-  <w:rsids>
-    <w:rsidRoot w:val="00CE10C1"/>
-    <w:rsid w:val="00142208"/>
-    <w:rsid w:val="00CE10C1"/>
-  </w:rsids>
-  <m:mathPr>
-    <m:mathFont m:val="Cambria Math"/>
-    <m:brkBin m:val="before"/>
-    <m:brkBinSub m:val="--"/>
-    <m:smallFrac m:val="off"/>
-    <m:dispDef/>
-    <m:lMargin m:val="0"/>
-    <m:rMargin m:val="0"/>
-    <m:defJc m:val="centerGroup"/>
-    <m:wrapIndent m:val="1440"/>
-    <m:intLim m:val="subSup"/>
-    <m:naryLim m:val="undOvr"/>
-  </m:mathPr>
-  <w:themeFontLang w:val="bg-BG"/>
-  <w:clrSchemeMapping w:bg1="light1" w:t1="dark1" w:bg2="light2" w:t2="dark2" w:accent1="accent1" w:accent2="accent2" w:accent3="accent3" w:accent4="accent4" w:accent5="accent5" w:accent6="accent6" w:hyperlink="hyperlink" w:followedHyperlink="followedHyperlink"/>
-  <w:decimalSymbol w:val="."/>
-  <w:listSeparator w:val=","/>
-</w:settings>
-</file>
-
-<file path=word/glossary/styles.xml><?xml version="1.0" encoding="utf-8"?>
-<w:styles xmlns:r="http://schemas.openxmlformats.org/officeDocument/2006/relationships" xmlns:w="http://schemas.openxmlformats.org/wordprocessingml/2006/main">
-  <w:docDefaults>
-    <w:rPrDefault>
-      <w:rPr>
-        <w:rFonts w:asciiTheme="minorHAnsi" w:eastAsiaTheme="minorEastAsia" w:hAnsiTheme="minorHAnsi" w:cstheme="minorBidi"/>
-        <w:sz w:val="22"/>
-        <w:szCs w:val="22"/>
-        <w:lang w:val="bg-BG" w:eastAsia="bg-BG" w:bidi="ar-SA"/>
-      </w:rPr>
-    </w:rPrDefault>
-    <w:pPrDefault>
-      <w:pPr>
-        <w:spacing w:after="200" w:line="276" w:lineRule="auto"/>
-      </w:pPr>
-    </w:pPrDefault>
-  </w:docDefaults>
-  <w:latentStyles w:defLockedState="0" w:defUIPriority="99" w:defSemiHidden="1" w:defUnhideWhenUsed="1" w:defQFormat="0" w:count="267">
-    <w:lsdException w:name="Normal" w:semiHidden="0" w:uiPriority="0" w:unhideWhenUsed="0" w:qFormat="1"/>
-    <w:lsdException w:name="heading 1" w:semiHidden="0" w:uiPriority="9" w:unhideWhenUsed="0" w:qFormat="1"/>
-    <w:lsdException w:name="heading 2" w:uiPriority="9" w:qFormat="1"/>
-    <w:lsdException w:name="heading 3" w:uiPriority="9" w:qFormat="1"/>
-    <w:lsdException w:name="heading 4" w:uiPriority="9" w:qFormat="1"/>
-    <w:lsdException w:name="heading 5" w:uiPriority="9" w:qFormat="1"/>
-    <w:lsdException w:name="heading 6" w:uiPriority="9" w:qFormat="1"/>
-    <w:lsdException w:name="heading 7" w:uiPriority="9" w:qFormat="1"/>
-    <w:lsdException w:name="heading 8" w:uiPriority="9" w:qFormat="1"/>
-    <w:lsdException w:name="heading 9" w:uiPriority="9" w:qFormat="1"/>
-    <w:lsdException w:name="toc 1" w:uiPriority="39"/>
-    <w:lsdException w:name="toc 2" w:uiPriority="39"/>
-    <w:lsdException w:name="toc 3" w:uiPriority="39"/>
-    <w:lsdException w:name="toc 4" w:uiPriority="39"/>
-    <w:lsdException w:name="toc 5" w:uiPriority="39"/>
-    <w:lsdException w:name="toc 6" w:uiPriority="39"/>
-    <w:lsdException w:name="toc 7" w:uiPriority="39"/>
-    <w:lsdException w:name="toc 8" w:uiPriority="39"/>
-    <w:lsdException w:name="toc 9" w:uiPriority="39"/>
-    <w:lsdException w:name="caption" w:uiPriority="35" w:qFormat="1"/>
-    <w:lsdException w:name="Title" w:semiHidden="0" w:uiPriority="10" w:unhideWhenUsed="0" w:qFormat="1"/>
-    <w:lsdException w:name="Default Paragraph Font" w:uiPriority="1"/>
-    <w:lsdException w:name="Subtitle" w:semiHidden="0" w:uiPriority="11" w:unhideWhenUsed="0" w:qFormat="1"/>
-    <w:lsdException w:name="Strong" w:semiHidden="0" w:uiPriority="22" w:unhideWhenUsed="0" w:qFormat="1"/>
-    <w:lsdException w:name="Emphasis" w:semiHidden="0" w:uiPriority="20" w:unhideWhenUsed="0" w:qFormat="1"/>
-    <w:lsdException w:name="Table Grid" w:semiHidden="0" w:uiPriority="59" w:unhideWhenUsed="0"/>
-    <w:lsdException w:name="Placeholder Text" w:unhideWhenUsed="0"/>
-    <w:lsdException w:name="No Spacing" w:semiHidden="0" w:uiPriority="1" w:unhideWhenUsed="0" w:qFormat="1"/>
-    <w:lsdException w:name="Light Shading" w:semiHidden="0" w:uiPriority="60" w:unhideWhenUsed="0"/>
-    <w:lsdException w:name="Light List" w:semiHidden="0" w:uiPriority="61" w:unhideWhenUsed="0"/>
-    <w:lsdException w:name="Light Grid" w:semiHidden="0" w:uiPriority="62" w:unhideWhenUsed="0"/>
-    <w:lsdException w:name="Medium Shading 1" w:semiHidden="0" w:uiPriority="63" w:unhideWhenUsed="0"/>
-    <w:lsdException w:name="Medium Shading 2" w:semiHidden="0" w:uiPriority="64" w:unhideWhenUsed="0"/>
-    <w:lsdException w:name="Medium List 1" w:semiHidden="0" w:uiPriority="65" w:unhideWhenUsed="0"/>
-    <w:lsdException w:name="Medium List 2" w:semiHidden="0" w:uiPriority="66" w:unhideWhenUsed="0"/>
-    <w:lsdException w:name="Medium Grid 1" w:semiHidden="0" w:uiPriority="67" w:unhideWhenUsed="0"/>
-    <w:lsdException w:name="Medium Grid 2" w:semiHidden="0" w:uiPriority="68" w:unhideWhenUsed="0"/>
-    <w:lsdException w:name="Medium Grid 3" w:semiHidden="0" w:uiPriority="69" w:unhideWhenUsed="0"/>
-    <w:lsdException w:name="Dark List" w:semiHidden="0" w:uiPriority="70" w:unhideWhenUsed="0"/>
-    <w:lsdException w:name="Colorful Shading" w:semiHidden="0" w:uiPriority="71" w:unhideWhenUsed="0"/>
-    <w:lsdException w:name="Colorful List" w:semiHidden="0" w:uiPriority="72" w:unhideWhenUsed="0"/>
-    <w:lsdException w:name="Colorful Grid" w:semiHidden="0" w:uiPriority="73" w:unhideWhenUsed="0"/>
-    <w:lsdException w:name="Light Shading Accent 1" w:semiHidden="0" w:uiPriority="60" w:unhideWhenUsed="0"/>
-    <w:lsdException w:name="Light List Accent 1" w:semiHidden="0" w:uiPriority="61" w:unhideWhenUsed="0"/>
-    <w:lsdException w:name="Light Grid Accent 1" w:semiHidden="0" w:uiPriority="62" w:unhideWhenUsed="0"/>
-    <w:lsdException w:name="Medium Shading 1 Accent 1" w:semiHidden="0" w:uiPriority="63" w:unhideWhenUsed="0"/>
-    <w:lsdException w:name="Medium Shading 2 Accent 1" w:semiHidden="0" w:uiPriority="64" w:unhideWhenUsed="0"/>
-    <w:lsdException w:name="Medium List 1 Accent 1" w:semiHidden="0" w:uiPriority="65" w:unhideWhenUsed="0"/>
-    <w:lsdException w:name="Revision" w:unhideWhenUsed="0"/>
-    <w:lsdException w:name="List Paragraph" w:semiHidden="0" w:uiPriority="34" w:unhideWhenUsed="0" w:qFormat="1"/>
-    <w:lsdException w:name="Quote" w:semiHidden="0" w:uiPriority="29" w:unhideWhenUsed="0" w:qFormat="1"/>
-    <w:lsdException w:name="Intense Quote" w:semiHidden="0" w:uiPriority="30" w:unhideWhenUsed="0" w:qFormat="1"/>
-    <w:lsdException w:name="Medium List 2 Accent 1" w:semiHidden="0" w:uiPriority="66" w:unhideWhenUsed="0"/>
-    <w:lsdException w:name="Medium Grid 1 Accent 1" w:semiHidden="0" w:uiPriority="67" w:unhideWhenUsed="0"/>
-    <w:lsdException w:name="Medium Grid 2 Accent 1" w:semiHidden="0" w:uiPriority="68" w:unhideWhenUsed="0"/>
-    <w:lsdException w:name="Medium Grid 3 Accent 1" w:semiHidden="0" w:uiPriority="69" w:unhideWhenUsed="0"/>
-    <w:lsdException w:name="Dark List Accent 1" w:semiHidden="0" w:uiPriority="70" w:unhideWhenUsed="0"/>
-    <w:lsdException w:name="Colorful Shading Accent 1" w:semiHidden="0" w:uiPriority="71" w:unhideWhenUsed="0"/>
-    <w:lsdException w:name="Colorful List Accent 1" w:semiHidden="0" w:uiPriority="72" w:unhideWhenUsed="0"/>
-    <w:lsdException w:name="Colorful Grid Accent 1" w:semiHidden="0" w:uiPriority="73" w:unhideWhenUsed="0"/>
-    <w:lsdException w:name="Light Shading Accent 2" w:semiHidden="0" w:uiPriority="60" w:unhideWhenUsed="0"/>
-    <w:lsdException w:name="Light List Accent 2" w:semiHidden="0" w:uiPriority="61" w:unhideWhenUsed="0"/>
-    <w:lsdException w:name="Light Grid Accent 2" w:semiHidden="0" w:uiPriority="62" w:unhideWhenUsed="0"/>
-    <w:lsdException w:name="Medium Shading 1 Accent 2" w:semiHidden="0" w:uiPriority="63" w:unhideWhenUsed="0"/>
-    <w:lsdException w:name="Medium Shading 2 Accent 2" w:semiHidden="0" w:uiPriority="64" w:unhideWhenUsed="0"/>
-    <w:lsdException w:name="Medium List 1 Accent 2" w:semiHidden="0" w:uiPriority="65" w:unhideWhenUsed="0"/>
-    <w:lsdException w:name="Medium List 2 Accent 2" w:semiHidden="0" w:uiPriority="66" w:unhideWhenUsed="0"/>
-    <w:lsdException w:name="Medium Grid 1 Accent 2" w:semiHidden="0" w:uiPriority="67" w:unhideWhenUsed="0"/>
-    <w:lsdException w:name="Medium Grid 2 Accent 2" w:semiHidden="0" w:uiPriority="68" w:unhideWhenUsed="0"/>
-    <w:lsdException w:name="Medium Grid 3 Accent 2" w:semiHidden="0" w:uiPriority="69" w:unhideWhenUsed="0"/>
-    <w:lsdException w:name="Dark List Accent 2" w:semiHidden="0" w:uiPriority="70" w:unhideWhenUsed="0"/>
-    <w:lsdException w:name="Colorful Shading Accent 2" w:semiHidden="0" w:uiPriority="71" w:unhideWhenUsed="0"/>
-    <w:lsdException w:name="Colorful List Accent 2" w:semiHidden="0" w:uiPriority="72" w:unhideWhenUsed="0"/>
-    <w:lsdException w:name="Colorful Grid Accent 2" w:semiHidden="0" w:uiPriority="73" w:unhideWhenUsed="0"/>
-    <w:lsdException w:name="Light Shading Accent 3" w:semiHidden="0" w:uiPriority="60" w:unhideWhenUsed="0"/>
-    <w:lsdException w:name="Light List Accent 3" w:semiHidden="0" w:uiPriority="61" w:unhideWhenUsed="0"/>
-    <w:lsdException w:name="Light Grid Accent 3" w:semiHidden="0" w:uiPriority="62" w:unhideWhenUsed="0"/>
-    <w:lsdException w:name="Medium Shading 1 Accent 3" w:semiHidden="0" w:uiPriority="63" w:unhideWhenUsed="0"/>
-    <w:lsdException w:name="Medium Shading 2 Accent 3" w:semiHidden="0" w:uiPriority="64" w:unhideWhenUsed="0"/>
-    <w:lsdException w:name="Medium List 1 Accent 3" w:semiHidden="0" w:uiPriority="65" w:unhideWhenUsed="0"/>
-    <w:lsdException w:name="Medium List 2 Accent 3" w:semiHidden="0" w:uiPriority="66" w:unhideWhenUsed="0"/>
-    <w:lsdException w:name="Medium Grid 1 Accent 3" w:semiHidden="0" w:uiPriority="67" w:unhideWhenUsed="0"/>
-    <w:lsdException w:name="Medium Grid 2 Accent 3" w:semiHidden="0" w:uiPriority="68" w:unhideWhenUsed="0"/>
-    <w:lsdException w:name="Medium Grid 3 Accent 3" w:semiHidden="0" w:uiPriority="69" w:unhideWhenUsed="0"/>
-    <w:lsdException w:name="Dark List Accent 3" w:semiHidden="0" w:uiPriority="70" w:unhideWhenUsed="0"/>
-    <w:lsdException w:name="Colorful Shading Accent 3" w:semiHidden="0" w:uiPriority="71" w:unhideWhenUsed="0"/>
-    <w:lsdException w:name="Colorful List Accent 3" w:semiHidden="0" w:uiPriority="72" w:unhideWhenUsed="0"/>
-    <w:lsdException w:name="Colorful Grid Accent 3" w:semiHidden="0" w:uiPriority="73" w:unhideWhenUsed="0"/>
-    <w:lsdException w:name="Light Shading Accent 4" w:semiHidden="0" w:uiPriority="60" w:unhideWhenUsed="0"/>
-    <w:lsdException w:name="Light List Accent 4" w:semiHidden="0" w:uiPriority="61" w:unhideWhenUsed="0"/>
-    <w:lsdException w:name="Light Grid Accent 4" w:semiHidden="0" w:uiPriority="62" w:unhideWhenUsed="0"/>
-    <w:lsdException w:name="Medium Shading 1 Accent 4" w:semiHidden="0" w:uiPriority="63" w:unhideWhenUsed="0"/>
-    <w:lsdException w:name="Medium Shading 2 Accent 4" w:semiHidden="0" w:uiPriority="64" w:unhideWhenUsed="0"/>
-    <w:lsdException w:name="Medium List 1 Accent 4" w:semiHidden="0" w:uiPriority="65" w:unhideWhenUsed="0"/>
-    <w:lsdException w:name="Medium List 2 Accent 4" w:semiHidden="0" w:uiPriority="66" w:unhideWhenUsed="0"/>
-    <w:lsdException w:name="Medium Grid 1 Accent 4" w:semiHidden="0" w:uiPriority="67" w:unhideWhenUsed="0"/>
-    <w:lsdException w:name="Medium Grid 2 Accent 4" w:semiHidden="0" w:uiPriority="68" w:unhideWhenUsed="0"/>
-    <w:lsdException w:name="Medium Grid 3 Accent 4" w:semiHidden="0" w:uiPriority="69" w:unhideWhenUsed="0"/>
-    <w:lsdException w:name="Dark List Accent 4" w:semiHidden="0" w:uiPriority="70" w:unhideWhenUsed="0"/>
-    <w:lsdException w:name="Colorful Shading Accent 4" w:semiHidden="0" w:uiPriority="71" w:unhideWhenUsed="0"/>
-    <w:lsdException w:name="Colorful List Accent 4" w:semiHidden="0" w:uiPriority="72" w:unhideWhenUsed="0"/>
-    <w:lsdException w:name="Colorful Grid Accent 4" w:semiHidden="0" w:uiPriority="73" w:unhideWhenUsed="0"/>
-    <w:lsdException w:name="Light Shading Accent 5" w:semiHidden="0" w:uiPriority="60" w:unhideWhenUsed="0"/>
-    <w:lsdException w:name="Light List Accent 5" w:semiHidden="0" w:uiPriority="61" w:unhideWhenUsed="0"/>
-    <w:lsdException w:name="Light Grid Accent 5" w:semiHidden="0" w:uiPriority="62" w:unhideWhenUsed="0"/>
-    <w:lsdException w:name="Medium Shading 1 Accent 5" w:semiHidden="0" w:uiPriority="63" w:unhideWhenUsed="0"/>
-    <w:lsdException w:name="Medium Shading 2 Accent 5" w:semiHidden="0" w:uiPriority="64" w:unhideWhenUsed="0"/>
-    <w:lsdException w:name="Medium List 1 Accent 5" w:semiHidden="0" w:uiPriority="65" w:unhideWhenUsed="0"/>
-    <w:lsdException w:name="Medium List 2 Accent 5" w:semiHidden="0" w:uiPriority="66" w:unhideWhenUsed="0"/>
-    <w:lsdException w:name="Medium Grid 1 Accent 5" w:semiHidden="0" w:uiPriority="67" w:unhideWhenUsed="0"/>
-    <w:lsdException w:name="Medium Grid 2 Accent 5" w:semiHidden="0" w:uiPriority="68" w:unhideWhenUsed="0"/>
-    <w:lsdException w:name="Medium Grid 3 Accent 5" w:semiHidden="0" w:uiPriority="69" w:unhideWhenUsed="0"/>
-    <w:lsdException w:name="Dark List Accent 5" w:semiHidden="0" w:uiPriority="70" w:unhideWhenUsed="0"/>
-    <w:lsdException w:name="Colorful Shading Accent 5" w:semiHidden="0" w:uiPriority="71" w:unhideWhenUsed="0"/>
-    <w:lsdException w:name="Colorful List Accent 5" w:semiHidden="0" w:uiPriority="72" w:unhideWhenUsed="0"/>
-    <w:lsdException w:name="Colorful Grid Accent 5" w:semiHidden="0" w:uiPriority="73" w:unhideWhenUsed="0"/>
-    <w:lsdException w:name="Light Shading Accent 6" w:semiHidden="0" w:uiPriority="60" w:unhideWhenUsed="0"/>
-    <w:lsdException w:name="Light List Accent 6" w:semiHidden="0" w:uiPriority="61" w:unhideWhenUsed="0"/>
-    <w:lsdException w:name="Light Grid Accent 6" w:semiHidden="0" w:uiPriority="62" w:unhideWhenUsed="0"/>
-    <w:lsdException w:name="Medium Shading 1 Accent 6" w:semiHidden="0" w:uiPriority="63" w:unhideWhenUsed="0"/>
-    <w:lsdException w:name="Medium Shading 2 Accent 6" w:semiHidden="0" w:uiPriority="64" w:unhideWhenUsed="0"/>
-    <w:lsdException w:name="Medium List 1 Accent 6" w:semiHidden="0" w:uiPriority="65" w:unhideWhenUsed="0"/>
-    <w:lsdException w:name="Medium List 2 Accent 6" w:semiHidden="0" w:uiPriority="66" w:unhideWhenUsed="0"/>
-    <w:lsdException w:name="Medium Grid 1 Accent 6" w:semiHidden="0" w:uiPriority="67" w:unhideWhenUsed="0"/>
-    <w:lsdException w:name="Medium Grid 2 Accent 6" w:semiHidden="0" w:uiPriority="68" w:unhideWhenUsed="0"/>
-    <w:lsdException w:name="Medium Grid 3 Accent 6" w:semiHidden="0" w:uiPriority="69" w:unhideWhenUsed="0"/>
-    <w:lsdException w:name="Dark List Accent 6" w:semiHidden="0" w:uiPriority="70" w:unhideWhenUsed="0"/>
-    <w:lsdException w:name="Colorful Shading Accent 6" w:semiHidden="0" w:uiPriority="71" w:unhideWhenUsed="0"/>
-    <w:lsdException w:name="Colorful List Accent 6" w:semiHidden="0" w:uiPriority="72" w:unhideWhenUsed="0"/>
-    <w:lsdException w:name="Colorful Grid Accent 6" w:semiHidden="0" w:uiPriority="73" w:unhideWhenUsed="0"/>
-    <w:lsdException w:name="Subtle Emphasis" w:semiHidden="0" w:uiPriority="19" w:unhideWhenUsed="0" w:qFormat="1"/>
-    <w:lsdException w:name="Intense Emphasis" w:semiHidden="0" w:uiPriority="21" w:unhideWhenUsed="0" w:qFormat="1"/>
-    <w:lsdException w:name="Subtle Reference" w:semiHidden="0" w:uiPriority="31" w:unhideWhenUsed="0" w:qFormat="1"/>
-    <w:lsdException w:name="Intense Reference" w:semiHidden="0" w:uiPriority="32" w:unhideWhenUsed="0" w:qFormat="1"/>
-    <w:lsdException w:name="Book Title" w:semiHidden="0" w:uiPriority="33" w:unhideWhenUsed="0" w:qFormat="1"/>
-    <w:lsdException w:name="Bibliography" w:uiPriority="37"/>
-    <w:lsdException w:name="TOC Heading" w:uiPriority="39" w:qFormat="1"/>
-  </w:latentStyles>
-  <w:style w:type="paragraph" w:default="1" w:styleId="Normal">
-    <w:name w:val="Normal"/>
-    <w:qFormat/>
-  </w:style>
-  <w:style w:type="character" w:default="1" w:styleId="DefaultParagraphFont">
-    <w:name w:val="Default Paragraph Font"/>
-    <w:uiPriority w:val="1"/>
-    <w:semiHidden/>
-    <w:unhideWhenUsed/>
-  </w:style>
-  <w:style w:type="table" w:default="1" w:styleId="TableNormal">
-    <w:name w:val="Normal Table"/>
-    <w:uiPriority w:val="99"/>
-    <w:semiHidden/>
-    <w:unhideWhenUsed/>
-    <w:qFormat/>
-    <w:tblPr>
-      <w:tblInd w:w="0" w:type="dxa"/>
-      <w:tblCellMar>
-        <w:top w:w="0" w:type="dxa"/>
-        <w:left w:w="108" w:type="dxa"/>
-        <w:bottom w:w="0" w:type="dxa"/>
-        <w:right w:w="108" w:type="dxa"/>
-      </w:tblCellMar>
-    </w:tblPr>
-  </w:style>
-  <w:style w:type="numbering" w:default="1" w:styleId="NoList">
-    <w:name w:val="No List"/>
-    <w:uiPriority w:val="99"/>
-    <w:semiHidden/>
-    <w:unhideWhenUsed/>
-  </w:style>
-  <w:style w:type="paragraph" w:customStyle="1" w:styleId="C8DCF195B26A45698E085D852FEF88C4">
-    <w:name w:val="C8DCF195B26A45698E085D852FEF88C4"/>
-    <w:rsid w:val="00CE10C1"/>
-  </w:style>
-  <w:style w:type="paragraph" w:customStyle="1" w:styleId="18901A8DDC3747C8B01CAF79EEE516A3">
-    <w:name w:val="18901A8DDC3747C8B01CAF79EEE516A3"/>
-    <w:rsid w:val="00CE10C1"/>
-  </w:style>
-  <w:style w:type="paragraph" w:customStyle="1" w:styleId="E250A8CFF25E436997FE332C35BB5E5C">
-    <w:name w:val="E250A8CFF25E436997FE332C35BB5E5C"/>
-    <w:rsid w:val="00CE10C1"/>
-  </w:style>
-  <w:style w:type="paragraph" w:customStyle="1" w:styleId="189EB7BAC5424ABAB6E7E65E6FAE74B2">
-    <w:name w:val="189EB7BAC5424ABAB6E7E65E6FAE74B2"/>
-    <w:rsid w:val="00CE10C1"/>
-  </w:style>
-  <w:style w:type="paragraph" w:customStyle="1" w:styleId="D994C9B316E14EC78AD681B240F43BBC">
-    <w:name w:val="D994C9B316E14EC78AD681B240F43BBC"/>
-    <w:rsid w:val="00CE10C1"/>
-  </w:style>
-  <w:style w:type="paragraph" w:customStyle="1" w:styleId="DCBD8FAACC0944F4A86CA6597F8AEB0A">
-    <w:name w:val="DCBD8FAACC0944F4A86CA6597F8AEB0A"/>
-    <w:rsid w:val="00CE10C1"/>
-  </w:style>
-  <w:style w:type="paragraph" w:customStyle="1" w:styleId="A0842A759C954DBBA461CE977492B98B">
-    <w:name w:val="A0842A759C954DBBA461CE977492B98B"/>
-    <w:rsid w:val="00CE10C1"/>
-  </w:style>
-  <w:style w:type="paragraph" w:customStyle="1" w:styleId="CD0D98FD1C054980AD4144C164D43FAA">
-    <w:name w:val="CD0D98FD1C054980AD4144C164D43FAA"/>
-    <w:rsid w:val="00CE10C1"/>
-  </w:style>
-  <w:style w:type="paragraph" w:customStyle="1" w:styleId="7C6D5231397443D18CD9BAF9BAE47F83">
-    <w:name w:val="7C6D5231397443D18CD9BAF9BAE47F83"/>
-    <w:rsid w:val="00CE10C1"/>
-  </w:style>
-  <w:style w:type="paragraph" w:customStyle="1" w:styleId="50869C169D4543D89F617600E392C51F">
-    <w:name w:val="50869C169D4543D89F617600E392C51F"/>
-    <w:rsid w:val="00CE10C1"/>
-  </w:style>
-  <w:style w:type="paragraph" w:customStyle="1" w:styleId="D812051D13444DE1AD6A7CDCD0BF0CC2">
-    <w:name w:val="D812051D13444DE1AD6A7CDCD0BF0CC2"/>
-    <w:rsid w:val="00CE10C1"/>
-  </w:style>
-  <w:style w:type="paragraph" w:customStyle="1" w:styleId="420446A819E5424FBB9FB4467731E6EF">
-    <w:name w:val="420446A819E5424FBB9FB4467731E6EF"/>
-    <w:rsid w:val="00CE10C1"/>
-  </w:style>
-  <w:style w:type="paragraph" w:customStyle="1" w:styleId="FF6208AC7D30405982E0186E11C4A473">
-    <w:name w:val="FF6208AC7D30405982E0186E11C4A473"/>
-    <w:rsid w:val="00CE10C1"/>
-  </w:style>
-</w:styles>
-</file>
-
-<file path=word/glossary/webSettings.xml><?xml version="1.0" encoding="utf-8"?>
-<w:webSettings xmlns:r="http://schemas.openxmlformats.org/officeDocument/2006/relationships" xmlns:w="http://schemas.openxmlformats.org/wordprocessingml/2006/main">
-  <w:optimizeForBrowser/>
-</w:webSettings>
-</file>
-
 <file path=word/theme/theme1.xml><?xml version="1.0" encoding="utf-8"?>
 <a:theme xmlns:a="http://schemas.openxmlformats.org/drawingml/2006/main" name="Office Theme">
   <a:themeElements>
@@ -7748,7 +7964,7 @@
 </file>
 
 <file path=customXml/itemProps2.xml><?xml version="1.0" encoding="utf-8"?>
-<ds:datastoreItem xmlns:ds="http://schemas.openxmlformats.org/officeDocument/2006/customXml" ds:itemID="{6B3AD329-4A83-480E-AB92-79466181A0B9}">
+<ds:datastoreItem xmlns:ds="http://schemas.openxmlformats.org/officeDocument/2006/customXml" ds:itemID="{35C3834F-88B4-4EE9-8046-C1BF2C35C46B}">
   <ds:schemaRefs>
     <ds:schemaRef ds:uri="http://schemas.openxmlformats.org/officeDocument/2006/bibliography"/>
   </ds:schemaRefs>

</xml_diff>